<commit_message>
*data management + bullet points
</commit_message>
<xml_diff>
--- a/Code/TaleemabadEvaluation_by_CERP.docx
+++ b/Code/TaleemabadEvaluation_by_CERP.docx
@@ -305,7 +305,7 @@
               <a:graphicData uri="http://schemas.openxmlformats.org/drawingml/2006/picture">
                 <pic:pic xmlns:pic="http://schemas.openxmlformats.org/drawingml/2006/picture">
                   <pic:nvPicPr>
-                    <pic:cNvPr id="971401625" name=""/>
+                    <pic:cNvPr id="348803580" name=""/>
                     <pic:cNvPicPr>
                       <a:picLocks noChangeAspect="1"/>
                     </pic:cNvPicPr>
@@ -462,52 +462,75 @@
           <w:b/>
           <w:bCs/>
         </w:rPr>
-        <w:t>3.1. School level Master Dataset and Variables</w:t>
-      </w:r>
-    </w:p>
-    <w:p>
-      <w:pPr>
-        <w:spacing w:before="240" w:after="240"/>
-        <w:jc w:val="both"/>
-      </w:pPr>
-      <w:r>
-        <w:t>The cleaning process for the six child-level raw datasets provided by Taleemabad involved a series of systematic steps to enhance data quality and analytical reliability. The first crucial step involved a thorough revision of variable names to ensure clarity and maintain consistency across all six datasets, including baseline and endline datasets for ASER grades 1 - 3, ASER grades 4 - 5, and MELQO. This meticulous effort aimed to make the data more understandable and user-friendly for subsequent analysis.</w:t>
-      </w:r>
-    </w:p>
-    <w:p>
-      <w:pPr>
-        <w:spacing w:before="240" w:after="240"/>
-        <w:jc w:val="both"/>
-      </w:pPr>
-      <w:r>
-        <w:t>Additionally, the school name variable in the raw datasets underwent a comprehensive cleaning process, utilizing the school name correction files provided by Taleemabad. This step was pivotal, as it aimed to standardize and match school names consistently across all six datasets. The correction files, instrumental in this process, contained columns outlining various spellings or discrepancies in school names across the datasets and identifying the correct names. The overarching goal was to create a master school-level dataset that incorporated information from all baseline and endline datasets for ASER grades 1 - 3, ASER grades 4 - 5, and MELQO.</w:t>
-      </w:r>
-    </w:p>
-    <w:p>
-      <w:pPr>
-        <w:spacing w:before="240" w:after="240"/>
-        <w:jc w:val="both"/>
-      </w:pPr>
-      <w:r>
-        <w:t>Furthermore, the raw child-level datasets included student marks for each question in the ASER instrument. To facilitate analysis, categorical variables were generated using the ASER ranking methodology. These variables categorized test scores into predefined groups, representing various levels of proficiency in English, Urdu, and Maths. Subsequently, dummy variables were created for each proficiency category, indicating whether a student belonged to a specific proficiency level. Considering the lack of guidelines regarding thresholds for MELQO, the percentage scores obtained by students for pre-numeracy, pre-literacy and motor skills is calculated.</w:t>
-      </w:r>
-    </w:p>
-    <w:p>
-      <w:pPr>
-        <w:spacing w:before="240" w:after="240"/>
-        <w:jc w:val="both"/>
-      </w:pPr>
-      <w:r>
-        <w:t>Following the cleaning of endline and baseline school level datasets for ASER grades 1 - 3, ASER grades 4 - 5 and MELQO, the individual datasets were collapsed on school names to create school level datasets. Consequently, dummy variables that were previously created for each proficiency category now indicated the proportion of students in each school belonging to specific proficiency levels. Similarly, pre-numeracy, pre-literacy and motor skills indicators now represented average percentage scores at school level. The baseline and endline datasets for ASER grades 1 - 3, ASER grades 4 - 5 and MELQO were merged on school names, and then a school level master dataset was created merging the three on school names.</w:t>
-      </w:r>
-    </w:p>
-    <w:p>
-      <w:pPr>
-        <w:spacing w:before="240" w:after="240"/>
-        <w:jc w:val="both"/>
-      </w:pPr>
-      <w:r>
-        <w:t>As mentioned earlier, not all schools present during the baseline assessment were retained in the endline, and new schools were introduced as replacements. To categorize this dynamic, a matching variable was created which identified whether a school was present in the baseline, the endline, or both. Schools present in both baseline and endline assessments were labelled as “Consistent.” Those exclusively present in the baseline were labeled as “Attrition,” signifying their absence in the endline. Conversely, schools introduced in the endline were categorized as “Replacement.”</w:t>
+        <w:t>3.1. Data Management</w:t>
+      </w:r>
+    </w:p>
+    <w:p>
+      <w:pPr>
+        <w:spacing w:before="240" w:after="240"/>
+        <w:jc w:val="both"/>
+      </w:pPr>
+      <w:r>
+        <w:t>Taleemabad provided six student-level raw datasets which included data collected at baseline and endline for ASER grades 1 - 3, ASER grades 4 - 5, and MELQO. The data cleaning process of these datasets involved a series of systematic steps to enhance data quality and analytical reliability.</w:t>
+      </w:r>
+    </w:p>
+    <w:p>
+      <w:pPr>
+        <w:numPr>
+          <w:ilvl w:val="0"/>
+          <w:numId w:val="2"/>
+        </w:numPr>
+        <w:spacing w:before="240" w:after="150"/>
+        <w:ind w:left="720" w:hanging="388"/>
+        <w:jc w:val="both"/>
+      </w:pPr>
+      <w:r>
+        <w:t>The first crucial step involved a thorough revision of variable names for bringing clarity and consistency across all six datasets. This meticulous effort significantly enhanced the usability of the data for subsequent analysis.</w:t>
+      </w:r>
+    </w:p>
+    <w:p>
+      <w:pPr>
+        <w:numPr>
+          <w:ilvl w:val="0"/>
+          <w:numId w:val="2"/>
+        </w:numPr>
+        <w:spacing w:after="150"/>
+        <w:ind w:left="720" w:hanging="532"/>
+        <w:jc w:val="both"/>
+      </w:pPr>
+      <w:r>
+        <w:t>Additionally, the school names needed a rigorous cleaning to standardize them across all six datasets. The correction files provided to Taleemabad mapped various spellings and discrepancies in the school names. Once consistent correct names were created, schools were assigned a unique id which was used to create a master school-level dataset that incorporated information from all baseline and endline datasets for ASER grades 1 - 3, ASER grades 4 - 5, and MELQO.</w:t>
+      </w:r>
+    </w:p>
+    <w:p>
+      <w:pPr>
+        <w:numPr>
+          <w:ilvl w:val="0"/>
+          <w:numId w:val="2"/>
+        </w:numPr>
+        <w:spacing w:after="240"/>
+        <w:ind w:left="720" w:hanging="676"/>
+        <w:jc w:val="both"/>
+      </w:pPr>
+      <w:r>
+        <w:t>Furthermore, the raw student-level datasets included student marks for each question in the ASER instrument. To facilitate analysis, categorical variables were generated using the ASER ranking methodology for the respective grade levels. These variables categorized test scores into predefined groups, representing various levels of proficiency in English, Urdu, and Maths. Subsequently, dummy variables were created for each proficiency category, indicating whether a student belonged to a specific proficiency level. Due to the lack of guidelines regarding thresholds for MELQO, the percentage scores obtained by students for pre-numeracy, pre-literacy and motor skills are calculated.</w:t>
+      </w:r>
+    </w:p>
+    <w:p>
+      <w:pPr>
+        <w:jc w:val="both"/>
+      </w:pPr>
+      <w:r>
+        <w:t xml:space="preserve">Following the cleaning of endline and baseline data for ASER grades 1 - 3, ASER grades 4 - 5 and MELQO, the individual datasets were collapsed on school to create school level datasets. Consequently, dummy variables that were previously created for each proficiency category now indicate the proportion of students in each school belonging to specific proficiency levels. Similarly, pre-numeracy, pre-literacy and motor skills indicators now represented average percentage scores at school level. The baseline and endline datasets for ASER grades 1 - 3, ASER grades 4 - 5 and MELQO were merged on the basis of schools to create a school level master dataset. </w:t>
+      </w:r>
+    </w:p>
+    <w:p>
+      <w:pPr>
+        <w:spacing w:before="240" w:after="240"/>
+        <w:jc w:val="both"/>
+      </w:pPr>
+      <w:r>
+        <w:t>Sine not all schools during the baseline assessment were included in the endline, and new schools were introduced as replacements, a matching variable was created to categorize whether a school was present in the baseline, the endline, or both. Schools present in both baseline and endline assessments were labelled as “Consistent”. Those exclusively present in the baseline were labeled as “Attrition,” signifying their absence in the endline. Conversely, schools introduced in the endline were categorized as “Replacement.”</w:t>
       </w:r>
     </w:p>
     <w:p>
@@ -532,7 +555,7 @@
               <a:graphicData uri="http://schemas.openxmlformats.org/drawingml/2006/picture">
                 <pic:pic xmlns:pic="http://schemas.openxmlformats.org/drawingml/2006/picture">
                   <pic:nvPicPr>
-                    <pic:cNvPr id="161824592" name=""/>
+                    <pic:cNvPr id="815127411" name=""/>
                     <pic:cNvPicPr>
                       <a:picLocks noChangeAspect="1"/>
                     </pic:cNvPicPr>
@@ -575,7 +598,7 @@
         <w:jc w:val="both"/>
       </w:pPr>
       <w:r>
-        <w:t>The table provided above demonstrates the distribution of schools categorized as Consistent, Attrition, and Replacement within both the treatment and control groups. The first row has frequencies; second row has row percentages and third row has column percentages. There are 97 unique schools in the master dataset, out of which 11 schools dropped after baseline and 44 schools were added as replacements. Six treatment schools were added in the endline assessment to replace an equivalent number that were dropped. However, the number of replacement control schools is much higher due to two reasons. Firstly, when a treatment school dropped after baseline then nearby control school(s) were also introduced as replacements in addition to a treatment school. Secondly, certain school names in the endline datasets were ambiguous and could not be corrected. These schools were consequently renamed as unknown and added to the control group. Both of these decisions were taken by Taleemabad.</w:t>
+        <w:t>The table provided above demonstrates the distribution of schools categorized as Consistent, Attrition, and Replacement within both the treatment and control groups. The first row has frequencies; second row has row percentages and third row has column percentages. There are 97 unique schools in the master dataset, out of which 11 schools dropped after baseline and 44 schools were added as replacements at the endline stage. Out of 44 replacement schools, six schools were added to replace that the schools that were dropped after baseline. However, the number of replacement control schools is much higher due to two reasons. Firstly, when a treatment school dropped after baseline then nearby control school(s) were also introduced as replacements in addition to a treatment school. Secondly, ambiguous school names in the endline datasets which could not be corrected were consequently renamed as unknown and added to the control group. Both of these decisions were taken by Taleemabad.</w:t>
       </w:r>
     </w:p>
     <w:p>
@@ -631,7 +654,7 @@
               <a:graphicData uri="http://schemas.openxmlformats.org/drawingml/2006/picture">
                 <pic:pic xmlns:pic="http://schemas.openxmlformats.org/drawingml/2006/picture">
                   <pic:nvPicPr>
-                    <pic:cNvPr id="748065432" name=""/>
+                    <pic:cNvPr id="1610771576" name=""/>
                     <pic:cNvPicPr>
                       <a:picLocks noChangeAspect="1"/>
                     </pic:cNvPicPr>
@@ -721,7 +744,7 @@
               <a:graphicData uri="http://schemas.openxmlformats.org/drawingml/2006/picture">
                 <pic:pic xmlns:pic="http://schemas.openxmlformats.org/drawingml/2006/picture">
                   <pic:nvPicPr>
-                    <pic:cNvPr id="974940499" name=""/>
+                    <pic:cNvPr id="867367283" name=""/>
                     <pic:cNvPicPr>
                       <a:picLocks noChangeAspect="1"/>
                     </pic:cNvPicPr>
@@ -873,7 +896,7 @@
               <a:graphicData uri="http://schemas.openxmlformats.org/drawingml/2006/picture">
                 <pic:pic xmlns:pic="http://schemas.openxmlformats.org/drawingml/2006/picture">
                   <pic:nvPicPr>
-                    <pic:cNvPr id="1413596503" name=""/>
+                    <pic:cNvPr id="1751975699" name=""/>
                     <pic:cNvPicPr>
                       <a:picLocks noChangeAspect="1"/>
                     </pic:cNvPicPr>
@@ -1071,8 +1094,121 @@
       </w:pPr>
     </w:lvl>
   </w:abstractNum>
+  <w:abstractNum w:abstractNumId="1">
+    <w:nsid w:val="00000002"/>
+    <w:multiLevelType w:val="multilevel"/>
+    <w:tmpl w:val="00000002"/>
+    <w:lvl w:ilvl="0">
+      <w:start w:val="1"/>
+      <w:numFmt w:val="upperRoman"/>
+      <w:lvlText w:val="%1."/>
+      <w:lvlJc w:val="left"/>
+      <w:pPr>
+        <w:ind w:left="720" w:hanging="360"/>
+      </w:pPr>
+    </w:lvl>
+    <w:lvl w:ilvl="1">
+      <w:start w:val="1"/>
+      <w:numFmt w:val="lowerLetter"/>
+      <w:lvlText w:val="%2."/>
+      <w:lvlJc w:val="left"/>
+      <w:pPr>
+        <w:tabs>
+          <w:tab w:val="num" w:pos="1440"/>
+        </w:tabs>
+        <w:ind w:left="1440" w:hanging="360"/>
+      </w:pPr>
+    </w:lvl>
+    <w:lvl w:ilvl="2">
+      <w:start w:val="1"/>
+      <w:numFmt w:val="lowerRoman"/>
+      <w:lvlText w:val="%3."/>
+      <w:lvlJc w:val="right"/>
+      <w:pPr>
+        <w:tabs>
+          <w:tab w:val="num" w:pos="2160"/>
+        </w:tabs>
+        <w:ind w:left="2160" w:hanging="180"/>
+      </w:pPr>
+    </w:lvl>
+    <w:lvl w:ilvl="3">
+      <w:start w:val="1"/>
+      <w:numFmt w:val="decimal"/>
+      <w:lvlText w:val="%4."/>
+      <w:lvlJc w:val="left"/>
+      <w:pPr>
+        <w:tabs>
+          <w:tab w:val="num" w:pos="2880"/>
+        </w:tabs>
+        <w:ind w:left="2880" w:hanging="360"/>
+      </w:pPr>
+    </w:lvl>
+    <w:lvl w:ilvl="4">
+      <w:start w:val="1"/>
+      <w:numFmt w:val="lowerLetter"/>
+      <w:lvlText w:val="%5."/>
+      <w:lvlJc w:val="left"/>
+      <w:pPr>
+        <w:tabs>
+          <w:tab w:val="num" w:pos="3600"/>
+        </w:tabs>
+        <w:ind w:left="3600" w:hanging="360"/>
+      </w:pPr>
+    </w:lvl>
+    <w:lvl w:ilvl="5">
+      <w:start w:val="1"/>
+      <w:numFmt w:val="lowerRoman"/>
+      <w:lvlText w:val="%6."/>
+      <w:lvlJc w:val="right"/>
+      <w:pPr>
+        <w:tabs>
+          <w:tab w:val="num" w:pos="4320"/>
+        </w:tabs>
+        <w:ind w:left="4320" w:hanging="180"/>
+      </w:pPr>
+    </w:lvl>
+    <w:lvl w:ilvl="6">
+      <w:start w:val="1"/>
+      <w:numFmt w:val="decimal"/>
+      <w:lvlText w:val="%7."/>
+      <w:lvlJc w:val="left"/>
+      <w:pPr>
+        <w:tabs>
+          <w:tab w:val="num" w:pos="5040"/>
+        </w:tabs>
+        <w:ind w:left="5040" w:hanging="360"/>
+      </w:pPr>
+    </w:lvl>
+    <w:lvl w:ilvl="7">
+      <w:start w:val="1"/>
+      <w:numFmt w:val="lowerLetter"/>
+      <w:lvlText w:val="%8."/>
+      <w:lvlJc w:val="left"/>
+      <w:pPr>
+        <w:tabs>
+          <w:tab w:val="num" w:pos="5760"/>
+        </w:tabs>
+        <w:ind w:left="5760" w:hanging="360"/>
+      </w:pPr>
+    </w:lvl>
+    <w:lvl w:ilvl="8">
+      <w:start w:val="1"/>
+      <w:numFmt w:val="lowerRoman"/>
+      <w:lvlText w:val="%9."/>
+      <w:lvlJc w:val="right"/>
+      <w:pPr>
+        <w:tabs>
+          <w:tab w:val="num" w:pos="6480"/>
+        </w:tabs>
+        <w:ind w:left="6480" w:hanging="180"/>
+      </w:pPr>
+    </w:lvl>
+  </w:abstractNum>
   <w:num w:numId="1">
     <w:abstractNumId w:val="0"/>
+  </w:num>
+  <w:num w:numId="2">
+    <w:abstractNumId w:val="1"/>
   </w:num>
 </w:numbering>
 </file>
@@ -1360,5 +1496,9 @@
     <w:name w:val="Default Paragraph Font"/>
     <w:semiHidden/>
   </w:style>
+  <w:style w:type="paragraph" w:customStyle="1" w:styleId="list-item">
+    <w:name w:val="list-item"/>
+    <w:basedOn w:val="Normal"/>
+  </w:style>
 </w:styles>
 </file>
</xml_diff>

<commit_message>
school level analysis added in 2_analysis
</commit_message>
<xml_diff>
--- a/Code/TaleemabadEvaluation_by_CERP.docx
+++ b/Code/TaleemabadEvaluation_by_CERP.docx
@@ -129,7 +129,7 @@
         <w:br/>
       </w:r>
       <w:r>
-        <w:t>3.3. Results</w:t>
+        <w:t>3.3. Student Level Analysis</w:t>
       </w:r>
       <w:r>
         <w:br/>
@@ -153,7 +153,7 @@
         <w:br/>
       </w:r>
       <w:r>
-        <w:t>3.4. Results using Truncated Sample</w:t>
+        <w:t>3.4. Student Level Analysis using Truncated Sample</w:t>
       </w:r>
       <w:r>
         <w:br/>
@@ -171,7 +171,49 @@
         <w:br/>
       </w:r>
       <w:r>
-        <w:t>3.4.3. MELQO</w:t>
+        <w:t>3.4.3. MELQO 3.5. School Level Analysis</w:t>
+      </w:r>
+      <w:r>
+        <w:br/>
+      </w:r>
+      <w:r>
+        <w:t>3.5.1. ASER Grades 1 - 3</w:t>
+      </w:r>
+      <w:r>
+        <w:br/>
+      </w:r>
+      <w:r>
+        <w:t>3.5.2. ASER Grades 4 - 5</w:t>
+      </w:r>
+      <w:r>
+        <w:br/>
+      </w:r>
+      <w:r>
+        <w:t>3.5.3. MELQO</w:t>
+      </w:r>
+      <w:r>
+        <w:br/>
+      </w:r>
+      <w:r>
+        <w:t>3.6. School Level Analysis using Truncated Sample</w:t>
+      </w:r>
+      <w:r>
+        <w:br/>
+      </w:r>
+      <w:r>
+        <w:t>3.6.1. ASER Grades 1 - 3</w:t>
+      </w:r>
+      <w:r>
+        <w:br/>
+      </w:r>
+      <w:r>
+        <w:t>3.6.2. ASER Grades 4 - 5</w:t>
+      </w:r>
+      <w:r>
+        <w:br/>
+      </w:r>
+      <w:r>
+        <w:t>3.6.3. MELQO</w:t>
       </w:r>
     </w:p>
     <w:p>
@@ -357,7 +399,7 @@
               <a:graphicData uri="http://schemas.openxmlformats.org/drawingml/2006/picture">
                 <pic:pic xmlns:pic="http://schemas.openxmlformats.org/drawingml/2006/picture">
                   <pic:nvPicPr>
-                    <pic:cNvPr id="109830514" name=""/>
+                    <pic:cNvPr id="1459208172" name=""/>
                     <pic:cNvPicPr>
                       <a:picLocks noChangeAspect="1"/>
                     </pic:cNvPicPr>
@@ -591,7 +633,7 @@
         <w:jc w:val="both"/>
       </w:pPr>
       <w:r>
-        <w:t xml:space="preserve">IV. IV. Following the cleaning of endline and baseline data for ASER grades 1 - 3, ASER grades 4 - 5, and MELQO, the individual datasets were collapsed on schools to create school-level datasets. Consequently, dummy variables that were previously created for each proficiency category now indicate the proportion of students in each school belonging to specific proficiency levels. Similarly, pre-numeracy, pre-literacy, and motor skills indicators now represented average percentage scores at the school level. The baseline and endline school level datasets for ASER grades 1 - 3, ASER grades 4 - 5, and MELQO were merged on the basis of schools to create a school-level master dataset. </w:t>
+        <w:t xml:space="preserve">Following the cleaning of endline and baseline data for ASER grades 1 - 3, ASER grades 4 - 5, and MELQO, the individual datasets were collapsed on schools to create school-level datasets. Consequently, dummy variables that were previously created for each proficiency category now indicate the proportion of students in each school belonging to specific proficiency levels. Similarly, pre-numeracy, pre-literacy, and motor skills indicators now represented average percentage scores at the school level. The baseline and endline school level datasets for ASER grades 1 - 3, ASER grades 4 - 5, and MELQO were merged on the basis of schools to create a school-level master dataset. </w:t>
       </w:r>
     </w:p>
     <w:p>
@@ -624,7 +666,7 @@
               <a:graphicData uri="http://schemas.openxmlformats.org/drawingml/2006/picture">
                 <pic:pic xmlns:pic="http://schemas.openxmlformats.org/drawingml/2006/picture">
                   <pic:nvPicPr>
-                    <pic:cNvPr id="1351416774" name=""/>
+                    <pic:cNvPr id="1017951840" name=""/>
                     <pic:cNvPicPr>
                       <a:picLocks noChangeAspect="1"/>
                     </pic:cNvPicPr>
@@ -735,7 +777,7 @@
         </w:rPr>
         <w:drawing>
           <wp:inline>
-            <wp:extent cx="5905500" cy="1526681"/>
+            <wp:extent cx="5905500" cy="1800457"/>
             <wp:docPr id="100003" name="" descr="tab1"/>
             <wp:cNvGraphicFramePr>
               <a:graphicFrameLocks xmlns:a="http://schemas.openxmlformats.org/drawingml/2006/main" noChangeAspect="1"/>
@@ -744,7 +786,7 @@
               <a:graphicData uri="http://schemas.openxmlformats.org/drawingml/2006/picture">
                 <pic:pic xmlns:pic="http://schemas.openxmlformats.org/drawingml/2006/picture">
                   <pic:nvPicPr>
-                    <pic:cNvPr id="314976920" name=""/>
+                    <pic:cNvPr id="366814584" name=""/>
                     <pic:cNvPicPr>
                       <a:picLocks noChangeAspect="1"/>
                     </pic:cNvPicPr>
@@ -758,7 +800,7 @@
                   <pic:spPr>
                     <a:xfrm>
                       <a:off x="0" y="0"/>
-                      <a:ext cx="5905500" cy="1526681"/>
+                      <a:ext cx="5905500" cy="1800457"/>
                     </a:xfrm>
                     <a:prstGeom prst="rect">
                       <a:avLst/>
@@ -806,7 +848,7 @@
         </w:rPr>
         <w:drawing>
           <wp:inline>
-            <wp:extent cx="5905500" cy="2043870"/>
+            <wp:extent cx="5905500" cy="1840608"/>
             <wp:docPr id="100004" name="" descr="tab1"/>
             <wp:cNvGraphicFramePr>
               <a:graphicFrameLocks xmlns:a="http://schemas.openxmlformats.org/drawingml/2006/main" noChangeAspect="1"/>
@@ -815,7 +857,7 @@
               <a:graphicData uri="http://schemas.openxmlformats.org/drawingml/2006/picture">
                 <pic:pic xmlns:pic="http://schemas.openxmlformats.org/drawingml/2006/picture">
                   <pic:nvPicPr>
-                    <pic:cNvPr id="561971224" name=""/>
+                    <pic:cNvPr id="540166311" name=""/>
                     <pic:cNvPicPr>
                       <a:picLocks noChangeAspect="1"/>
                     </pic:cNvPicPr>
@@ -829,7 +871,7 @@
                   <pic:spPr>
                     <a:xfrm>
                       <a:off x="0" y="0"/>
-                      <a:ext cx="5905500" cy="2043870"/>
+                      <a:ext cx="5905500" cy="1840608"/>
                     </a:xfrm>
                     <a:prstGeom prst="rect">
                       <a:avLst/>
@@ -861,51 +903,7 @@
           <w:sz w:val="20"/>
           <w:szCs w:val="20"/>
         </w:rPr>
-        <w:t xml:space="preserve">Table 3.2: Balance Test using outcome variables </w:t>
-      </w:r>
-    </w:p>
-    <w:p>
-      <w:pPr>
-        <w:spacing w:before="240" w:after="240"/>
-        <w:jc w:val="both"/>
-      </w:pPr>
-      <w:r>
-        <w:t>Table 3.1 and Table 3.2 demonstrate a lack of balance between treatment and control groups at baseline. Notably, differences in the number of students, proportion of male students, and outcome variables are evident. This imbalance can be attributed to the non-random selection of control schools currently done based on proximity to treatment schools.</w:t>
-      </w:r>
-    </w:p>
-    <w:p>
-      <w:pPr>
-        <w:spacing w:before="240" w:after="240"/>
-        <w:jc w:val="both"/>
-      </w:pPr>
-      <w:r>
-        <w:rPr>
-          <w:b/>
-          <w:bCs/>
-        </w:rPr>
-        <w:t>3.3. Results</w:t>
-      </w:r>
-    </w:p>
-    <w:p>
-      <w:pPr>
-        <w:spacing w:before="240" w:after="240"/>
-        <w:jc w:val="both"/>
-      </w:pPr>
-      <w:r>
-        <w:t>This study evaluates the impact of the Taleemabad program on the student learning outcomes by comparing the mean differences in scores, in percentages, between the treatment and control groups at baseline and endline, and testing whether these differences are statistically significant. The following results pertain to the full sample of 97 schools. The figures plot results by Taleemabad and CERP for comparison.</w:t>
-      </w:r>
-    </w:p>
-    <w:p>
-      <w:pPr>
-        <w:spacing w:before="240" w:after="240"/>
-        <w:jc w:val="both"/>
-      </w:pPr>
-      <w:r>
-        <w:rPr>
-          <w:b/>
-          <w:bCs/>
-        </w:rPr>
-        <w:t>3.3.1. ASER Grades 1 - 3</w:t>
+        <w:t xml:space="preserve">Table 3.2: Balance Test for consistent schools using student demographics </w:t>
       </w:r>
     </w:p>
     <w:p>
@@ -921,7 +919,7 @@
         </w:rPr>
         <w:drawing>
           <wp:inline>
-            <wp:extent cx="5715000" cy="3433782"/>
+            <wp:extent cx="5905500" cy="2418443"/>
             <wp:docPr id="100005" name="" descr="tab1"/>
             <wp:cNvGraphicFramePr>
               <a:graphicFrameLocks xmlns:a="http://schemas.openxmlformats.org/drawingml/2006/main" noChangeAspect="1"/>
@@ -930,13 +928,945 @@
               <a:graphicData uri="http://schemas.openxmlformats.org/drawingml/2006/picture">
                 <pic:pic xmlns:pic="http://schemas.openxmlformats.org/drawingml/2006/picture">
                   <pic:nvPicPr>
-                    <pic:cNvPr id="1815877393" name=""/>
+                    <pic:cNvPr id="2081432891" name=""/>
                     <pic:cNvPicPr>
                       <a:picLocks noChangeAspect="1"/>
                     </pic:cNvPicPr>
                   </pic:nvPicPr>
                   <pic:blipFill>
                     <a:blip xmlns:r="http://schemas.openxmlformats.org/officeDocument/2006/relationships" r:embed="rId8"/>
+                    <a:stretch>
+                      <a:fillRect/>
+                    </a:stretch>
+                  </pic:blipFill>
+                  <pic:spPr>
+                    <a:xfrm>
+                      <a:off x="0" y="0"/>
+                      <a:ext cx="5905500" cy="2418443"/>
+                    </a:xfrm>
+                    <a:prstGeom prst="rect">
+                      <a:avLst/>
+                    </a:prstGeom>
+                  </pic:spPr>
+                </pic:pic>
+              </a:graphicData>
+            </a:graphic>
+          </wp:inline>
+        </w:drawing>
+      </w:r>
+    </w:p>
+    <w:p>
+      <w:pPr>
+        <w:spacing w:before="15" w:after="300"/>
+        <w:ind w:left="0" w:right="0"/>
+        <w:jc w:val="center"/>
+        <w:rPr>
+          <w:i/>
+          <w:iCs/>
+          <w:sz w:val="20"/>
+          <w:szCs w:val="20"/>
+        </w:rPr>
+      </w:pPr>
+      <w:r>
+        <w:rPr>
+          <w:i/>
+          <w:iCs/>
+          <w:sz w:val="20"/>
+          <w:szCs w:val="20"/>
+        </w:rPr>
+        <w:t xml:space="preserve">Table 3.3: Balance Test at Student Level using outcome variables </w:t>
+      </w:r>
+    </w:p>
+    <w:p>
+      <w:pPr>
+        <w:spacing w:before="0" w:after="0"/>
+        <w:ind w:left="0" w:right="0"/>
+        <w:jc w:val="center"/>
+      </w:pPr>
+      <w:r>
+        <w:rPr>
+          <w:strike w:val="0"/>
+          <w:u w:val="none"/>
+        </w:rPr>
+        <w:drawing>
+          <wp:inline>
+            <wp:extent cx="5905500" cy="2452021"/>
+            <wp:docPr id="100006" name="" descr="tab1"/>
+            <wp:cNvGraphicFramePr>
+              <a:graphicFrameLocks xmlns:a="http://schemas.openxmlformats.org/drawingml/2006/main" noChangeAspect="1"/>
+            </wp:cNvGraphicFramePr>
+            <a:graphic xmlns:a="http://schemas.openxmlformats.org/drawingml/2006/main">
+              <a:graphicData uri="http://schemas.openxmlformats.org/drawingml/2006/picture">
+                <pic:pic xmlns:pic="http://schemas.openxmlformats.org/drawingml/2006/picture">
+                  <pic:nvPicPr>
+                    <pic:cNvPr id="152849271" name=""/>
+                    <pic:cNvPicPr>
+                      <a:picLocks noChangeAspect="1"/>
+                    </pic:cNvPicPr>
+                  </pic:nvPicPr>
+                  <pic:blipFill>
+                    <a:blip xmlns:r="http://schemas.openxmlformats.org/officeDocument/2006/relationships" r:embed="rId9"/>
+                    <a:stretch>
+                      <a:fillRect/>
+                    </a:stretch>
+                  </pic:blipFill>
+                  <pic:spPr>
+                    <a:xfrm>
+                      <a:off x="0" y="0"/>
+                      <a:ext cx="5905500" cy="2452021"/>
+                    </a:xfrm>
+                    <a:prstGeom prst="rect">
+                      <a:avLst/>
+                    </a:prstGeom>
+                  </pic:spPr>
+                </pic:pic>
+              </a:graphicData>
+            </a:graphic>
+          </wp:inline>
+        </w:drawing>
+      </w:r>
+    </w:p>
+    <w:p>
+      <w:pPr>
+        <w:spacing w:before="15" w:after="300"/>
+        <w:ind w:left="0" w:right="0"/>
+        <w:jc w:val="center"/>
+        <w:rPr>
+          <w:i/>
+          <w:iCs/>
+          <w:sz w:val="20"/>
+          <w:szCs w:val="20"/>
+        </w:rPr>
+      </w:pPr>
+      <w:r>
+        <w:rPr>
+          <w:i/>
+          <w:iCs/>
+          <w:sz w:val="20"/>
+          <w:szCs w:val="20"/>
+        </w:rPr>
+        <w:t xml:space="preserve">Table 3.4: Balance Test at School Level using outcome variables </w:t>
+      </w:r>
+    </w:p>
+    <w:p>
+      <w:pPr>
+        <w:spacing w:before="240" w:after="240"/>
+        <w:jc w:val="both"/>
+      </w:pPr>
+      <w:r>
+        <w:t>Table 3.1, Table 3.2, Table 3.3 and Table 3.4 demonstrate a lack of balance between treatment and control groups at baseline. Notably, differences in the number of students, proportion of male students, and outcome variables are evident. This imbalance can be attributed to the non-random selection of control schools currently done based on proximity to treatment schools.</w:t>
+      </w:r>
+    </w:p>
+    <w:p>
+      <w:pPr>
+        <w:spacing w:before="240" w:after="240"/>
+        <w:jc w:val="both"/>
+      </w:pPr>
+      <w:r>
+        <w:rPr>
+          <w:b/>
+          <w:bCs/>
+        </w:rPr>
+        <w:t>3.3. Student Level Analysis</w:t>
+      </w:r>
+    </w:p>
+    <w:p>
+      <w:pPr>
+        <w:spacing w:before="240" w:after="240"/>
+        <w:jc w:val="both"/>
+      </w:pPr>
+      <w:r>
+        <w:t>This study evaluates the impact of the Taleemabad program on the student learning outcomes by comparing the mean differences in scores, in percentages, between the treatment and control students at baseline and endline, and testing whether these differences are statistically significant. The following results pertain to the full sample of students who were assessed at baseline and endline. The figures plot results by Taleemabad and CERP for comparison.</w:t>
+      </w:r>
+    </w:p>
+    <w:p>
+      <w:pPr>
+        <w:spacing w:before="240" w:after="240"/>
+        <w:jc w:val="both"/>
+      </w:pPr>
+      <w:r>
+        <w:rPr>
+          <w:b/>
+          <w:bCs/>
+        </w:rPr>
+        <w:t>3.3.1 ASER Grades 1 - 3</w:t>
+      </w:r>
+    </w:p>
+    <w:p>
+      <w:pPr>
+        <w:spacing w:before="0" w:after="0"/>
+        <w:ind w:left="0" w:right="0"/>
+        <w:jc w:val="center"/>
+      </w:pPr>
+      <w:r>
+        <w:rPr>
+          <w:strike w:val="0"/>
+          <w:u w:val="none"/>
+        </w:rPr>
+        <w:drawing>
+          <wp:inline>
+            <wp:extent cx="5715000" cy="2995182"/>
+            <wp:docPr id="100007" name="" descr="tab1"/>
+            <wp:cNvGraphicFramePr>
+              <a:graphicFrameLocks xmlns:a="http://schemas.openxmlformats.org/drawingml/2006/main" noChangeAspect="1"/>
+            </wp:cNvGraphicFramePr>
+            <a:graphic xmlns:a="http://schemas.openxmlformats.org/drawingml/2006/main">
+              <a:graphicData uri="http://schemas.openxmlformats.org/drawingml/2006/picture">
+                <pic:pic xmlns:pic="http://schemas.openxmlformats.org/drawingml/2006/picture">
+                  <pic:nvPicPr>
+                    <pic:cNvPr id="1345739675" name=""/>
+                    <pic:cNvPicPr>
+                      <a:picLocks noChangeAspect="1"/>
+                    </pic:cNvPicPr>
+                  </pic:nvPicPr>
+                  <pic:blipFill>
+                    <a:blip xmlns:r="http://schemas.openxmlformats.org/officeDocument/2006/relationships" r:embed="rId10"/>
+                    <a:stretch>
+                      <a:fillRect/>
+                    </a:stretch>
+                  </pic:blipFill>
+                  <pic:spPr>
+                    <a:xfrm>
+                      <a:off x="0" y="0"/>
+                      <a:ext cx="5715000" cy="2995182"/>
+                    </a:xfrm>
+                    <a:prstGeom prst="rect">
+                      <a:avLst/>
+                    </a:prstGeom>
+                  </pic:spPr>
+                </pic:pic>
+              </a:graphicData>
+            </a:graphic>
+          </wp:inline>
+        </w:drawing>
+      </w:r>
+    </w:p>
+    <w:p>
+      <w:pPr>
+        <w:spacing w:before="15" w:after="300"/>
+        <w:ind w:left="0" w:right="0"/>
+        <w:jc w:val="center"/>
+        <w:rPr>
+          <w:i/>
+          <w:iCs/>
+          <w:sz w:val="20"/>
+          <w:szCs w:val="20"/>
+        </w:rPr>
+      </w:pPr>
+      <w:r>
+        <w:rPr>
+          <w:i/>
+          <w:iCs/>
+          <w:sz w:val="20"/>
+          <w:szCs w:val="20"/>
+        </w:rPr>
+        <w:t xml:space="preserve">Figure 1: % Difference in Grade Threshold Clearing Between Treatment and Control Students at Baseline and Endline using ASER Grades 1 - 3 instrument </w:t>
+      </w:r>
+    </w:p>
+    <w:p>
+      <w:pPr>
+        <w:spacing w:before="240" w:after="240"/>
+        <w:jc w:val="both"/>
+      </w:pPr>
+      <w:r>
+        <w:t>At endline, 2.56% of treatment students met the criteria for all 3 subjects compared to .94% of control students. This represents a difference of .17 standard deviations compared to the control students, which is equivalent to 1.31 LAYS.</w:t>
+      </w:r>
+    </w:p>
+    <w:p>
+      <w:pPr>
+        <w:spacing w:before="240" w:after="240"/>
+        <w:jc w:val="both"/>
+      </w:pPr>
+      <w:r>
+        <w:t>At baseline, the percentage difference between treatment and control students for English is 24.81% which is statistically significant at the 5% level. At endline, the percentage difference between treatment and control students for English is .16% which is statistically significant at 5%. Expressed in standard deviations, treatment students are .55 standard deviations above control students for English at endline.</w:t>
+      </w:r>
+    </w:p>
+    <w:p>
+      <w:pPr>
+        <w:spacing w:before="240" w:after="240"/>
+        <w:jc w:val="both"/>
+      </w:pPr>
+      <w:r>
+        <w:t>At baseline, the percentage difference between treatment and control students for Maths is -3.01% which is statistically insignificant from zero. At endline, the percentage difference between treatment and control students for Maths is .02% which is statistically insignificant from zero. Expressed in standard deviations, treatment students are .04 standard deviations above control students for Maths at endline.</w:t>
+      </w:r>
+    </w:p>
+    <w:p>
+      <w:pPr>
+        <w:spacing w:before="240" w:after="240"/>
+        <w:jc w:val="both"/>
+      </w:pPr>
+      <w:r>
+        <w:t>At baseline, the percentage difference between treatment and control students for Urdu is 14.99% which is statistically significant at the 5% level. At endline, the percentage difference between treatment and control students for Urdu is 8.26% which is statistically significant at the 5% level. Expressed in standard deviations, treatment students are .25 standard deviations above control students for Urdu at endline.</w:t>
+      </w:r>
+    </w:p>
+    <w:p>
+      <w:pPr>
+        <w:spacing w:before="240" w:after="240"/>
+        <w:jc w:val="both"/>
+      </w:pPr>
+      <w:r>
+        <w:rPr>
+          <w:b/>
+          <w:bCs/>
+        </w:rPr>
+        <w:t>3.3.2 ASER Grades 4 - 5</w:t>
+      </w:r>
+    </w:p>
+    <w:p>
+      <w:pPr>
+        <w:spacing w:before="0" w:after="0"/>
+        <w:ind w:left="0" w:right="0"/>
+        <w:jc w:val="center"/>
+      </w:pPr>
+      <w:r>
+        <w:rPr>
+          <w:strike w:val="0"/>
+          <w:u w:val="none"/>
+        </w:rPr>
+        <w:drawing>
+          <wp:inline>
+            <wp:extent cx="5715000" cy="2917481"/>
+            <wp:docPr id="100008" name="" descr="tab1"/>
+            <wp:cNvGraphicFramePr>
+              <a:graphicFrameLocks xmlns:a="http://schemas.openxmlformats.org/drawingml/2006/main" noChangeAspect="1"/>
+            </wp:cNvGraphicFramePr>
+            <a:graphic xmlns:a="http://schemas.openxmlformats.org/drawingml/2006/main">
+              <a:graphicData uri="http://schemas.openxmlformats.org/drawingml/2006/picture">
+                <pic:pic xmlns:pic="http://schemas.openxmlformats.org/drawingml/2006/picture">
+                  <pic:nvPicPr>
+                    <pic:cNvPr id="236867475" name=""/>
+                    <pic:cNvPicPr>
+                      <a:picLocks noChangeAspect="1"/>
+                    </pic:cNvPicPr>
+                  </pic:nvPicPr>
+                  <pic:blipFill>
+                    <a:blip xmlns:r="http://schemas.openxmlformats.org/officeDocument/2006/relationships" r:embed="rId11"/>
+                    <a:stretch>
+                      <a:fillRect/>
+                    </a:stretch>
+                  </pic:blipFill>
+                  <pic:spPr>
+                    <a:xfrm>
+                      <a:off x="0" y="0"/>
+                      <a:ext cx="5715000" cy="2917481"/>
+                    </a:xfrm>
+                    <a:prstGeom prst="rect">
+                      <a:avLst/>
+                    </a:prstGeom>
+                  </pic:spPr>
+                </pic:pic>
+              </a:graphicData>
+            </a:graphic>
+          </wp:inline>
+        </w:drawing>
+      </w:r>
+    </w:p>
+    <w:p>
+      <w:pPr>
+        <w:spacing w:before="15" w:after="300"/>
+        <w:ind w:left="0" w:right="0"/>
+        <w:jc w:val="center"/>
+        <w:rPr>
+          <w:i/>
+          <w:iCs/>
+          <w:sz w:val="20"/>
+          <w:szCs w:val="20"/>
+        </w:rPr>
+      </w:pPr>
+      <w:r>
+        <w:rPr>
+          <w:i/>
+          <w:iCs/>
+          <w:sz w:val="20"/>
+          <w:szCs w:val="20"/>
+        </w:rPr>
+        <w:t xml:space="preserve">Figure 2: % Difference in Grade Threshold Clearing Between Treatment and Control Students at Baseline and Endline using ASER Grades 4 - 5 instrument </w:t>
+      </w:r>
+    </w:p>
+    <w:p>
+      <w:pPr>
+        <w:spacing w:before="240" w:after="240"/>
+        <w:jc w:val="both"/>
+      </w:pPr>
+      <w:r>
+        <w:t>At endline, 7.32% of treatment students met the criteria for all 3 subjects compared to 6.04% of control students. This represents a difference of .05 standard deviations compared to the control students, which is equivalent to .38 LAYS.</w:t>
+      </w:r>
+    </w:p>
+    <w:p>
+      <w:pPr>
+        <w:spacing w:before="240" w:after="240"/>
+        <w:jc w:val="both"/>
+      </w:pPr>
+      <w:r>
+        <w:t>At baseline, the percentage difference between treatment and control students for English is 2.57% which is statistically insignificant from zero. At endline, the percentage difference between treatment and control students for English is 2.96% which is statistically insignificant from zero. Expressed in standard deviations, treatment students are .09 standard deviations above control students for English at endline.</w:t>
+      </w:r>
+    </w:p>
+    <w:p>
+      <w:pPr>
+        <w:spacing w:before="240" w:after="240"/>
+        <w:jc w:val="both"/>
+      </w:pPr>
+      <w:r>
+        <w:t>At baseline, the percentage difference between treatment and control students for Maths is 20.39% which is statistically significant at the 5% level. At endline, the percentage difference between treatment and control students for Maths is 2% which is statistically insignificant from zero. Expressed in standard deviations, treatment students are .04 standard deviations above control students for Maths at endline.</w:t>
+      </w:r>
+    </w:p>
+    <w:p>
+      <w:pPr>
+        <w:spacing w:before="240" w:after="240"/>
+        <w:jc w:val="both"/>
+      </w:pPr>
+      <w:r>
+        <w:t>At baseline, the percentage difference between treatment and control students for Urdu is 14.24% which is statistically significant at the 5% level. At endline, the percentage difference between treatment and control students for Urdu is 12.74% which is statistically significant at the 5% level. Expressed in standard deviations, treatment students are .27 standard deviations above control students for Urdu at endline.</w:t>
+      </w:r>
+    </w:p>
+    <w:p>
+      <w:pPr>
+        <w:spacing w:before="240" w:after="240"/>
+        <w:jc w:val="both"/>
+      </w:pPr>
+      <w:r>
+        <w:rPr>
+          <w:b/>
+          <w:bCs/>
+        </w:rPr>
+        <w:t>3.3.3 MELQO</w:t>
+      </w:r>
+    </w:p>
+    <w:p>
+      <w:pPr>
+        <w:spacing w:before="0" w:after="0"/>
+        <w:ind w:left="0" w:right="0"/>
+        <w:jc w:val="center"/>
+      </w:pPr>
+      <w:r>
+        <w:rPr>
+          <w:strike w:val="0"/>
+          <w:u w:val="none"/>
+        </w:rPr>
+        <w:drawing>
+          <wp:inline>
+            <wp:extent cx="5715000" cy="2804989"/>
+            <wp:docPr id="100009" name="" descr="tab1"/>
+            <wp:cNvGraphicFramePr>
+              <a:graphicFrameLocks xmlns:a="http://schemas.openxmlformats.org/drawingml/2006/main" noChangeAspect="1"/>
+            </wp:cNvGraphicFramePr>
+            <a:graphic xmlns:a="http://schemas.openxmlformats.org/drawingml/2006/main">
+              <a:graphicData uri="http://schemas.openxmlformats.org/drawingml/2006/picture">
+                <pic:pic xmlns:pic="http://schemas.openxmlformats.org/drawingml/2006/picture">
+                  <pic:nvPicPr>
+                    <pic:cNvPr id="1162184034" name=""/>
+                    <pic:cNvPicPr>
+                      <a:picLocks noChangeAspect="1"/>
+                    </pic:cNvPicPr>
+                  </pic:nvPicPr>
+                  <pic:blipFill>
+                    <a:blip xmlns:r="http://schemas.openxmlformats.org/officeDocument/2006/relationships" r:embed="rId12"/>
+                    <a:stretch>
+                      <a:fillRect/>
+                    </a:stretch>
+                  </pic:blipFill>
+                  <pic:spPr>
+                    <a:xfrm>
+                      <a:off x="0" y="0"/>
+                      <a:ext cx="5715000" cy="2804989"/>
+                    </a:xfrm>
+                    <a:prstGeom prst="rect">
+                      <a:avLst/>
+                    </a:prstGeom>
+                  </pic:spPr>
+                </pic:pic>
+              </a:graphicData>
+            </a:graphic>
+          </wp:inline>
+        </w:drawing>
+      </w:r>
+    </w:p>
+    <w:p>
+      <w:pPr>
+        <w:spacing w:before="15" w:after="300"/>
+        <w:ind w:left="0" w:right="0"/>
+        <w:jc w:val="center"/>
+        <w:rPr>
+          <w:i/>
+          <w:iCs/>
+          <w:sz w:val="20"/>
+          <w:szCs w:val="20"/>
+        </w:rPr>
+      </w:pPr>
+      <w:r>
+        <w:rPr>
+          <w:i/>
+          <w:iCs/>
+          <w:sz w:val="20"/>
+          <w:szCs w:val="20"/>
+        </w:rPr>
+        <w:t xml:space="preserve">Figure 3: % Difference in Scores between Treatment and Control Students at Baseline and Endline using MELQO </w:t>
+      </w:r>
+    </w:p>
+    <w:p>
+      <w:pPr>
+        <w:spacing w:before="240" w:after="240"/>
+        <w:jc w:val="both"/>
+      </w:pPr>
+      <w:r>
+        <w:t>At baseline, the percentage difference between treatment and control students for pre-literacy is 3.13% which is statistically significant at the 5% level. At endline, the percentage difference between treatment and control students for pre-literacy is 3.25% which is statistically significant at the 5% level. Expressed in standard deviations, treatment students are .15 standard deviations above control students for pre-literacy at endline.</w:t>
+      </w:r>
+    </w:p>
+    <w:p>
+      <w:pPr>
+        <w:spacing w:before="240" w:after="240"/>
+        <w:jc w:val="both"/>
+      </w:pPr>
+      <w:r>
+        <w:t>At baseline, the percentage difference between treatment and control students for pre-numeracy is 3.06% which is statistically significant at the 5% level. At endline, the percentage difference between treatment and control students for pre-numeracy is 3.79% which is statistically significant at the 5% level. Expressed in standard deviations, treatment students are .14 standard deviations above control students for pre-numeracy at endline.</w:t>
+      </w:r>
+    </w:p>
+    <w:p>
+      <w:pPr>
+        <w:spacing w:before="240" w:after="240"/>
+        <w:jc w:val="both"/>
+      </w:pPr>
+      <w:r>
+        <w:t>At baseline, the percentage difference between treatment and control students for motor skills is -4.51% which is statistically significant at the 5% level. At endline, the percentage difference between treatment and control students for motor skills is 8.27% which is statistically significant at the 5% level. Expressed in standard deviations, treatment students are .3 standard deviations above control students for motor skills at endline.</w:t>
+      </w:r>
+    </w:p>
+    <w:p>
+      <w:pPr>
+        <w:spacing w:before="240" w:after="240"/>
+        <w:jc w:val="both"/>
+      </w:pPr>
+      <w:r>
+        <w:rPr>
+          <w:b/>
+          <w:bCs/>
+        </w:rPr>
+        <w:t>3.4. Student Level Analysis using Truncated Sample</w:t>
+      </w:r>
+    </w:p>
+    <w:p>
+      <w:pPr>
+        <w:spacing w:before="240" w:after="240"/>
+        <w:jc w:val="both"/>
+      </w:pPr>
+      <w:r>
+        <w:t>The following results pertain to the truncated sample of students who were a part of the 42 consistent schools.</w:t>
+      </w:r>
+    </w:p>
+    <w:p>
+      <w:pPr>
+        <w:spacing w:before="240" w:after="240"/>
+        <w:jc w:val="both"/>
+      </w:pPr>
+      <w:r>
+        <w:rPr>
+          <w:b/>
+          <w:bCs/>
+        </w:rPr>
+        <w:t>3.4.1 ASER Grades 1 - 3</w:t>
+      </w:r>
+    </w:p>
+    <w:p>
+      <w:pPr>
+        <w:spacing w:before="0" w:after="0"/>
+        <w:ind w:left="0" w:right="0"/>
+        <w:jc w:val="center"/>
+      </w:pPr>
+      <w:r>
+        <w:rPr>
+          <w:strike w:val="0"/>
+          <w:u w:val="none"/>
+        </w:rPr>
+        <w:drawing>
+          <wp:inline>
+            <wp:extent cx="5715000" cy="3056610"/>
+            <wp:docPr id="100010" name="" descr="tab1"/>
+            <wp:cNvGraphicFramePr>
+              <a:graphicFrameLocks xmlns:a="http://schemas.openxmlformats.org/drawingml/2006/main" noChangeAspect="1"/>
+            </wp:cNvGraphicFramePr>
+            <a:graphic xmlns:a="http://schemas.openxmlformats.org/drawingml/2006/main">
+              <a:graphicData uri="http://schemas.openxmlformats.org/drawingml/2006/picture">
+                <pic:pic xmlns:pic="http://schemas.openxmlformats.org/drawingml/2006/picture">
+                  <pic:nvPicPr>
+                    <pic:cNvPr id="902617213" name=""/>
+                    <pic:cNvPicPr>
+                      <a:picLocks noChangeAspect="1"/>
+                    </pic:cNvPicPr>
+                  </pic:nvPicPr>
+                  <pic:blipFill>
+                    <a:blip xmlns:r="http://schemas.openxmlformats.org/officeDocument/2006/relationships" r:embed="rId13"/>
+                    <a:stretch>
+                      <a:fillRect/>
+                    </a:stretch>
+                  </pic:blipFill>
+                  <pic:spPr>
+                    <a:xfrm>
+                      <a:off x="0" y="0"/>
+                      <a:ext cx="5715000" cy="3056610"/>
+                    </a:xfrm>
+                    <a:prstGeom prst="rect">
+                      <a:avLst/>
+                    </a:prstGeom>
+                  </pic:spPr>
+                </pic:pic>
+              </a:graphicData>
+            </a:graphic>
+          </wp:inline>
+        </w:drawing>
+      </w:r>
+    </w:p>
+    <w:p>
+      <w:pPr>
+        <w:spacing w:before="15" w:after="300"/>
+        <w:ind w:left="0" w:right="0"/>
+        <w:jc w:val="center"/>
+        <w:rPr>
+          <w:i/>
+          <w:iCs/>
+          <w:sz w:val="20"/>
+          <w:szCs w:val="20"/>
+        </w:rPr>
+      </w:pPr>
+      <w:r>
+        <w:rPr>
+          <w:i/>
+          <w:iCs/>
+          <w:sz w:val="20"/>
+          <w:szCs w:val="20"/>
+        </w:rPr>
+        <w:t xml:space="preserve">Figure 4: % Difference in Grade Threshold Clearing Between Treatment and Control Students at Baseline and Endline using ASER Grades 1 - 3 instrument </w:t>
+      </w:r>
+    </w:p>
+    <w:p>
+      <w:pPr>
+        <w:spacing w:before="240" w:after="240"/>
+        <w:jc w:val="both"/>
+      </w:pPr>
+      <w:r>
+        <w:t>At endline, 2.86% of treatment students met the criteria for all 3 subjects compared to .68% of control students. This represents a difference of .26 standard deviations compared to the control students, which is equivalent to 2 LAYS.</w:t>
+      </w:r>
+    </w:p>
+    <w:p>
+      <w:pPr>
+        <w:spacing w:before="240" w:after="240"/>
+        <w:jc w:val="both"/>
+      </w:pPr>
+      <w:r>
+        <w:t>At baseline, the percentage difference between treatment and control students for English is 21.35% which is statistically significant at the 5% level. At endline, the percentage difference between treatment and control students for English is .13% which is statistically significant at 5%. Expressed in standard deviations, treatment students are .4 standard deviations above control students for English at endline.</w:t>
+      </w:r>
+    </w:p>
+    <w:p>
+      <w:pPr>
+        <w:spacing w:before="240" w:after="240"/>
+        <w:jc w:val="both"/>
+      </w:pPr>
+      <w:r>
+        <w:t>At baseline, the percentage difference between treatment and control students for Maths is -2.38% which is statistically insignificant from zero. At endline, the percentage difference between treatment and control students for Maths is .08% which is statistically significant at the 5% level. Expressed in standard deviations, treatment students are .2 standard deviations above control students for Maths at endline.</w:t>
+      </w:r>
+    </w:p>
+    <w:p>
+      <w:pPr>
+        <w:spacing w:before="240" w:after="240"/>
+        <w:jc w:val="both"/>
+      </w:pPr>
+      <w:r>
+        <w:t>At baseline, the percentage difference between treatment and control students for Urdu is 11.01% which is statistically significant at the 5% level. At endline, the percentage difference between treatment and control students for Urdu is .11% which is statistically significant at the 5% level. Expressed in standard deviations, treatment students are .31 standard deviations above control students for Urdu at endline.</w:t>
+      </w:r>
+    </w:p>
+    <w:p>
+      <w:pPr>
+        <w:spacing w:before="240" w:after="240"/>
+        <w:jc w:val="both"/>
+      </w:pPr>
+      <w:r>
+        <w:rPr>
+          <w:b/>
+          <w:bCs/>
+        </w:rPr>
+        <w:t>3.4.2 ASER Grades 4 - 5</w:t>
+      </w:r>
+    </w:p>
+    <w:p>
+      <w:pPr>
+        <w:spacing w:before="0" w:after="0"/>
+        <w:ind w:left="0" w:right="0"/>
+        <w:jc w:val="center"/>
+      </w:pPr>
+      <w:r>
+        <w:rPr>
+          <w:strike w:val="0"/>
+          <w:u w:val="none"/>
+        </w:rPr>
+        <w:drawing>
+          <wp:inline>
+            <wp:extent cx="5715000" cy="2848761"/>
+            <wp:docPr id="100011" name="" descr="tab1"/>
+            <wp:cNvGraphicFramePr>
+              <a:graphicFrameLocks xmlns:a="http://schemas.openxmlformats.org/drawingml/2006/main" noChangeAspect="1"/>
+            </wp:cNvGraphicFramePr>
+            <a:graphic xmlns:a="http://schemas.openxmlformats.org/drawingml/2006/main">
+              <a:graphicData uri="http://schemas.openxmlformats.org/drawingml/2006/picture">
+                <pic:pic xmlns:pic="http://schemas.openxmlformats.org/drawingml/2006/picture">
+                  <pic:nvPicPr>
+                    <pic:cNvPr id="21064780" name=""/>
+                    <pic:cNvPicPr>
+                      <a:picLocks noChangeAspect="1"/>
+                    </pic:cNvPicPr>
+                  </pic:nvPicPr>
+                  <pic:blipFill>
+                    <a:blip xmlns:r="http://schemas.openxmlformats.org/officeDocument/2006/relationships" r:embed="rId14"/>
+                    <a:stretch>
+                      <a:fillRect/>
+                    </a:stretch>
+                  </pic:blipFill>
+                  <pic:spPr>
+                    <a:xfrm>
+                      <a:off x="0" y="0"/>
+                      <a:ext cx="5715000" cy="2848761"/>
+                    </a:xfrm>
+                    <a:prstGeom prst="rect">
+                      <a:avLst/>
+                    </a:prstGeom>
+                  </pic:spPr>
+                </pic:pic>
+              </a:graphicData>
+            </a:graphic>
+          </wp:inline>
+        </w:drawing>
+      </w:r>
+    </w:p>
+    <w:p>
+      <w:pPr>
+        <w:spacing w:before="15" w:after="300"/>
+        <w:ind w:left="0" w:right="0"/>
+        <w:jc w:val="center"/>
+        <w:rPr>
+          <w:i/>
+          <w:iCs/>
+          <w:sz w:val="20"/>
+          <w:szCs w:val="20"/>
+        </w:rPr>
+      </w:pPr>
+      <w:r>
+        <w:rPr>
+          <w:i/>
+          <w:iCs/>
+          <w:sz w:val="20"/>
+          <w:szCs w:val="20"/>
+        </w:rPr>
+        <w:t xml:space="preserve">Figure 5: % Difference in Grade Threshold Clearing Between Treatment and Control Students at Baseline and Endline using ASER Grades 4 - 5 instrument </w:t>
+      </w:r>
+    </w:p>
+    <w:p>
+      <w:pPr>
+        <w:spacing w:before="240" w:after="240"/>
+        <w:jc w:val="both"/>
+      </w:pPr>
+      <w:r>
+        <w:t>At endline, 8.56% of treatment students met the criteria for all 3 subjects compared to 2.04% of control students. This represents a difference of .46 standard deviations compared to the control students, which is equivalent to 3.54 LAYS.</w:t>
+      </w:r>
+    </w:p>
+    <w:p>
+      <w:pPr>
+        <w:spacing w:before="240" w:after="240"/>
+        <w:jc w:val="both"/>
+      </w:pPr>
+      <w:r>
+        <w:t>At baseline, the percentage difference between treatment and control students for English is 3.2% which is statistically insignificant from zero. At endline, the percentage difference between treatment and control students for English is 10.63% which is statistically significant at the 5% level. Expressed in standard deviations, treatment students are .46 standard deviations above control students for English at endline.</w:t>
+      </w:r>
+    </w:p>
+    <w:p>
+      <w:pPr>
+        <w:spacing w:before="240" w:after="240"/>
+        <w:jc w:val="both"/>
+      </w:pPr>
+      <w:r>
+        <w:t>At baseline, the percentage difference between treatment and control students for Maths is 23.88% which is statistically significant at the 5% level. At endline, the percentage difference between treatment and control students for Maths is 2.58% which is statistically insignificant from zero. Expressed in standard deviations, treatment students are .05 standard deviations above control students for Maths at endline.</w:t>
+      </w:r>
+    </w:p>
+    <w:p>
+      <w:pPr>
+        <w:spacing w:before="240" w:after="240"/>
+        <w:jc w:val="both"/>
+      </w:pPr>
+      <w:r>
+        <w:t>At baseline, the percentage difference between treatment and control students for Urdu is 14.29% which is statistically significant at the 5% level. At endline, the percentage difference between treatment and control students for Urdu is 21.24% which is statistically significant at the 5% level. Expressed in standard deviations, treatment students are .43 standard deviations above control students for Urdu at endline.</w:t>
+      </w:r>
+    </w:p>
+    <w:p>
+      <w:pPr>
+        <w:spacing w:before="240" w:after="240"/>
+        <w:jc w:val="both"/>
+      </w:pPr>
+      <w:r>
+        <w:rPr>
+          <w:b/>
+          <w:bCs/>
+        </w:rPr>
+        <w:t>3.4.3. MELQO</w:t>
+      </w:r>
+    </w:p>
+    <w:p>
+      <w:pPr>
+        <w:spacing w:before="0" w:after="0"/>
+        <w:ind w:left="0" w:right="0"/>
+        <w:jc w:val="center"/>
+      </w:pPr>
+      <w:r>
+        <w:rPr>
+          <w:strike w:val="0"/>
+          <w:u w:val="none"/>
+        </w:rPr>
+        <w:drawing>
+          <wp:inline>
+            <wp:extent cx="5715000" cy="3058072"/>
+            <wp:docPr id="100012" name="" descr="tab1"/>
+            <wp:cNvGraphicFramePr>
+              <a:graphicFrameLocks xmlns:a="http://schemas.openxmlformats.org/drawingml/2006/main" noChangeAspect="1"/>
+            </wp:cNvGraphicFramePr>
+            <a:graphic xmlns:a="http://schemas.openxmlformats.org/drawingml/2006/main">
+              <a:graphicData uri="http://schemas.openxmlformats.org/drawingml/2006/picture">
+                <pic:pic xmlns:pic="http://schemas.openxmlformats.org/drawingml/2006/picture">
+                  <pic:nvPicPr>
+                    <pic:cNvPr id="676695141" name=""/>
+                    <pic:cNvPicPr>
+                      <a:picLocks noChangeAspect="1"/>
+                    </pic:cNvPicPr>
+                  </pic:nvPicPr>
+                  <pic:blipFill>
+                    <a:blip xmlns:r="http://schemas.openxmlformats.org/officeDocument/2006/relationships" r:embed="rId15"/>
+                    <a:stretch>
+                      <a:fillRect/>
+                    </a:stretch>
+                  </pic:blipFill>
+                  <pic:spPr>
+                    <a:xfrm>
+                      <a:off x="0" y="0"/>
+                      <a:ext cx="5715000" cy="3058072"/>
+                    </a:xfrm>
+                    <a:prstGeom prst="rect">
+                      <a:avLst/>
+                    </a:prstGeom>
+                  </pic:spPr>
+                </pic:pic>
+              </a:graphicData>
+            </a:graphic>
+          </wp:inline>
+        </w:drawing>
+      </w:r>
+    </w:p>
+    <w:p>
+      <w:pPr>
+        <w:spacing w:before="15" w:after="300"/>
+        <w:ind w:left="0" w:right="0"/>
+        <w:jc w:val="center"/>
+        <w:rPr>
+          <w:i/>
+          <w:iCs/>
+          <w:sz w:val="20"/>
+          <w:szCs w:val="20"/>
+        </w:rPr>
+      </w:pPr>
+      <w:r>
+        <w:rPr>
+          <w:i/>
+          <w:iCs/>
+          <w:sz w:val="20"/>
+          <w:szCs w:val="20"/>
+        </w:rPr>
+        <w:t xml:space="preserve">Figure 6: % Difference in Scores between Treatment and Control Students at Baseline and Endline using MELQO </w:t>
+      </w:r>
+    </w:p>
+    <w:p>
+      <w:pPr>
+        <w:spacing w:before="240" w:after="240"/>
+        <w:jc w:val="both"/>
+      </w:pPr>
+      <w:r>
+        <w:t>At baseline, the percentage difference between treatment and control students for pre-literacy is 4.83% which is statistically significant at the 5% level. At endline, the percentage difference between treatment and control students for pre-literacy is 7.53% which is statistically significant at the 5% level. Expressed in standard deviations, treatment students are .32 standard deviations above control students for pre-literacy at endline.</w:t>
+      </w:r>
+    </w:p>
+    <w:p>
+      <w:pPr>
+        <w:spacing w:before="240" w:after="240"/>
+        <w:jc w:val="both"/>
+      </w:pPr>
+      <w:r>
+        <w:t>At baseline, the percentage difference between treatment and control students for pre-numeracy is 6.32% which is statistically significant at the 5% level. At endline, the percentage difference between treatment and control students for pre-numeracy is 4% which is statistically significant at the 5% level. Expressed in standard deviations, treatment students are .15 standard deviations above control students for pre-numeracy at endline.</w:t>
+      </w:r>
+    </w:p>
+    <w:p>
+      <w:pPr>
+        <w:spacing w:before="240" w:after="240"/>
+        <w:jc w:val="both"/>
+      </w:pPr>
+      <w:r>
+        <w:t>At baseline, the percentage difference between treatment and control students for motor skills is -2.88% which is statistically insignificant from zero. At endline, the percentage difference between treatment and control students for motor skills is 9.14% which is statistically significant at the 5% level. Expressed in standard deviations, treatment students are .31 standard deviations above control students for motor skills at endline.</w:t>
+      </w:r>
+    </w:p>
+    <w:p>
+      <w:pPr>
+        <w:spacing w:before="240" w:after="240"/>
+        <w:jc w:val="both"/>
+      </w:pPr>
+      <w:r>
+        <w:rPr>
+          <w:b/>
+          <w:bCs/>
+        </w:rPr>
+        <w:t>3.5. School Level Analysis</w:t>
+      </w:r>
+    </w:p>
+    <w:p>
+      <w:pPr>
+        <w:spacing w:before="240" w:after="240"/>
+        <w:jc w:val="both"/>
+      </w:pPr>
+      <w:r>
+        <w:t>The following analysis is at the school level and evaluates the impact of the Taleemabad program on the student learning outcomes by comparing the mean differences in scores, in percentages, between the treatment and control schools at baseline and endline, and testing whether these differences are statistically significant. The following results pertain to the full sample of 97 schools. The figures plot results by Taleemabad and CERP for comparison.</w:t>
+      </w:r>
+    </w:p>
+    <w:p>
+      <w:pPr>
+        <w:spacing w:before="240" w:after="240"/>
+        <w:jc w:val="both"/>
+      </w:pPr>
+      <w:r>
+        <w:rPr>
+          <w:b/>
+          <w:bCs/>
+        </w:rPr>
+        <w:t>3.5.1. ASER Grades 1 - 3</w:t>
+      </w:r>
+    </w:p>
+    <w:p>
+      <w:pPr>
+        <w:spacing w:before="0" w:after="0"/>
+        <w:ind w:left="0" w:right="0"/>
+        <w:jc w:val="center"/>
+      </w:pPr>
+      <w:r>
+        <w:rPr>
+          <w:strike w:val="0"/>
+          <w:u w:val="none"/>
+        </w:rPr>
+        <w:drawing>
+          <wp:inline>
+            <wp:extent cx="5715000" cy="3433782"/>
+            <wp:docPr id="100013" name="" descr="tab1"/>
+            <wp:cNvGraphicFramePr>
+              <a:graphicFrameLocks xmlns:a="http://schemas.openxmlformats.org/drawingml/2006/main" noChangeAspect="1"/>
+            </wp:cNvGraphicFramePr>
+            <a:graphic xmlns:a="http://schemas.openxmlformats.org/drawingml/2006/main">
+              <a:graphicData uri="http://schemas.openxmlformats.org/drawingml/2006/picture">
+                <pic:pic xmlns:pic="http://schemas.openxmlformats.org/drawingml/2006/picture">
+                  <pic:nvPicPr>
+                    <pic:cNvPr id="1196323596" name=""/>
+                    <pic:cNvPicPr>
+                      <a:picLocks noChangeAspect="1"/>
+                    </pic:cNvPicPr>
+                  </pic:nvPicPr>
+                  <pic:blipFill>
+                    <a:blip xmlns:r="http://schemas.openxmlformats.org/officeDocument/2006/relationships" r:embed="rId16"/>
                     <a:stretch>
                       <a:fillRect/>
                     </a:stretch>
@@ -976,7 +1906,7 @@
           <w:sz w:val="20"/>
           <w:szCs w:val="20"/>
         </w:rPr>
-        <w:t xml:space="preserve">Figure 1: % Difference in Grade Threshold Clearing Between Treatment and Control Schools at Baseline and Endline using ASER Grades 1 - 3 instrument </w:t>
+        <w:t xml:space="preserve">Figure 7: % Difference in Grade Threshold Clearing Between Treatment and Control Schools at Baseline and Endline using ASER Grades 1 - 3 instrument </w:t>
       </w:r>
     </w:p>
     <w:p>
@@ -1025,7 +1955,7 @@
           <w:b/>
           <w:bCs/>
         </w:rPr>
-        <w:t>3.3.2. ASER Grades 4 - 5</w:t>
+        <w:t>3.5.2. ASER Grades 4 - 5</w:t>
       </w:r>
     </w:p>
     <w:p>
@@ -1041,8 +1971,8 @@
         </w:rPr>
         <w:drawing>
           <wp:inline>
-            <wp:extent cx="5715000" cy="2786062"/>
-            <wp:docPr id="100006" name="" descr="tab1"/>
+            <wp:extent cx="5715000" cy="3117273"/>
+            <wp:docPr id="100014" name="" descr="tab1"/>
             <wp:cNvGraphicFramePr>
               <a:graphicFrameLocks xmlns:a="http://schemas.openxmlformats.org/drawingml/2006/main" noChangeAspect="1"/>
             </wp:cNvGraphicFramePr>
@@ -1050,13 +1980,13 @@
               <a:graphicData uri="http://schemas.openxmlformats.org/drawingml/2006/picture">
                 <pic:pic xmlns:pic="http://schemas.openxmlformats.org/drawingml/2006/picture">
                   <pic:nvPicPr>
-                    <pic:cNvPr id="2003712348" name=""/>
+                    <pic:cNvPr id="389933455" name=""/>
                     <pic:cNvPicPr>
                       <a:picLocks noChangeAspect="1"/>
                     </pic:cNvPicPr>
                   </pic:nvPicPr>
                   <pic:blipFill>
-                    <a:blip xmlns:r="http://schemas.openxmlformats.org/officeDocument/2006/relationships" r:embed="rId9"/>
+                    <a:blip xmlns:r="http://schemas.openxmlformats.org/officeDocument/2006/relationships" r:embed="rId17"/>
                     <a:stretch>
                       <a:fillRect/>
                     </a:stretch>
@@ -1064,7 +1994,7 @@
                   <pic:spPr>
                     <a:xfrm>
                       <a:off x="0" y="0"/>
-                      <a:ext cx="5715000" cy="2786062"/>
+                      <a:ext cx="5715000" cy="3117273"/>
                     </a:xfrm>
                     <a:prstGeom prst="rect">
                       <a:avLst/>
@@ -1096,7 +2026,7 @@
           <w:sz w:val="20"/>
           <w:szCs w:val="20"/>
         </w:rPr>
-        <w:t xml:space="preserve">Figure 2: % Difference in Grade Threshold Clearing Between Treatment and Control Schools at Baseline and Endline using ASER Grades 4 - 5 instrument </w:t>
+        <w:t xml:space="preserve">Figure 8: % Difference in Grade Threshold Clearing Between Treatment and Control Schools at Baseline and Endline using ASER Grades 4 - 5 instrument </w:t>
       </w:r>
     </w:p>
     <w:p>
@@ -1145,7 +2075,7 @@
           <w:b/>
           <w:bCs/>
         </w:rPr>
-        <w:t>3.3.3. MELQO</w:t>
+        <w:t>3.5.3. MELQO</w:t>
       </w:r>
     </w:p>
     <w:p>
@@ -1162,7 +2092,7 @@
         <w:drawing>
           <wp:inline>
             <wp:extent cx="5715000" cy="2836489"/>
-            <wp:docPr id="100007" name="" descr="tab1"/>
+            <wp:docPr id="100015" name="" descr="tab1"/>
             <wp:cNvGraphicFramePr>
               <a:graphicFrameLocks xmlns:a="http://schemas.openxmlformats.org/drawingml/2006/main" noChangeAspect="1"/>
             </wp:cNvGraphicFramePr>
@@ -1170,13 +2100,13 @@
               <a:graphicData uri="http://schemas.openxmlformats.org/drawingml/2006/picture">
                 <pic:pic xmlns:pic="http://schemas.openxmlformats.org/drawingml/2006/picture">
                   <pic:nvPicPr>
-                    <pic:cNvPr id="1064049609" name=""/>
+                    <pic:cNvPr id="563107343" name=""/>
                     <pic:cNvPicPr>
                       <a:picLocks noChangeAspect="1"/>
                     </pic:cNvPicPr>
                   </pic:nvPicPr>
                   <pic:blipFill>
-                    <a:blip xmlns:r="http://schemas.openxmlformats.org/officeDocument/2006/relationships" r:embed="rId10"/>
+                    <a:blip xmlns:r="http://schemas.openxmlformats.org/officeDocument/2006/relationships" r:embed="rId18"/>
                     <a:stretch>
                       <a:fillRect/>
                     </a:stretch>
@@ -1216,7 +2146,7 @@
           <w:sz w:val="20"/>
           <w:szCs w:val="20"/>
         </w:rPr>
-        <w:t xml:space="preserve">Figure 3: % Difference in Scores between Treatment and Control Schools at Baseline and Endline using MELQO </w:t>
+        <w:t xml:space="preserve">Figure 9: % Difference in Scores between Treatment and Control Schools at Baseline and Endline using MELQO </w:t>
       </w:r>
     </w:p>
     <w:p>
@@ -1256,7 +2186,7 @@
           <w:b/>
           <w:bCs/>
         </w:rPr>
-        <w:t>3.4. Results using Truncated Sample</w:t>
+        <w:t>3.6. School Level Analysis using Truncated Sample</w:t>
       </w:r>
     </w:p>
     <w:p>
@@ -1278,7 +2208,7 @@
           <w:b/>
           <w:bCs/>
         </w:rPr>
-        <w:t>3.4.1. ASER Grades 1 - 3</w:t>
+        <w:t>3.6.1. ASER Grades 1 - 3</w:t>
       </w:r>
     </w:p>
     <w:p>
@@ -1294,8 +2224,8 @@
         </w:rPr>
         <w:drawing>
           <wp:inline>
-            <wp:extent cx="5715000" cy="3336581"/>
-            <wp:docPr id="100008" name="" descr="tab1"/>
+            <wp:extent cx="5715000" cy="3443974"/>
+            <wp:docPr id="100016" name="" descr="tab1"/>
             <wp:cNvGraphicFramePr>
               <a:graphicFrameLocks xmlns:a="http://schemas.openxmlformats.org/drawingml/2006/main" noChangeAspect="1"/>
             </wp:cNvGraphicFramePr>
@@ -1303,13 +2233,13 @@
               <a:graphicData uri="http://schemas.openxmlformats.org/drawingml/2006/picture">
                 <pic:pic xmlns:pic="http://schemas.openxmlformats.org/drawingml/2006/picture">
                   <pic:nvPicPr>
-                    <pic:cNvPr id="907866256" name=""/>
+                    <pic:cNvPr id="788250232" name=""/>
                     <pic:cNvPicPr>
                       <a:picLocks noChangeAspect="1"/>
                     </pic:cNvPicPr>
                   </pic:nvPicPr>
                   <pic:blipFill>
-                    <a:blip xmlns:r="http://schemas.openxmlformats.org/officeDocument/2006/relationships" r:embed="rId11"/>
+                    <a:blip xmlns:r="http://schemas.openxmlformats.org/officeDocument/2006/relationships" r:embed="rId19"/>
                     <a:stretch>
                       <a:fillRect/>
                     </a:stretch>
@@ -1317,7 +2247,7 @@
                   <pic:spPr>
                     <a:xfrm>
                       <a:off x="0" y="0"/>
-                      <a:ext cx="5715000" cy="3336581"/>
+                      <a:ext cx="5715000" cy="3443974"/>
                     </a:xfrm>
                     <a:prstGeom prst="rect">
                       <a:avLst/>
@@ -1349,7 +2279,7 @@
           <w:sz w:val="20"/>
           <w:szCs w:val="20"/>
         </w:rPr>
-        <w:t xml:space="preserve">Figure 4: % Difference in Grade Threshold Clearing Between Treatment and Control Schools at Baseline and Endline using ASER Grades 1 - 3 instrument </w:t>
+        <w:t xml:space="preserve">Figure 10: % Difference in Grade Threshold Clearing Between Treatment and Control Schools at Baseline and Endline using ASER Grades 1 - 3 instrument </w:t>
       </w:r>
     </w:p>
     <w:p>
@@ -1398,7 +2328,7 @@
           <w:b/>
           <w:bCs/>
         </w:rPr>
-        <w:t>3.4.2. ASER Grades 4 - 5</w:t>
+        <w:t>3.6.2. ASER Grades 4 - 5</w:t>
       </w:r>
     </w:p>
     <w:p>
@@ -1414,8 +2344,8 @@
         </w:rPr>
         <w:drawing>
           <wp:inline>
-            <wp:extent cx="5715000" cy="3103113"/>
-            <wp:docPr id="100009" name="" descr="tab1"/>
+            <wp:extent cx="5715000" cy="3095374"/>
+            <wp:docPr id="100017" name="" descr="tab1"/>
             <wp:cNvGraphicFramePr>
               <a:graphicFrameLocks xmlns:a="http://schemas.openxmlformats.org/drawingml/2006/main" noChangeAspect="1"/>
             </wp:cNvGraphicFramePr>
@@ -1423,13 +2353,13 @@
               <a:graphicData uri="http://schemas.openxmlformats.org/drawingml/2006/picture">
                 <pic:pic xmlns:pic="http://schemas.openxmlformats.org/drawingml/2006/picture">
                   <pic:nvPicPr>
-                    <pic:cNvPr id="1828523295" name=""/>
+                    <pic:cNvPr id="1428729453" name=""/>
                     <pic:cNvPicPr>
                       <a:picLocks noChangeAspect="1"/>
                     </pic:cNvPicPr>
                   </pic:nvPicPr>
                   <pic:blipFill>
-                    <a:blip xmlns:r="http://schemas.openxmlformats.org/officeDocument/2006/relationships" r:embed="rId12"/>
+                    <a:blip xmlns:r="http://schemas.openxmlformats.org/officeDocument/2006/relationships" r:embed="rId20"/>
                     <a:stretch>
                       <a:fillRect/>
                     </a:stretch>
@@ -1437,7 +2367,7 @@
                   <pic:spPr>
                     <a:xfrm>
                       <a:off x="0" y="0"/>
-                      <a:ext cx="5715000" cy="3103113"/>
+                      <a:ext cx="5715000" cy="3095374"/>
                     </a:xfrm>
                     <a:prstGeom prst="rect">
                       <a:avLst/>
@@ -1469,7 +2399,7 @@
           <w:sz w:val="20"/>
           <w:szCs w:val="20"/>
         </w:rPr>
-        <w:t xml:space="preserve">Figure 5: % Difference in Grade Threshold Clearing Between Treatment and Control Schools at Baseline and Endline using ASER Grades 4 - 5 instrument </w:t>
+        <w:t xml:space="preserve">Figure 11: % Difference in Grade Threshold Clearing Between Treatment and Control Schools at Baseline and Endline using ASER Grades 4 - 5 instrument </w:t>
       </w:r>
     </w:p>
     <w:p>
@@ -1518,7 +2448,7 @@
           <w:b/>
           <w:bCs/>
         </w:rPr>
-        <w:t>3.4.3. MELQO</w:t>
+        <w:t>3.6.3. MELQO</w:t>
       </w:r>
     </w:p>
     <w:p>
@@ -1534,8 +2464,8 @@
         </w:rPr>
         <w:drawing>
           <wp:inline>
-            <wp:extent cx="5715000" cy="3456452"/>
-            <wp:docPr id="100010" name="" descr="tab1"/>
+            <wp:extent cx="5715000" cy="3439004"/>
+            <wp:docPr id="100018" name="" descr="tab1"/>
             <wp:cNvGraphicFramePr>
               <a:graphicFrameLocks xmlns:a="http://schemas.openxmlformats.org/drawingml/2006/main" noChangeAspect="1"/>
             </wp:cNvGraphicFramePr>
@@ -1543,13 +2473,13 @@
               <a:graphicData uri="http://schemas.openxmlformats.org/drawingml/2006/picture">
                 <pic:pic xmlns:pic="http://schemas.openxmlformats.org/drawingml/2006/picture">
                   <pic:nvPicPr>
-                    <pic:cNvPr id="756115208" name=""/>
+                    <pic:cNvPr id="1125030120" name=""/>
                     <pic:cNvPicPr>
                       <a:picLocks noChangeAspect="1"/>
                     </pic:cNvPicPr>
                   </pic:nvPicPr>
                   <pic:blipFill>
-                    <a:blip xmlns:r="http://schemas.openxmlformats.org/officeDocument/2006/relationships" r:embed="rId13"/>
+                    <a:blip xmlns:r="http://schemas.openxmlformats.org/officeDocument/2006/relationships" r:embed="rId21"/>
                     <a:stretch>
                       <a:fillRect/>
                     </a:stretch>
@@ -1557,7 +2487,7 @@
                   <pic:spPr>
                     <a:xfrm>
                       <a:off x="0" y="0"/>
-                      <a:ext cx="5715000" cy="3456452"/>
+                      <a:ext cx="5715000" cy="3439004"/>
                     </a:xfrm>
                     <a:prstGeom prst="rect">
                       <a:avLst/>
@@ -1589,7 +2519,7 @@
           <w:sz w:val="20"/>
           <w:szCs w:val="20"/>
         </w:rPr>
-        <w:t xml:space="preserve">Figure 6: % Difference in Scores between Treatment and Control Schools at Baseline and Endline using MELQO </w:t>
+        <w:t xml:space="preserve">Figure 12: % Difference in Scores between Treatment and Control Schools at Baseline and Endline using MELQO </w:t>
       </w:r>
     </w:p>
     <w:p>
@@ -1853,7 +2783,7 @@
         <w:drawing>
           <wp:inline>
             <wp:extent cx="6000750" cy="3392537"/>
-            <wp:docPr id="100011" name="" descr="top schools Image"/>
+            <wp:docPr id="100019" name="" descr="top schools Image"/>
             <wp:cNvGraphicFramePr>
               <a:graphicFrameLocks xmlns:a="http://schemas.openxmlformats.org/drawingml/2006/main" noChangeAspect="1"/>
             </wp:cNvGraphicFramePr>
@@ -1861,13 +2791,13 @@
               <a:graphicData uri="http://schemas.openxmlformats.org/drawingml/2006/picture">
                 <pic:pic xmlns:pic="http://schemas.openxmlformats.org/drawingml/2006/picture">
                   <pic:nvPicPr>
-                    <pic:cNvPr id="997062027" name=""/>
+                    <pic:cNvPr id="1342522336" name=""/>
                     <pic:cNvPicPr>
                       <a:picLocks noChangeAspect="1"/>
                     </pic:cNvPicPr>
                   </pic:nvPicPr>
                   <pic:blipFill>
-                    <a:blip xmlns:r="http://schemas.openxmlformats.org/officeDocument/2006/relationships" r:embed="rId14"/>
+                    <a:blip xmlns:r="http://schemas.openxmlformats.org/officeDocument/2006/relationships" r:embed="rId22"/>
                     <a:stretch>
                       <a:fillRect/>
                     </a:stretch>

</xml_diff>

<commit_message>
student level moved to Appendix A
</commit_message>
<xml_diff>
--- a/Code/TaleemabadEvaluation_by_CERP.docx
+++ b/Code/TaleemabadEvaluation_by_CERP.docx
@@ -123,97 +123,49 @@
         <w:br/>
       </w:r>
       <w:r>
-        <w:t>3.2. Balance Test</w:t>
+        <w:t>3.2. Balance Test 3.3. School Level Analysis</w:t>
       </w:r>
       <w:r>
         <w:br/>
       </w:r>
       <w:r>
-        <w:t>3.3. Student Level Analysis</w:t>
+        <w:t>3.3.1. ASER Grades 1 - 3</w:t>
       </w:r>
       <w:r>
         <w:br/>
       </w:r>
       <w:r>
-        <w:t>3.3.1. ASER Grades 1 - 3</w:t>
+        <w:t>3.3.2. ASER Grades 4 - 5</w:t>
       </w:r>
       <w:r>
         <w:br/>
       </w:r>
       <w:r>
-        <w:t>3.3.2. ASER Grades 4 - 5</w:t>
+        <w:t>3.3.3. MELQO</w:t>
       </w:r>
       <w:r>
         <w:br/>
       </w:r>
       <w:r>
-        <w:t>3.3.3. MELQO</w:t>
+        <w:t>3.4. School Level Analysis using Truncated Sample</w:t>
       </w:r>
       <w:r>
         <w:br/>
       </w:r>
       <w:r>
-        <w:t>3.4. Student Level Analysis using Truncated Sample</w:t>
+        <w:t>3.4.1. ASER Grades 1 - 3</w:t>
       </w:r>
       <w:r>
         <w:br/>
       </w:r>
       <w:r>
-        <w:t>3.4.1. ASER Grades 1 - 3</w:t>
+        <w:t>3.4.2. ASER Grades 4 - 5</w:t>
       </w:r>
       <w:r>
         <w:br/>
       </w:r>
       <w:r>
-        <w:t>3.4.2. ASER Grades 4 - 5</w:t>
-      </w:r>
-      <w:r>
-        <w:br/>
-      </w:r>
-      <w:r>
-        <w:t>3.4.3. MELQO 3.5. School Level Analysis</w:t>
-      </w:r>
-      <w:r>
-        <w:br/>
-      </w:r>
-      <w:r>
-        <w:t>3.5.1. ASER Grades 1 - 3</w:t>
-      </w:r>
-      <w:r>
-        <w:br/>
-      </w:r>
-      <w:r>
-        <w:t>3.5.2. ASER Grades 4 - 5</w:t>
-      </w:r>
-      <w:r>
-        <w:br/>
-      </w:r>
-      <w:r>
-        <w:t>3.5.3. MELQO</w:t>
-      </w:r>
-      <w:r>
-        <w:br/>
-      </w:r>
-      <w:r>
-        <w:t>3.6. School Level Analysis using Truncated Sample</w:t>
-      </w:r>
-      <w:r>
-        <w:br/>
-      </w:r>
-      <w:r>
-        <w:t>3.6.1. ASER Grades 1 - 3</w:t>
-      </w:r>
-      <w:r>
-        <w:br/>
-      </w:r>
-      <w:r>
-        <w:t>3.6.2. ASER Grades 4 - 5</w:t>
-      </w:r>
-      <w:r>
-        <w:br/>
-      </w:r>
-      <w:r>
-        <w:t>3.6.3. MELQO</w:t>
+        <w:t>3.4.3. MELQO</w:t>
       </w:r>
     </w:p>
     <w:p>
@@ -250,7 +202,13 @@
         <w:br/>
       </w:r>
       <w:r>
-        <w:t>Appendix</w:t>
+        <w:t>Appendix A: Student Level Analysis</w:t>
+      </w:r>
+      <w:r>
+        <w:br/>
+      </w:r>
+      <w:r>
+        <w:t>Appendix B: Top Performing Schools</w:t>
       </w:r>
     </w:p>
     <w:p>
@@ -399,7 +357,7 @@
               <a:graphicData uri="http://schemas.openxmlformats.org/drawingml/2006/picture">
                 <pic:pic xmlns:pic="http://schemas.openxmlformats.org/drawingml/2006/picture">
                   <pic:nvPicPr>
-                    <pic:cNvPr id="2119176321" name=""/>
+                    <pic:cNvPr id="884246604" name=""/>
                     <pic:cNvPicPr>
                       <a:picLocks noChangeAspect="1"/>
                     </pic:cNvPicPr>
@@ -666,7 +624,7 @@
               <a:graphicData uri="http://schemas.openxmlformats.org/drawingml/2006/picture">
                 <pic:pic xmlns:pic="http://schemas.openxmlformats.org/drawingml/2006/picture">
                   <pic:nvPicPr>
-                    <pic:cNvPr id="1288246083" name=""/>
+                    <pic:cNvPr id="1658828264" name=""/>
                     <pic:cNvPicPr>
                       <a:picLocks noChangeAspect="1"/>
                     </pic:cNvPicPr>
@@ -786,7 +744,7 @@
               <a:graphicData uri="http://schemas.openxmlformats.org/drawingml/2006/picture">
                 <pic:pic xmlns:pic="http://schemas.openxmlformats.org/drawingml/2006/picture">
                   <pic:nvPicPr>
-                    <pic:cNvPr id="1220692629" name=""/>
+                    <pic:cNvPr id="438702178" name=""/>
                     <pic:cNvPicPr>
                       <a:picLocks noChangeAspect="1"/>
                     </pic:cNvPicPr>
@@ -832,7 +790,7 @@
           <w:sz w:val="20"/>
           <w:szCs w:val="20"/>
         </w:rPr>
-        <w:t xml:space="preserve">Table 3.1: Balance Test using student demographics </w:t>
+        <w:t xml:space="preserve">Table 3.1: Balance Test for all schools using student demographics </w:t>
       </w:r>
     </w:p>
     <w:p>
@@ -857,7 +815,7 @@
               <a:graphicData uri="http://schemas.openxmlformats.org/drawingml/2006/picture">
                 <pic:pic xmlns:pic="http://schemas.openxmlformats.org/drawingml/2006/picture">
                   <pic:nvPicPr>
-                    <pic:cNvPr id="829879417" name=""/>
+                    <pic:cNvPr id="617044103" name=""/>
                     <pic:cNvPicPr>
                       <a:picLocks noChangeAspect="1"/>
                     </pic:cNvPicPr>
@@ -928,7 +886,7 @@
               <a:graphicData uri="http://schemas.openxmlformats.org/drawingml/2006/picture">
                 <pic:pic xmlns:pic="http://schemas.openxmlformats.org/drawingml/2006/picture">
                   <pic:nvPicPr>
-                    <pic:cNvPr id="869814070" name=""/>
+                    <pic:cNvPr id="795448873" name=""/>
                     <pic:cNvPicPr>
                       <a:picLocks noChangeAspect="1"/>
                     </pic:cNvPicPr>
@@ -999,7 +957,7 @@
               <a:graphicData uri="http://schemas.openxmlformats.org/drawingml/2006/picture">
                 <pic:pic xmlns:pic="http://schemas.openxmlformats.org/drawingml/2006/picture">
                   <pic:nvPicPr>
-                    <pic:cNvPr id="2145036922" name=""/>
+                    <pic:cNvPr id="81309013" name=""/>
                     <pic:cNvPicPr>
                       <a:picLocks noChangeAspect="1"/>
                     </pic:cNvPicPr>
@@ -1067,16 +1025,16 @@
           <w:b/>
           <w:bCs/>
         </w:rPr>
-        <w:t>3.3. Student Level Analysis</w:t>
-      </w:r>
-    </w:p>
-    <w:p>
-      <w:pPr>
-        <w:spacing w:before="240" w:after="240"/>
-        <w:jc w:val="both"/>
-      </w:pPr>
-      <w:r>
-        <w:t>This study evaluates the impact of the Taleemabad program on the student learning outcomes by comparing the mean differences in scores, in percentages, between the treatment and control students at baseline and endline, and testing whether these differences are statistically significant. The following results pertain to the full sample of students who were assessed at baseline and endline. The figures plot results by Taleemabad and CERP for comparison.</w:t>
+        <w:t>3.3. School Level Analysis</w:t>
+      </w:r>
+    </w:p>
+    <w:p>
+      <w:pPr>
+        <w:spacing w:before="240" w:after="240"/>
+        <w:jc w:val="both"/>
+      </w:pPr>
+      <w:r>
+        <w:t>This study evaluates the impact of the Taleemabad program on the student learning outcomes by comparing the mean differences in scores, in percentages, between the treatment and control schools at baseline and endline, and testing whether these differences are statistically significant. The following results pertain to the full sample of 97 schools. The figures plot results by Taleemabad and CERP for comparison.</w:t>
       </w:r>
     </w:p>
     <w:p>
@@ -1089,7 +1047,7 @@
           <w:b/>
           <w:bCs/>
         </w:rPr>
-        <w:t>3.3.1 ASER Grades 1 - 3</w:t>
+        <w:t>3.3.1. ASER Grades 1 - 3</w:t>
       </w:r>
     </w:p>
     <w:p>
@@ -1105,7 +1063,7 @@
         </w:rPr>
         <w:drawing>
           <wp:inline>
-            <wp:extent cx="5715000" cy="2995182"/>
+            <wp:extent cx="5715000" cy="3433782"/>
             <wp:docPr id="100007" name="" descr="tab1"/>
             <wp:cNvGraphicFramePr>
               <a:graphicFrameLocks xmlns:a="http://schemas.openxmlformats.org/drawingml/2006/main" noChangeAspect="1"/>
@@ -1114,13 +1072,966 @@
               <a:graphicData uri="http://schemas.openxmlformats.org/drawingml/2006/picture">
                 <pic:pic xmlns:pic="http://schemas.openxmlformats.org/drawingml/2006/picture">
                   <pic:nvPicPr>
-                    <pic:cNvPr id="178328954" name=""/>
+                    <pic:cNvPr id="1403095484" name=""/>
                     <pic:cNvPicPr>
                       <a:picLocks noChangeAspect="1"/>
                     </pic:cNvPicPr>
                   </pic:nvPicPr>
                   <pic:blipFill>
                     <a:blip xmlns:r="http://schemas.openxmlformats.org/officeDocument/2006/relationships" r:embed="rId10"/>
+                    <a:stretch>
+                      <a:fillRect/>
+                    </a:stretch>
+                  </pic:blipFill>
+                  <pic:spPr>
+                    <a:xfrm>
+                      <a:off x="0" y="0"/>
+                      <a:ext cx="5715000" cy="3433782"/>
+                    </a:xfrm>
+                    <a:prstGeom prst="rect">
+                      <a:avLst/>
+                    </a:prstGeom>
+                  </pic:spPr>
+                </pic:pic>
+              </a:graphicData>
+            </a:graphic>
+          </wp:inline>
+        </w:drawing>
+      </w:r>
+    </w:p>
+    <w:p>
+      <w:pPr>
+        <w:spacing w:before="15" w:after="300"/>
+        <w:ind w:left="0" w:right="0"/>
+        <w:jc w:val="center"/>
+        <w:rPr>
+          <w:i/>
+          <w:iCs/>
+          <w:sz w:val="20"/>
+          <w:szCs w:val="20"/>
+        </w:rPr>
+      </w:pPr>
+      <w:r>
+        <w:rPr>
+          <w:i/>
+          <w:iCs/>
+          <w:sz w:val="20"/>
+          <w:szCs w:val="20"/>
+        </w:rPr>
+        <w:t xml:space="preserve">Figure 7: % Difference in Grade Threshold Clearing Between Treatment and Control Schools at Baseline and Endline using ASER Grades 1 - 3 instrument </w:t>
+      </w:r>
+    </w:p>
+    <w:p>
+      <w:pPr>
+        <w:spacing w:before="240" w:after="240"/>
+        <w:jc w:val="both"/>
+      </w:pPr>
+      <w:r>
+        <w:t>At endline, 2.54% of treatment schools met the criteria for all 3 subjects compared to 1.06% of control schools. This represents a difference of .45 standard deviations compared to the control group, which is equivalent to 3.46 LAYS.</w:t>
+      </w:r>
+    </w:p>
+    <w:p>
+      <w:pPr>
+        <w:spacing w:before="240" w:after="240"/>
+        <w:jc w:val="both"/>
+      </w:pPr>
+      <w:r>
+        <w:t>At baseline, the percentage difference between treatment and control schools for English is 27.65% which is statistically significant at the 5% level. At endline, the percentage difference between treatment and control schools for English is 17.25% which is statistically significant at 5%. Expressed in standard deviations, treatment schools are 1.07 standard deviations above control schools for English at endline.</w:t>
+      </w:r>
+    </w:p>
+    <w:p>
+      <w:pPr>
+        <w:spacing w:before="240" w:after="240"/>
+        <w:jc w:val="both"/>
+      </w:pPr>
+      <w:r>
+        <w:t>At baseline, the percentage difference between treatment and control schools for Maths is -.98% which is statistically insignificant from zero. At endline, the percentage difference between treatment and control schools for Maths is -3.17% which is statistically insignificant from zero. Expressed in standard deviations, treatment schools are .16 standard deviations below control schools for Maths at endline.</w:t>
+      </w:r>
+    </w:p>
+    <w:p>
+      <w:pPr>
+        <w:spacing w:before="240" w:after="240"/>
+        <w:jc w:val="both"/>
+      </w:pPr>
+      <w:r>
+        <w:t>At baseline, the percentage difference between treatment and control schools for Urdu is 17.33% which is statistically significant at the 5% level. At endline, the percentage difference between treatment and control schools for Urdu is 8.26% which is statistically insignificant from zero. Expressed in standard deviations, treatment schools are .37 standard deviations above control schools for Urdu at endline.</w:t>
+      </w:r>
+    </w:p>
+    <w:p>
+      <w:pPr>
+        <w:spacing w:before="240" w:after="240"/>
+        <w:jc w:val="both"/>
+      </w:pPr>
+      <w:r>
+        <w:rPr>
+          <w:b/>
+          <w:bCs/>
+        </w:rPr>
+        <w:t>3.3.2. ASER Grades 4 - 5</w:t>
+      </w:r>
+    </w:p>
+    <w:p>
+      <w:pPr>
+        <w:spacing w:before="0" w:after="0"/>
+        <w:ind w:left="0" w:right="0"/>
+        <w:jc w:val="center"/>
+      </w:pPr>
+      <w:r>
+        <w:rPr>
+          <w:strike w:val="0"/>
+          <w:u w:val="none"/>
+        </w:rPr>
+        <w:drawing>
+          <wp:inline>
+            <wp:extent cx="5715000" cy="3117273"/>
+            <wp:docPr id="100008" name="" descr="tab1"/>
+            <wp:cNvGraphicFramePr>
+              <a:graphicFrameLocks xmlns:a="http://schemas.openxmlformats.org/drawingml/2006/main" noChangeAspect="1"/>
+            </wp:cNvGraphicFramePr>
+            <a:graphic xmlns:a="http://schemas.openxmlformats.org/drawingml/2006/main">
+              <a:graphicData uri="http://schemas.openxmlformats.org/drawingml/2006/picture">
+                <pic:pic xmlns:pic="http://schemas.openxmlformats.org/drawingml/2006/picture">
+                  <pic:nvPicPr>
+                    <pic:cNvPr id="1369707892" name=""/>
+                    <pic:cNvPicPr>
+                      <a:picLocks noChangeAspect="1"/>
+                    </pic:cNvPicPr>
+                  </pic:nvPicPr>
+                  <pic:blipFill>
+                    <a:blip xmlns:r="http://schemas.openxmlformats.org/officeDocument/2006/relationships" r:embed="rId11"/>
+                    <a:stretch>
+                      <a:fillRect/>
+                    </a:stretch>
+                  </pic:blipFill>
+                  <pic:spPr>
+                    <a:xfrm>
+                      <a:off x="0" y="0"/>
+                      <a:ext cx="5715000" cy="3117273"/>
+                    </a:xfrm>
+                    <a:prstGeom prst="rect">
+                      <a:avLst/>
+                    </a:prstGeom>
+                  </pic:spPr>
+                </pic:pic>
+              </a:graphicData>
+            </a:graphic>
+          </wp:inline>
+        </w:drawing>
+      </w:r>
+    </w:p>
+    <w:p>
+      <w:pPr>
+        <w:spacing w:before="15" w:after="300"/>
+        <w:ind w:left="0" w:right="0"/>
+        <w:jc w:val="center"/>
+        <w:rPr>
+          <w:i/>
+          <w:iCs/>
+          <w:sz w:val="20"/>
+          <w:szCs w:val="20"/>
+        </w:rPr>
+      </w:pPr>
+      <w:r>
+        <w:rPr>
+          <w:i/>
+          <w:iCs/>
+          <w:sz w:val="20"/>
+          <w:szCs w:val="20"/>
+        </w:rPr>
+        <w:t xml:space="preserve">Figure 8: % Difference in Grade Threshold Clearing Between Treatment and Control Schools at Baseline and Endline using ASER Grades 4 - 5 instrument </w:t>
+      </w:r>
+    </w:p>
+    <w:p>
+      <w:pPr>
+        <w:spacing w:before="240" w:after="240"/>
+        <w:jc w:val="both"/>
+      </w:pPr>
+      <w:r>
+        <w:t>At endline, 6.77% of treatment schools met the criteria for all 3 subjects compared to 4.41% of control schools. This represents a difference of .23 standard deviations compared to the control group, which is equivalent to 1.77 LAYS.</w:t>
+      </w:r>
+    </w:p>
+    <w:p>
+      <w:pPr>
+        <w:spacing w:before="240" w:after="240"/>
+        <w:jc w:val="both"/>
+      </w:pPr>
+      <w:r>
+        <w:t>At baseline, the percentage difference between treatment and control schools for English is -3.56% which is statistically insignificant from zero. At endline, the percentage difference between treatment and control schools for English is 2.55% which is statistically insignificant from zero. Expressed in standard deviations, treatment schools are .16 standard deviations above control schools for English at endline.</w:t>
+      </w:r>
+    </w:p>
+    <w:p>
+      <w:pPr>
+        <w:spacing w:before="240" w:after="240"/>
+        <w:jc w:val="both"/>
+      </w:pPr>
+      <w:r>
+        <w:t>At baseline, the percentage difference between treatment and control schools for Maths is 27.09% which is statistically significant at the 5% level. At endline, the percentage difference between treatment and control schools for Maths is 4.77% which is statistically insignificant from zero. Expressed in standard deviations, treatment schools are .18 standard deviations above control schools for Maths at endline.</w:t>
+      </w:r>
+    </w:p>
+    <w:p>
+      <w:pPr>
+        <w:spacing w:before="240" w:after="240"/>
+        <w:jc w:val="both"/>
+      </w:pPr>
+      <w:r>
+        <w:t>At baseline, the percentage difference between treatment and control schools for Urdu is 10.76% which is statistically insignificant from zero. At endline, the percentage difference between treatment and control schools for Urdu is 13.48% which is statistically insignificant from zero. Expressed in standard deviations, treatment schools are .38 standard deviations above control schools for Urdu at endline.</w:t>
+      </w:r>
+    </w:p>
+    <w:p>
+      <w:pPr>
+        <w:spacing w:before="240" w:after="240"/>
+        <w:jc w:val="both"/>
+      </w:pPr>
+      <w:r>
+        <w:rPr>
+          <w:b/>
+          <w:bCs/>
+        </w:rPr>
+        <w:t>3.3.3. MELQO</w:t>
+      </w:r>
+    </w:p>
+    <w:p>
+      <w:pPr>
+        <w:spacing w:before="0" w:after="0"/>
+        <w:ind w:left="0" w:right="0"/>
+        <w:jc w:val="center"/>
+      </w:pPr>
+      <w:r>
+        <w:rPr>
+          <w:strike w:val="0"/>
+          <w:u w:val="none"/>
+        </w:rPr>
+        <w:drawing>
+          <wp:inline>
+            <wp:extent cx="5715000" cy="2836489"/>
+            <wp:docPr id="100009" name="" descr="tab1"/>
+            <wp:cNvGraphicFramePr>
+              <a:graphicFrameLocks xmlns:a="http://schemas.openxmlformats.org/drawingml/2006/main" noChangeAspect="1"/>
+            </wp:cNvGraphicFramePr>
+            <a:graphic xmlns:a="http://schemas.openxmlformats.org/drawingml/2006/main">
+              <a:graphicData uri="http://schemas.openxmlformats.org/drawingml/2006/picture">
+                <pic:pic xmlns:pic="http://schemas.openxmlformats.org/drawingml/2006/picture">
+                  <pic:nvPicPr>
+                    <pic:cNvPr id="418060802" name=""/>
+                    <pic:cNvPicPr>
+                      <a:picLocks noChangeAspect="1"/>
+                    </pic:cNvPicPr>
+                  </pic:nvPicPr>
+                  <pic:blipFill>
+                    <a:blip xmlns:r="http://schemas.openxmlformats.org/officeDocument/2006/relationships" r:embed="rId12"/>
+                    <a:stretch>
+                      <a:fillRect/>
+                    </a:stretch>
+                  </pic:blipFill>
+                  <pic:spPr>
+                    <a:xfrm>
+                      <a:off x="0" y="0"/>
+                      <a:ext cx="5715000" cy="2836489"/>
+                    </a:xfrm>
+                    <a:prstGeom prst="rect">
+                      <a:avLst/>
+                    </a:prstGeom>
+                  </pic:spPr>
+                </pic:pic>
+              </a:graphicData>
+            </a:graphic>
+          </wp:inline>
+        </w:drawing>
+      </w:r>
+    </w:p>
+    <w:p>
+      <w:pPr>
+        <w:spacing w:before="15" w:after="300"/>
+        <w:ind w:left="0" w:right="0"/>
+        <w:jc w:val="center"/>
+        <w:rPr>
+          <w:i/>
+          <w:iCs/>
+          <w:sz w:val="20"/>
+          <w:szCs w:val="20"/>
+        </w:rPr>
+      </w:pPr>
+      <w:r>
+        <w:rPr>
+          <w:i/>
+          <w:iCs/>
+          <w:sz w:val="20"/>
+          <w:szCs w:val="20"/>
+        </w:rPr>
+        <w:t xml:space="preserve">Figure 9: % Difference in Scores between Treatment and Control Schools at Baseline and Endline using MELQO </w:t>
+      </w:r>
+    </w:p>
+    <w:p>
+      <w:pPr>
+        <w:spacing w:before="240" w:after="240"/>
+        <w:jc w:val="both"/>
+      </w:pPr>
+      <w:r>
+        <w:t>At baseline, the percentage difference between treatment and control schools for pre-literacy is 5.81% which is statistically insignificant from zero. At endline, the percentage difference between treatment and control schools for pre-literacy is -.55% which is statistically insignificant from zero. Expressed in standard deviations, treatment schools are .04 standard deviations below control schools for pre-literacy at endline.</w:t>
+      </w:r>
+    </w:p>
+    <w:p>
+      <w:pPr>
+        <w:spacing w:before="240" w:after="240"/>
+        <w:jc w:val="both"/>
+      </w:pPr>
+      <w:r>
+        <w:t>At baseline, the percentage difference between treatment and control schools for pre-numeracy is 2.64% which is statistically insignificant from zero. At endline, the percentage difference between treatment and control schools for pre-numeracy is 3.74% which is statistically insignificant from zero. Expressed in standard deviations, treatment schools are .2 standard deviations above control schools for pre-numeracy at endline.</w:t>
+      </w:r>
+    </w:p>
+    <w:p>
+      <w:pPr>
+        <w:spacing w:before="240" w:after="240"/>
+        <w:jc w:val="both"/>
+      </w:pPr>
+      <w:r>
+        <w:t>At baseline, the percentage difference between treatment and control schools for motor skills is 1.05% which is statistically insignificant from zero. At endline, the percentage difference between treatment and control schools for motor skills is 3.95% which is statistically insignificant from zero. Expressed in standard deviations, treatment schools are .29 standard deviations above control schools for motor skills at endline.</w:t>
+      </w:r>
+    </w:p>
+    <w:p>
+      <w:pPr>
+        <w:spacing w:before="240" w:after="240"/>
+        <w:jc w:val="both"/>
+      </w:pPr>
+      <w:r>
+        <w:rPr>
+          <w:b/>
+          <w:bCs/>
+        </w:rPr>
+        <w:t>3.4. School Level Analysis using Truncated Sample</w:t>
+      </w:r>
+    </w:p>
+    <w:p>
+      <w:pPr>
+        <w:spacing w:before="240" w:after="240"/>
+        <w:jc w:val="both"/>
+      </w:pPr>
+      <w:r>
+        <w:t>The following results pertain to the truncated sample of 42 consistent schools, with 21 schools part of the treatment group and an equivalent number part of the control group.</w:t>
+      </w:r>
+    </w:p>
+    <w:p>
+      <w:pPr>
+        <w:spacing w:before="240" w:after="240"/>
+        <w:jc w:val="both"/>
+      </w:pPr>
+      <w:r>
+        <w:rPr>
+          <w:b/>
+          <w:bCs/>
+        </w:rPr>
+        <w:t>3.4.1. ASER Grades 1 - 3</w:t>
+      </w:r>
+    </w:p>
+    <w:p>
+      <w:pPr>
+        <w:spacing w:before="0" w:after="0"/>
+        <w:ind w:left="0" w:right="0"/>
+        <w:jc w:val="center"/>
+      </w:pPr>
+      <w:r>
+        <w:rPr>
+          <w:strike w:val="0"/>
+          <w:u w:val="none"/>
+        </w:rPr>
+        <w:drawing>
+          <wp:inline>
+            <wp:extent cx="5715000" cy="3443974"/>
+            <wp:docPr id="100010" name="" descr="tab1"/>
+            <wp:cNvGraphicFramePr>
+              <a:graphicFrameLocks xmlns:a="http://schemas.openxmlformats.org/drawingml/2006/main" noChangeAspect="1"/>
+            </wp:cNvGraphicFramePr>
+            <a:graphic xmlns:a="http://schemas.openxmlformats.org/drawingml/2006/main">
+              <a:graphicData uri="http://schemas.openxmlformats.org/drawingml/2006/picture">
+                <pic:pic xmlns:pic="http://schemas.openxmlformats.org/drawingml/2006/picture">
+                  <pic:nvPicPr>
+                    <pic:cNvPr id="270528406" name=""/>
+                    <pic:cNvPicPr>
+                      <a:picLocks noChangeAspect="1"/>
+                    </pic:cNvPicPr>
+                  </pic:nvPicPr>
+                  <pic:blipFill>
+                    <a:blip xmlns:r="http://schemas.openxmlformats.org/officeDocument/2006/relationships" r:embed="rId13"/>
+                    <a:stretch>
+                      <a:fillRect/>
+                    </a:stretch>
+                  </pic:blipFill>
+                  <pic:spPr>
+                    <a:xfrm>
+                      <a:off x="0" y="0"/>
+                      <a:ext cx="5715000" cy="3443974"/>
+                    </a:xfrm>
+                    <a:prstGeom prst="rect">
+                      <a:avLst/>
+                    </a:prstGeom>
+                  </pic:spPr>
+                </pic:pic>
+              </a:graphicData>
+            </a:graphic>
+          </wp:inline>
+        </w:drawing>
+      </w:r>
+    </w:p>
+    <w:p>
+      <w:pPr>
+        <w:spacing w:before="15" w:after="300"/>
+        <w:ind w:left="0" w:right="0"/>
+        <w:jc w:val="center"/>
+        <w:rPr>
+          <w:i/>
+          <w:iCs/>
+          <w:sz w:val="20"/>
+          <w:szCs w:val="20"/>
+        </w:rPr>
+      </w:pPr>
+      <w:r>
+        <w:rPr>
+          <w:i/>
+          <w:iCs/>
+          <w:sz w:val="20"/>
+          <w:szCs w:val="20"/>
+        </w:rPr>
+        <w:t xml:space="preserve">Figure 10: % Difference in Grade Threshold Clearing Between Treatment and Control Schools at Baseline and Endline using ASER Grades 1 - 3 instrument </w:t>
+      </w:r>
+    </w:p>
+    <w:p>
+      <w:pPr>
+        <w:spacing w:before="240" w:after="240"/>
+        <w:jc w:val="both"/>
+      </w:pPr>
+      <w:r>
+        <w:t>At endline, 3.02% of treatment schools met the criteria for all 3 subjects compared to 1.15% of control schools. This represents a difference of .58 standard deviations compared to the control group.</w:t>
+      </w:r>
+    </w:p>
+    <w:p>
+      <w:pPr>
+        <w:spacing w:before="240" w:after="240"/>
+        <w:jc w:val="both"/>
+      </w:pPr>
+      <w:r>
+        <w:t>At baseline, the percentage difference between treatment and control schools for English is 22% which is statistically significant at the 5% level. At endline, the percentage difference between treatment and control schools for English is 17.85% which is statistically significant at 5%. Expressed in standard deviations, treatment schools are 1.37 standard deviations above control schools for English at endline.</w:t>
+      </w:r>
+    </w:p>
+    <w:p>
+      <w:pPr>
+        <w:spacing w:before="240" w:after="240"/>
+        <w:jc w:val="both"/>
+      </w:pPr>
+      <w:r>
+        <w:t>At baseline, the percentage difference between treatment and control schools for Maths is -.06% which is statistically insignificant from zero. At endline, the percentage difference between treatment and control schools for Maths is 3.99% which is statistically insignificant from zero. Expressed in standard deviations, treatment schools are .28 standard deviations above control schools for Maths at endline.</w:t>
+      </w:r>
+    </w:p>
+    <w:p>
+      <w:pPr>
+        <w:spacing w:before="240" w:after="240"/>
+        <w:jc w:val="both"/>
+      </w:pPr>
+      <w:r>
+        <w:t>At baseline, the percentage difference between treatment and control schools for Urdu is 13.18% which is statistically significant at the 5% level. At endline, the percentage difference between treatment and control schools for Urdu is 11.57% which is statistically insignificant from zero. Expressed in standard deviations, treatment schools are .57 standard deviations above control schools for Urdu at endline.</w:t>
+      </w:r>
+    </w:p>
+    <w:p>
+      <w:pPr>
+        <w:spacing w:before="240" w:after="240"/>
+        <w:jc w:val="both"/>
+      </w:pPr>
+      <w:r>
+        <w:rPr>
+          <w:b/>
+          <w:bCs/>
+        </w:rPr>
+        <w:t>3.4.2. ASER Grades 4 - 5</w:t>
+      </w:r>
+    </w:p>
+    <w:p>
+      <w:pPr>
+        <w:spacing w:before="0" w:after="0"/>
+        <w:ind w:left="0" w:right="0"/>
+        <w:jc w:val="center"/>
+      </w:pPr>
+      <w:r>
+        <w:rPr>
+          <w:strike w:val="0"/>
+          <w:u w:val="none"/>
+        </w:rPr>
+        <w:drawing>
+          <wp:inline>
+            <wp:extent cx="5715000" cy="3095374"/>
+            <wp:docPr id="100011" name="" descr="tab1"/>
+            <wp:cNvGraphicFramePr>
+              <a:graphicFrameLocks xmlns:a="http://schemas.openxmlformats.org/drawingml/2006/main" noChangeAspect="1"/>
+            </wp:cNvGraphicFramePr>
+            <a:graphic xmlns:a="http://schemas.openxmlformats.org/drawingml/2006/main">
+              <a:graphicData uri="http://schemas.openxmlformats.org/drawingml/2006/picture">
+                <pic:pic xmlns:pic="http://schemas.openxmlformats.org/drawingml/2006/picture">
+                  <pic:nvPicPr>
+                    <pic:cNvPr id="1757137390" name=""/>
+                    <pic:cNvPicPr>
+                      <a:picLocks noChangeAspect="1"/>
+                    </pic:cNvPicPr>
+                  </pic:nvPicPr>
+                  <pic:blipFill>
+                    <a:blip xmlns:r="http://schemas.openxmlformats.org/officeDocument/2006/relationships" r:embed="rId14"/>
+                    <a:stretch>
+                      <a:fillRect/>
+                    </a:stretch>
+                  </pic:blipFill>
+                  <pic:spPr>
+                    <a:xfrm>
+                      <a:off x="0" y="0"/>
+                      <a:ext cx="5715000" cy="3095374"/>
+                    </a:xfrm>
+                    <a:prstGeom prst="rect">
+                      <a:avLst/>
+                    </a:prstGeom>
+                  </pic:spPr>
+                </pic:pic>
+              </a:graphicData>
+            </a:graphic>
+          </wp:inline>
+        </w:drawing>
+      </w:r>
+    </w:p>
+    <w:p>
+      <w:pPr>
+        <w:spacing w:before="15" w:after="300"/>
+        <w:ind w:left="0" w:right="0"/>
+        <w:jc w:val="center"/>
+        <w:rPr>
+          <w:i/>
+          <w:iCs/>
+          <w:sz w:val="20"/>
+          <w:szCs w:val="20"/>
+        </w:rPr>
+      </w:pPr>
+      <w:r>
+        <w:rPr>
+          <w:i/>
+          <w:iCs/>
+          <w:sz w:val="20"/>
+          <w:szCs w:val="20"/>
+        </w:rPr>
+        <w:t xml:space="preserve">Figure 11: % Difference in Grade Threshold Clearing Between Treatment and Control Schools at Baseline and Endline using ASER Grades 4 - 5 instrument </w:t>
+      </w:r>
+    </w:p>
+    <w:p>
+      <w:pPr>
+        <w:spacing w:before="240" w:after="240"/>
+        <w:jc w:val="both"/>
+      </w:pPr>
+      <w:r>
+        <w:t>At endline, 7.66% of treatment schools met the criteria for all 3 subjects compared to 1.67% of control schools. This represents a difference of 1.61 standard deviations compared to the control group.</w:t>
+      </w:r>
+    </w:p>
+    <w:p>
+      <w:pPr>
+        <w:spacing w:before="240" w:after="240"/>
+        <w:jc w:val="both"/>
+      </w:pPr>
+      <w:r>
+        <w:t>At baseline, the percentage difference between treatment and control schools for English is -4.18% which is statistically insignificant from zero. At endline, the percentage difference between treatment and control schools for English is 7.71% which is statistically insignificant from zero. Expressed in standard deviations, treatment schools are .91 standard deviations above control schools for English at endline.</w:t>
+      </w:r>
+    </w:p>
+    <w:p>
+      <w:pPr>
+        <w:spacing w:before="240" w:after="240"/>
+        <w:jc w:val="both"/>
+      </w:pPr>
+      <w:r>
+        <w:t>At baseline, the percentage difference between treatment and control schools for Maths is 25.19% which is statistically significant at the 5% level. At endline, the percentage difference between treatment and control schools for Maths is 7.5% which is statistically insignificant from zero. Expressed in standard deviations, treatment schools are .27 standard deviations above control schools for Maths at endline.</w:t>
+      </w:r>
+    </w:p>
+    <w:p>
+      <w:pPr>
+        <w:spacing w:before="240" w:after="240"/>
+        <w:jc w:val="both"/>
+      </w:pPr>
+      <w:r>
+        <w:t>At baseline, the percentage difference between treatment and control schools for Urdu is 6.55% which is statistically insignificant from zero. At endline, the percentage difference between treatment and control schools for Urdu is 19.85% which is statistically insignificant from zero. Expressed in standard deviations, treatment schools are .64 standard deviations above control schools for Urdu at endline.</w:t>
+      </w:r>
+    </w:p>
+    <w:p>
+      <w:pPr>
+        <w:spacing w:before="240" w:after="240"/>
+        <w:jc w:val="both"/>
+      </w:pPr>
+      <w:r>
+        <w:rPr>
+          <w:b/>
+          <w:bCs/>
+        </w:rPr>
+        <w:t>3.4.3. MELQO</w:t>
+      </w:r>
+    </w:p>
+    <w:p>
+      <w:pPr>
+        <w:spacing w:before="0" w:after="0"/>
+        <w:ind w:left="0" w:right="0"/>
+        <w:jc w:val="center"/>
+      </w:pPr>
+      <w:r>
+        <w:rPr>
+          <w:strike w:val="0"/>
+          <w:u w:val="none"/>
+        </w:rPr>
+        <w:drawing>
+          <wp:inline>
+            <wp:extent cx="5715000" cy="3439004"/>
+            <wp:docPr id="100012" name="" descr="tab1"/>
+            <wp:cNvGraphicFramePr>
+              <a:graphicFrameLocks xmlns:a="http://schemas.openxmlformats.org/drawingml/2006/main" noChangeAspect="1"/>
+            </wp:cNvGraphicFramePr>
+            <a:graphic xmlns:a="http://schemas.openxmlformats.org/drawingml/2006/main">
+              <a:graphicData uri="http://schemas.openxmlformats.org/drawingml/2006/picture">
+                <pic:pic xmlns:pic="http://schemas.openxmlformats.org/drawingml/2006/picture">
+                  <pic:nvPicPr>
+                    <pic:cNvPr id="451042191" name=""/>
+                    <pic:cNvPicPr>
+                      <a:picLocks noChangeAspect="1"/>
+                    </pic:cNvPicPr>
+                  </pic:nvPicPr>
+                  <pic:blipFill>
+                    <a:blip xmlns:r="http://schemas.openxmlformats.org/officeDocument/2006/relationships" r:embed="rId15"/>
+                    <a:stretch>
+                      <a:fillRect/>
+                    </a:stretch>
+                  </pic:blipFill>
+                  <pic:spPr>
+                    <a:xfrm>
+                      <a:off x="0" y="0"/>
+                      <a:ext cx="5715000" cy="3439004"/>
+                    </a:xfrm>
+                    <a:prstGeom prst="rect">
+                      <a:avLst/>
+                    </a:prstGeom>
+                  </pic:spPr>
+                </pic:pic>
+              </a:graphicData>
+            </a:graphic>
+          </wp:inline>
+        </w:drawing>
+      </w:r>
+    </w:p>
+    <w:p>
+      <w:pPr>
+        <w:spacing w:before="15" w:after="300"/>
+        <w:ind w:left="0" w:right="0"/>
+        <w:jc w:val="center"/>
+        <w:rPr>
+          <w:i/>
+          <w:iCs/>
+          <w:sz w:val="20"/>
+          <w:szCs w:val="20"/>
+        </w:rPr>
+      </w:pPr>
+      <w:r>
+        <w:rPr>
+          <w:i/>
+          <w:iCs/>
+          <w:sz w:val="20"/>
+          <w:szCs w:val="20"/>
+        </w:rPr>
+        <w:t xml:space="preserve">Figure 12: % Difference in Scores between Treatment and Control Schools at Baseline and Endline using MELQO </w:t>
+      </w:r>
+    </w:p>
+    <w:p>
+      <w:pPr>
+        <w:spacing w:before="240" w:after="240"/>
+        <w:jc w:val="both"/>
+      </w:pPr>
+      <w:r>
+        <w:t>At baseline, the percentage difference between treatment and control schools for pre-literacy is 7.96% which is statistically insignificant from zero. At endline, the percentage difference between treatment and control schools for pre-literacy is 6.06% which is statistically insignificant from zero. Expressed in standard deviations, treatment schools are .38 standard deviations above control schools for pre-literacy at endline.</w:t>
+      </w:r>
+    </w:p>
+    <w:p>
+      <w:pPr>
+        <w:spacing w:before="240" w:after="240"/>
+        <w:jc w:val="both"/>
+      </w:pPr>
+      <w:r>
+        <w:t>At baseline, the percentage difference between treatment and control schools for pre-numeracy is 2.31% which is statistically insignificant from zero. At endline, the percentage difference between treatment and control schools for pre-numeracy is 2.62% which is statistically insignificant from zero. Expressed in standard deviations, treatment schools are .17 standard deviations above control schools for pre-numeracy at endline.</w:t>
+      </w:r>
+    </w:p>
+    <w:p>
+      <w:pPr>
+        <w:spacing w:before="240" w:after="240"/>
+        <w:jc w:val="both"/>
+      </w:pPr>
+      <w:r>
+        <w:t>At baseline, the percentage difference between treatment and control schools for motor skills is 5.5% which is statistically insignificant from zero. At endline, the percentage difference between treatment and control schools for motor skills is 3.53% which is statistically insignificant from zero. Expressed in standard deviations, treatment schools are .26 standard deviations above control schools for motor skills at endline.</w:t>
+      </w:r>
+    </w:p>
+    <w:p>
+      <w:pPr>
+        <w:spacing w:before="240" w:after="240"/>
+        <w:jc w:val="both"/>
+      </w:pPr>
+      <w:r>
+        <w:rPr>
+          <w:b/>
+          <w:bCs/>
+        </w:rPr>
+        <w:t>4. Limitations of the design</w:t>
+      </w:r>
+    </w:p>
+    <w:p>
+      <w:pPr>
+        <w:numPr>
+          <w:ilvl w:val="0"/>
+          <w:numId w:val="3"/>
+        </w:numPr>
+        <w:tabs>
+          <w:tab w:val="left" w:pos="388"/>
+        </w:tabs>
+        <w:spacing w:before="240"/>
+        <w:ind w:left="0" w:firstLine="0"/>
+        <w:jc w:val="both"/>
+      </w:pPr>
+      <w:r>
+        <w:t xml:space="preserve">Inability to Track Test Scores for the Same Student at Baseline and Endline: </w:t>
+      </w:r>
+    </w:p>
+    <w:p>
+      <w:pPr>
+        <w:spacing w:before="240" w:after="240"/>
+        <w:ind w:left="0"/>
+        <w:jc w:val="both"/>
+      </w:pPr>
+      <w:r>
+        <w:t xml:space="preserve">One of the significant limitations of the evaluation design is the inability to consistently track test scores for the same student at both baseline and endline assessments. This constraint hinders our capacity to conduct comprehensive child-level analyses, which could provide valuable insights into individual progress over the course of the intervention. </w:t>
+      </w:r>
+    </w:p>
+    <w:p>
+      <w:pPr>
+        <w:spacing w:before="240" w:after="240"/>
+        <w:ind w:left="0"/>
+        <w:jc w:val="both"/>
+      </w:pPr>
+      <w:r>
+        <w:t>Additionally, due to the unavailability of test scores for the same student at baseline and endline, we are compelled to aggregate test scores at the school level for analysis. However, collapsing on the school level introduces a potential distortion in our findings as the average test scores at the school level may not accurately represent how individual children within the same school are actually performing. Variability in student performance is obscured, and the aggregated school-level analysis may provide a skewed representation of Taleemabad program's impact on educational outcomes.</w:t>
+      </w:r>
+    </w:p>
+    <w:p>
+      <w:pPr>
+        <w:numPr>
+          <w:ilvl w:val="0"/>
+          <w:numId w:val="3"/>
+        </w:numPr>
+        <w:tabs>
+          <w:tab w:val="left" w:pos="532"/>
+        </w:tabs>
+        <w:ind w:left="0" w:firstLine="0"/>
+        <w:jc w:val="both"/>
+      </w:pPr>
+      <w:r>
+        <w:t xml:space="preserve">Lack of Sufficient Data on External Factors: </w:t>
+      </w:r>
+    </w:p>
+    <w:p>
+      <w:pPr>
+        <w:spacing w:before="240" w:after="240"/>
+        <w:ind w:left="0"/>
+        <w:jc w:val="both"/>
+      </w:pPr>
+      <w:r>
+        <w:t>The evaluation design faces a challenge due to the insufficient availability of data on external factors. The absence of comprehensive information on variables, such as socio-economic status, family support, or prior educational experiences, poses a substantial obstacle to effectively isolating the treatment effect from other potential influences.</w:t>
+      </w:r>
+    </w:p>
+    <w:p>
+      <w:pPr>
+        <w:spacing w:before="240" w:after="240"/>
+        <w:ind w:left="0"/>
+        <w:jc w:val="both"/>
+      </w:pPr>
+      <w:r>
+        <w:t>For instance, without detailed data on socio-economic status, we may overlook how financial resources within households could independently impact a student's academic performance. If a student's improved outcomes align with an increase in parental involvement, discerning the isolated impact of the program becomes intricate. Household characteristics, including parental education levels or the availability of educational resources at home, could significantly influence a student's performance, but our current design lacks the granularity to account for these nuances.</w:t>
+      </w:r>
+    </w:p>
+    <w:p>
+      <w:pPr>
+        <w:spacing w:before="240" w:after="240"/>
+        <w:ind w:left="0"/>
+        <w:jc w:val="both"/>
+      </w:pPr>
+      <w:r>
+        <w:t>Consequently, the observed differences in means cannot be conclusively attributed to the treatment alone. This limitation not only undermines the internal validity of our study but also restricts the extent to which causal inferences can be drawn. The complexity introduced by unaccounted household characteristics highlights the need for more comprehensive data collection strategies to strengthen the robustness of our analysis and enhance the validity of our conclusions.</w:t>
+      </w:r>
+    </w:p>
+    <w:p>
+      <w:pPr>
+        <w:numPr>
+          <w:ilvl w:val="0"/>
+          <w:numId w:val="3"/>
+        </w:numPr>
+        <w:tabs>
+          <w:tab w:val="left" w:pos="676"/>
+        </w:tabs>
+        <w:ind w:left="0" w:firstLine="0"/>
+        <w:jc w:val="both"/>
+      </w:pPr>
+      <w:r>
+        <w:t xml:space="preserve">Inherent Difficulty in Establishing Causation: </w:t>
+      </w:r>
+    </w:p>
+    <w:p>
+      <w:pPr>
+        <w:spacing w:before="240" w:after="240"/>
+        <w:ind w:left="0"/>
+        <w:jc w:val="both"/>
+      </w:pPr>
+      <w:r>
+        <w:t>The design's limitations extend to the broader issue of establishing causation. The lack of a controlled environment and comprehensive data on confounding variables, such as teacher quality or school resources, introduces complexities in confidently attributing changes in outcomes solely to the implemented treatment. For instance, improved educational outcomes may be linked not only to the Taleemabad program but also to unaccounted variations in teaching methods or additional resources allocated to specific schools.</w:t>
+      </w:r>
+    </w:p>
+    <w:p>
+      <w:pPr>
+        <w:numPr>
+          <w:ilvl w:val="0"/>
+          <w:numId w:val="3"/>
+        </w:numPr>
+        <w:tabs>
+          <w:tab w:val="left" w:pos="532"/>
+        </w:tabs>
+        <w:ind w:left="0" w:firstLine="0"/>
+        <w:jc w:val="both"/>
+      </w:pPr>
+      <w:r>
+        <w:t xml:space="preserve">Potential for Selection Bias in Selection of Control Schools: </w:t>
+      </w:r>
+    </w:p>
+    <w:p>
+      <w:pPr>
+        <w:spacing w:before="240" w:after="240"/>
+        <w:ind w:left="0"/>
+        <w:jc w:val="both"/>
+      </w:pPr>
+      <w:r>
+        <w:t xml:space="preserve">A notable limitation in our study arises from the process of selecting control schools based on proximity to treatment schools. This method, though practical, introduces the potential for selection bias. The proximity-based selection of control schools may inadvertently lead to differences in contextual factors between treatment and control groups. Local variations in community characteristics and educational resources may exist impacting the baseline comparability of the two groups. Variations in characteristics between treatment and control groups may confound our ability to attribute observed changes solely to the Taleemabad program. </w:t>
+      </w:r>
+    </w:p>
+    <w:p>
+      <w:pPr>
+        <w:spacing w:before="240" w:after="240"/>
+        <w:jc w:val="both"/>
+      </w:pPr>
+      <w:r>
+        <w:t>One potential way to counter the lack of data on external factors would be to make use of existing village level and household level data</w:t>
+      </w:r>
+    </w:p>
+    <w:p>
+      <w:pPr>
+        <w:spacing w:before="240" w:after="240"/>
+        <w:jc w:val="both"/>
+      </w:pPr>
+      <w:r>
+        <w:rPr>
+          <w:b/>
+          <w:bCs/>
+        </w:rPr>
+        <w:t>5. Conclusion</w:t>
+      </w:r>
+    </w:p>
+    <w:p>
+      <w:pPr>
+        <w:spacing w:before="240" w:after="240"/>
+        <w:jc w:val="both"/>
+      </w:pPr>
+      <w:r>
+        <w:t>There is lack of balance between treatment and control groups at baseline in terms of the number of students, proportion of male students, and outcome variables evaluated. This imbalance can be attributed to the non-random selection of control schools that is carried out based on proximity to treatment schools in this evaluation design.</w:t>
+      </w:r>
+    </w:p>
+    <w:p>
+      <w:pPr>
+        <w:spacing w:before="240" w:after="240"/>
+        <w:jc w:val="both"/>
+      </w:pPr>
+      <w:r>
+        <w:t>By evaluating using the full sample of 97 schools, at endline, we observe better results in grades 1 - 3 and grades 4 -5 of the magnitude 0.45 standard deviations and 0.23 standard deviations respectively compared to the control group. This corresponds to approximately 3.48 years of Learning Adjusted Years of Schooling for grades 1 - 3 and 1.8 years of Learning Adjusted Years of Schooling for grades 4 - 5. Evaluating using the full sample, at endline, we observe better results in pre-primary for pre-numeracy and motor skills for treatment schools compared to control schools to the order 0.20 standard deviations and 0.29 standard deviations. In contrast, treatment schools are 0.04 standard deviations below control schools for pre-literacy at endline. Similar results are observed in the truncated sample of 42 schools.</w:t>
+      </w:r>
+    </w:p>
+    <w:p>
+      <w:pPr>
+        <w:keepNext w:val="0"/>
+        <w:jc w:val="both"/>
+      </w:pPr>
+      <w:r>
+        <w:t xml:space="preserve">The design of the evaluation study could be further strengthened by gathering data on relevant external factors (e.g., family support, socio-economic status, school-level resources) that would allow future analyses to test baseline comparability between treatment and control groups. Moreover, implementing unique student identifiers and consistent data recording procedures would not only minimize tracking errors but enable a deeper understanding of individual learning trajectories. Furthermore, if the schools in Taleemabad’s cohort can be included, if not already, as part of ASER or other evaluation studies that gather household, child-level, school-level or village-level information, it would enable more nuanced analysis of the program effectiveness. </w:t>
+      </w:r>
+    </w:p>
+    <w:p>
+      <w:pPr>
+        <w:jc w:val="both"/>
+        <w:sectPr>
+          <w:type w:val="nextPage"/>
+          <w:pgMar w:header="708" w:footer="708"/>
+          <w:cols w:space="708"/>
+        </w:sectPr>
+      </w:pPr>
+    </w:p>
+    <w:p>
+      <w:pPr>
+        <w:spacing w:before="240" w:after="240"/>
+        <w:jc w:val="both"/>
+      </w:pPr>
+      <w:r>
+        <w:rPr>
+          <w:b/>
+          <w:bCs/>
+        </w:rPr>
+        <w:t>Appendix A: Student Level Analysis</w:t>
+      </w:r>
+    </w:p>
+    <w:p>
+      <w:pPr>
+        <w:spacing w:before="240" w:after="240"/>
+        <w:jc w:val="both"/>
+      </w:pPr>
+      <w:r>
+        <w:t>This study evaluates the impact of the Taleemabad program on the student learning outcomes by comparing the mean differences in scores, in percentages, between the treatment and control students at baseline and endline, and testing whether these differences are statistically significant. The following results pertain to the full sample of students who were assessed at baseline and endline. The figures plot results by Taleemabad and CERP for comparison.</w:t>
+      </w:r>
+    </w:p>
+    <w:p>
+      <w:pPr>
+        <w:spacing w:before="240" w:after="240"/>
+        <w:jc w:val="both"/>
+      </w:pPr>
+      <w:r>
+        <w:rPr>
+          <w:b/>
+          <w:bCs/>
+        </w:rPr>
+        <w:t>ASER Grades 1 - 3</w:t>
+      </w:r>
+    </w:p>
+    <w:p>
+      <w:pPr>
+        <w:spacing w:before="0" w:after="0"/>
+        <w:ind w:left="0" w:right="0"/>
+        <w:jc w:val="center"/>
+      </w:pPr>
+      <w:r>
+        <w:rPr>
+          <w:strike w:val="0"/>
+          <w:u w:val="none"/>
+        </w:rPr>
+        <w:drawing>
+          <wp:inline>
+            <wp:extent cx="5715000" cy="2995182"/>
+            <wp:docPr id="100013" name="" descr="tab1"/>
+            <wp:cNvGraphicFramePr>
+              <a:graphicFrameLocks xmlns:a="http://schemas.openxmlformats.org/drawingml/2006/main" noChangeAspect="1"/>
+            </wp:cNvGraphicFramePr>
+            <a:graphic xmlns:a="http://schemas.openxmlformats.org/drawingml/2006/main">
+              <a:graphicData uri="http://schemas.openxmlformats.org/drawingml/2006/picture">
+                <pic:pic xmlns:pic="http://schemas.openxmlformats.org/drawingml/2006/picture">
+                  <pic:nvPicPr>
+                    <pic:cNvPr id="512091417" name=""/>
+                    <pic:cNvPicPr>
+                      <a:picLocks noChangeAspect="1"/>
+                    </pic:cNvPicPr>
+                  </pic:nvPicPr>
+                  <pic:blipFill>
+                    <a:blip xmlns:r="http://schemas.openxmlformats.org/officeDocument/2006/relationships" r:embed="rId16"/>
                     <a:stretch>
                       <a:fillRect/>
                     </a:stretch>
@@ -1209,7 +2120,7 @@
           <w:b/>
           <w:bCs/>
         </w:rPr>
-        <w:t>3.3.2 ASER Grades 4 - 5</w:t>
+        <w:t>ASER Grades 4 - 5</w:t>
       </w:r>
     </w:p>
     <w:p>
@@ -1226,7 +2137,7 @@
         <w:drawing>
           <wp:inline>
             <wp:extent cx="5715000" cy="2917481"/>
-            <wp:docPr id="100008" name="" descr="tab1"/>
+            <wp:docPr id="100014" name="" descr="tab1"/>
             <wp:cNvGraphicFramePr>
               <a:graphicFrameLocks xmlns:a="http://schemas.openxmlformats.org/drawingml/2006/main" noChangeAspect="1"/>
             </wp:cNvGraphicFramePr>
@@ -1234,13 +2145,13 @@
               <a:graphicData uri="http://schemas.openxmlformats.org/drawingml/2006/picture">
                 <pic:pic xmlns:pic="http://schemas.openxmlformats.org/drawingml/2006/picture">
                   <pic:nvPicPr>
-                    <pic:cNvPr id="321728153" name=""/>
+                    <pic:cNvPr id="582743136" name=""/>
                     <pic:cNvPicPr>
                       <a:picLocks noChangeAspect="1"/>
                     </pic:cNvPicPr>
                   </pic:nvPicPr>
                   <pic:blipFill>
-                    <a:blip xmlns:r="http://schemas.openxmlformats.org/officeDocument/2006/relationships" r:embed="rId11"/>
+                    <a:blip xmlns:r="http://schemas.openxmlformats.org/officeDocument/2006/relationships" r:embed="rId17"/>
                     <a:stretch>
                       <a:fillRect/>
                     </a:stretch>
@@ -1329,7 +2240,7 @@
           <w:b/>
           <w:bCs/>
         </w:rPr>
-        <w:t>3.3.3 MELQO</w:t>
+        <w:t>MELQO</w:t>
       </w:r>
     </w:p>
     <w:p>
@@ -1346,7 +2257,7 @@
         <w:drawing>
           <wp:inline>
             <wp:extent cx="5715000" cy="2804989"/>
-            <wp:docPr id="100009" name="" descr="tab1"/>
+            <wp:docPr id="100015" name="" descr="tab1"/>
             <wp:cNvGraphicFramePr>
               <a:graphicFrameLocks xmlns:a="http://schemas.openxmlformats.org/drawingml/2006/main" noChangeAspect="1"/>
             </wp:cNvGraphicFramePr>
@@ -1354,13 +2265,13 @@
               <a:graphicData uri="http://schemas.openxmlformats.org/drawingml/2006/picture">
                 <pic:pic xmlns:pic="http://schemas.openxmlformats.org/drawingml/2006/picture">
                   <pic:nvPicPr>
-                    <pic:cNvPr id="265275960" name=""/>
+                    <pic:cNvPr id="2106281922" name=""/>
                     <pic:cNvPicPr>
                       <a:picLocks noChangeAspect="1"/>
                     </pic:cNvPicPr>
                   </pic:nvPicPr>
                   <pic:blipFill>
-                    <a:blip xmlns:r="http://schemas.openxmlformats.org/officeDocument/2006/relationships" r:embed="rId12"/>
+                    <a:blip xmlns:r="http://schemas.openxmlformats.org/officeDocument/2006/relationships" r:embed="rId18"/>
                     <a:stretch>
                       <a:fillRect/>
                     </a:stretch>
@@ -1440,29 +2351,16 @@
           <w:b/>
           <w:bCs/>
         </w:rPr>
-        <w:t>3.4. Student Level Analysis using Truncated Sample</w:t>
-      </w:r>
-    </w:p>
-    <w:p>
-      <w:pPr>
-        <w:spacing w:before="240" w:after="240"/>
-        <w:jc w:val="both"/>
-      </w:pPr>
-      <w:r>
-        <w:t>The following results pertain to the truncated sample of students who were a part of the 42 consistent schools.</w:t>
-      </w:r>
-    </w:p>
-    <w:p>
-      <w:pPr>
-        <w:spacing w:before="240" w:after="240"/>
-        <w:jc w:val="both"/>
-      </w:pPr>
-      <w:r>
-        <w:rPr>
-          <w:b/>
-          <w:bCs/>
-        </w:rPr>
-        <w:t>3.4.1 ASER Grades 1 - 3</w:t>
+        <w:t>Appendix B: Top Performing Schools</w:t>
+      </w:r>
+    </w:p>
+    <w:p>
+      <w:pPr>
+        <w:spacing w:before="240" w:after="240"/>
+        <w:jc w:val="both"/>
+      </w:pPr>
+      <w:r>
+        <w:t>Table 4 identifies the top 20% best performing consistent schools in the treatment group for each subject of the ASER and MELQO instruments. For each subject of ASER and MELQO instruments independently, the difference in mean scores at endline compared to baseline was calculated for each school and the top 20% of schools which had the highest difference in means were picked. Subsequently, the number of times each school appeared in the top 20% best performing school was counted. Notably, out of the 21 consistent treatment schools, SRM School, DOA 12 and My School most often appeared in the top 20% best performing schools.</w:t>
       </w:r>
     </w:p>
     <w:p>
@@ -1478,8 +2376,8 @@
         </w:rPr>
         <w:drawing>
           <wp:inline>
-            <wp:extent cx="5715000" cy="3056610"/>
-            <wp:docPr id="100010" name="" descr="tab1"/>
+            <wp:extent cx="6000750" cy="3400956"/>
+            <wp:docPr id="100016" name="" descr="top schools Image"/>
             <wp:cNvGraphicFramePr>
               <a:graphicFrameLocks xmlns:a="http://schemas.openxmlformats.org/drawingml/2006/main" noChangeAspect="1"/>
             </wp:cNvGraphicFramePr>
@@ -1487,753 +2385,7 @@
               <a:graphicData uri="http://schemas.openxmlformats.org/drawingml/2006/picture">
                 <pic:pic xmlns:pic="http://schemas.openxmlformats.org/drawingml/2006/picture">
                   <pic:nvPicPr>
-                    <pic:cNvPr id="670297704" name=""/>
-                    <pic:cNvPicPr>
-                      <a:picLocks noChangeAspect="1"/>
-                    </pic:cNvPicPr>
-                  </pic:nvPicPr>
-                  <pic:blipFill>
-                    <a:blip xmlns:r="http://schemas.openxmlformats.org/officeDocument/2006/relationships" r:embed="rId13"/>
-                    <a:stretch>
-                      <a:fillRect/>
-                    </a:stretch>
-                  </pic:blipFill>
-                  <pic:spPr>
-                    <a:xfrm>
-                      <a:off x="0" y="0"/>
-                      <a:ext cx="5715000" cy="3056610"/>
-                    </a:xfrm>
-                    <a:prstGeom prst="rect">
-                      <a:avLst/>
-                    </a:prstGeom>
-                  </pic:spPr>
-                </pic:pic>
-              </a:graphicData>
-            </a:graphic>
-          </wp:inline>
-        </w:drawing>
-      </w:r>
-    </w:p>
-    <w:p>
-      <w:pPr>
-        <w:spacing w:before="15" w:after="300"/>
-        <w:ind w:left="0" w:right="0"/>
-        <w:jc w:val="center"/>
-        <w:rPr>
-          <w:i/>
-          <w:iCs/>
-          <w:sz w:val="20"/>
-          <w:szCs w:val="20"/>
-        </w:rPr>
-      </w:pPr>
-      <w:r>
-        <w:rPr>
-          <w:i/>
-          <w:iCs/>
-          <w:sz w:val="20"/>
-          <w:szCs w:val="20"/>
-        </w:rPr>
-        <w:t xml:space="preserve">Figure 4: % Difference in Grade Threshold Clearing Between Treatment and Control Students at Baseline and Endline using ASER Grades 1 - 3 instrument </w:t>
-      </w:r>
-    </w:p>
-    <w:p>
-      <w:pPr>
-        <w:spacing w:before="240" w:after="240"/>
-        <w:jc w:val="both"/>
-      </w:pPr>
-      <w:r>
-        <w:t>At endline, 2.86% of treatment students met the criteria for all 3 subjects compared to .68% of control students. This represents a difference of .26 standard deviations compared to the control students, which is equivalent to 2 LAYS.</w:t>
-      </w:r>
-    </w:p>
-    <w:p>
-      <w:pPr>
-        <w:spacing w:before="240" w:after="240"/>
-        <w:jc w:val="both"/>
-      </w:pPr>
-      <w:r>
-        <w:t>At baseline, the percentage difference between treatment and control students for English is 21.35% which is statistically significant at the 5% level. At endline, the percentage difference between treatment and control students for English is .13% which is statistically significant at 5%. Expressed in standard deviations, treatment students are .4 standard deviations above control students for English at endline.</w:t>
-      </w:r>
-    </w:p>
-    <w:p>
-      <w:pPr>
-        <w:spacing w:before="240" w:after="240"/>
-        <w:jc w:val="both"/>
-      </w:pPr>
-      <w:r>
-        <w:t>At baseline, the percentage difference between treatment and control students for Maths is -2.38% which is statistically insignificant from zero. At endline, the percentage difference between treatment and control students for Maths is .08% which is statistically significant at the 5% level. Expressed in standard deviations, treatment students are .2 standard deviations above control students for Maths at endline.</w:t>
-      </w:r>
-    </w:p>
-    <w:p>
-      <w:pPr>
-        <w:spacing w:before="240" w:after="240"/>
-        <w:jc w:val="both"/>
-      </w:pPr>
-      <w:r>
-        <w:t>At baseline, the percentage difference between treatment and control students for Urdu is 11.01% which is statistically significant at the 5% level. At endline, the percentage difference between treatment and control students for Urdu is .11% which is statistically significant at the 5% level. Expressed in standard deviations, treatment students are .31 standard deviations above control students for Urdu at endline.</w:t>
-      </w:r>
-    </w:p>
-    <w:p>
-      <w:pPr>
-        <w:spacing w:before="240" w:after="240"/>
-        <w:jc w:val="both"/>
-      </w:pPr>
-      <w:r>
-        <w:rPr>
-          <w:b/>
-          <w:bCs/>
-        </w:rPr>
-        <w:t>3.4.2 ASER Grades 4 - 5</w:t>
-      </w:r>
-    </w:p>
-    <w:p>
-      <w:pPr>
-        <w:spacing w:before="0" w:after="0"/>
-        <w:ind w:left="0" w:right="0"/>
-        <w:jc w:val="center"/>
-      </w:pPr>
-      <w:r>
-        <w:rPr>
-          <w:strike w:val="0"/>
-          <w:u w:val="none"/>
-        </w:rPr>
-        <w:drawing>
-          <wp:inline>
-            <wp:extent cx="5715000" cy="2848761"/>
-            <wp:docPr id="100011" name="" descr="tab1"/>
-            <wp:cNvGraphicFramePr>
-              <a:graphicFrameLocks xmlns:a="http://schemas.openxmlformats.org/drawingml/2006/main" noChangeAspect="1"/>
-            </wp:cNvGraphicFramePr>
-            <a:graphic xmlns:a="http://schemas.openxmlformats.org/drawingml/2006/main">
-              <a:graphicData uri="http://schemas.openxmlformats.org/drawingml/2006/picture">
-                <pic:pic xmlns:pic="http://schemas.openxmlformats.org/drawingml/2006/picture">
-                  <pic:nvPicPr>
-                    <pic:cNvPr id="1701861763" name=""/>
-                    <pic:cNvPicPr>
-                      <a:picLocks noChangeAspect="1"/>
-                    </pic:cNvPicPr>
-                  </pic:nvPicPr>
-                  <pic:blipFill>
-                    <a:blip xmlns:r="http://schemas.openxmlformats.org/officeDocument/2006/relationships" r:embed="rId14"/>
-                    <a:stretch>
-                      <a:fillRect/>
-                    </a:stretch>
-                  </pic:blipFill>
-                  <pic:spPr>
-                    <a:xfrm>
-                      <a:off x="0" y="0"/>
-                      <a:ext cx="5715000" cy="2848761"/>
-                    </a:xfrm>
-                    <a:prstGeom prst="rect">
-                      <a:avLst/>
-                    </a:prstGeom>
-                  </pic:spPr>
-                </pic:pic>
-              </a:graphicData>
-            </a:graphic>
-          </wp:inline>
-        </w:drawing>
-      </w:r>
-    </w:p>
-    <w:p>
-      <w:pPr>
-        <w:spacing w:before="15" w:after="300"/>
-        <w:ind w:left="0" w:right="0"/>
-        <w:jc w:val="center"/>
-        <w:rPr>
-          <w:i/>
-          <w:iCs/>
-          <w:sz w:val="20"/>
-          <w:szCs w:val="20"/>
-        </w:rPr>
-      </w:pPr>
-      <w:r>
-        <w:rPr>
-          <w:i/>
-          <w:iCs/>
-          <w:sz w:val="20"/>
-          <w:szCs w:val="20"/>
-        </w:rPr>
-        <w:t xml:space="preserve">Figure 5: % Difference in Grade Threshold Clearing Between Treatment and Control Students at Baseline and Endline using ASER Grades 4 - 5 instrument </w:t>
-      </w:r>
-    </w:p>
-    <w:p>
-      <w:pPr>
-        <w:spacing w:before="240" w:after="240"/>
-        <w:jc w:val="both"/>
-      </w:pPr>
-      <w:r>
-        <w:t>At endline, 8.56% of treatment students met the criteria for all 3 subjects compared to 2.04% of control students. This represents a difference of .46 standard deviations compared to the control students, which is equivalent to 3.54 LAYS.</w:t>
-      </w:r>
-    </w:p>
-    <w:p>
-      <w:pPr>
-        <w:spacing w:before="240" w:after="240"/>
-        <w:jc w:val="both"/>
-      </w:pPr>
-      <w:r>
-        <w:t>At baseline, the percentage difference between treatment and control students for English is 3.2% which is statistically insignificant from zero. At endline, the percentage difference between treatment and control students for English is 10.63% which is statistically significant at the 5% level. Expressed in standard deviations, treatment students are .46 standard deviations above control students for English at endline.</w:t>
-      </w:r>
-    </w:p>
-    <w:p>
-      <w:pPr>
-        <w:spacing w:before="240" w:after="240"/>
-        <w:jc w:val="both"/>
-      </w:pPr>
-      <w:r>
-        <w:t>At baseline, the percentage difference between treatment and control students for Maths is 23.88% which is statistically significant at the 5% level. At endline, the percentage difference between treatment and control students for Maths is 2.58% which is statistically insignificant from zero. Expressed in standard deviations, treatment students are .05 standard deviations above control students for Maths at endline.</w:t>
-      </w:r>
-    </w:p>
-    <w:p>
-      <w:pPr>
-        <w:spacing w:before="240" w:after="240"/>
-        <w:jc w:val="both"/>
-      </w:pPr>
-      <w:r>
-        <w:t>At baseline, the percentage difference between treatment and control students for Urdu is 14.29% which is statistically significant at the 5% level. At endline, the percentage difference between treatment and control students for Urdu is 21.24% which is statistically significant at the 5% level. Expressed in standard deviations, treatment students are .43 standard deviations above control students for Urdu at endline.</w:t>
-      </w:r>
-    </w:p>
-    <w:p>
-      <w:pPr>
-        <w:spacing w:before="240" w:after="240"/>
-        <w:jc w:val="both"/>
-      </w:pPr>
-      <w:r>
-        <w:rPr>
-          <w:b/>
-          <w:bCs/>
-        </w:rPr>
-        <w:t>3.4.3. MELQO</w:t>
-      </w:r>
-    </w:p>
-    <w:p>
-      <w:pPr>
-        <w:spacing w:before="0" w:after="0"/>
-        <w:ind w:left="0" w:right="0"/>
-        <w:jc w:val="center"/>
-      </w:pPr>
-      <w:r>
-        <w:rPr>
-          <w:strike w:val="0"/>
-          <w:u w:val="none"/>
-        </w:rPr>
-        <w:drawing>
-          <wp:inline>
-            <wp:extent cx="5715000" cy="3058072"/>
-            <wp:docPr id="100012" name="" descr="tab1"/>
-            <wp:cNvGraphicFramePr>
-              <a:graphicFrameLocks xmlns:a="http://schemas.openxmlformats.org/drawingml/2006/main" noChangeAspect="1"/>
-            </wp:cNvGraphicFramePr>
-            <a:graphic xmlns:a="http://schemas.openxmlformats.org/drawingml/2006/main">
-              <a:graphicData uri="http://schemas.openxmlformats.org/drawingml/2006/picture">
-                <pic:pic xmlns:pic="http://schemas.openxmlformats.org/drawingml/2006/picture">
-                  <pic:nvPicPr>
-                    <pic:cNvPr id="282035483" name=""/>
-                    <pic:cNvPicPr>
-                      <a:picLocks noChangeAspect="1"/>
-                    </pic:cNvPicPr>
-                  </pic:nvPicPr>
-                  <pic:blipFill>
-                    <a:blip xmlns:r="http://schemas.openxmlformats.org/officeDocument/2006/relationships" r:embed="rId15"/>
-                    <a:stretch>
-                      <a:fillRect/>
-                    </a:stretch>
-                  </pic:blipFill>
-                  <pic:spPr>
-                    <a:xfrm>
-                      <a:off x="0" y="0"/>
-                      <a:ext cx="5715000" cy="3058072"/>
-                    </a:xfrm>
-                    <a:prstGeom prst="rect">
-                      <a:avLst/>
-                    </a:prstGeom>
-                  </pic:spPr>
-                </pic:pic>
-              </a:graphicData>
-            </a:graphic>
-          </wp:inline>
-        </w:drawing>
-      </w:r>
-    </w:p>
-    <w:p>
-      <w:pPr>
-        <w:spacing w:before="15" w:after="300"/>
-        <w:ind w:left="0" w:right="0"/>
-        <w:jc w:val="center"/>
-        <w:rPr>
-          <w:i/>
-          <w:iCs/>
-          <w:sz w:val="20"/>
-          <w:szCs w:val="20"/>
-        </w:rPr>
-      </w:pPr>
-      <w:r>
-        <w:rPr>
-          <w:i/>
-          <w:iCs/>
-          <w:sz w:val="20"/>
-          <w:szCs w:val="20"/>
-        </w:rPr>
-        <w:t xml:space="preserve">Figure 6: % Difference in Scores between Treatment and Control Students at Baseline and Endline using MELQO </w:t>
-      </w:r>
-    </w:p>
-    <w:p>
-      <w:pPr>
-        <w:spacing w:before="240" w:after="240"/>
-        <w:jc w:val="both"/>
-      </w:pPr>
-      <w:r>
-        <w:t>At baseline, the percentage difference between treatment and control students for pre-literacy is 4.83% which is statistically significant at the 5% level. At endline, the percentage difference between treatment and control students for pre-literacy is 7.53% which is statistically significant at the 5% level. Expressed in standard deviations, treatment students are .32 standard deviations above control students for pre-literacy at endline.</w:t>
-      </w:r>
-    </w:p>
-    <w:p>
-      <w:pPr>
-        <w:spacing w:before="240" w:after="240"/>
-        <w:jc w:val="both"/>
-      </w:pPr>
-      <w:r>
-        <w:t>At baseline, the percentage difference between treatment and control students for pre-numeracy is 6.32% which is statistically significant at the 5% level. At endline, the percentage difference between treatment and control students for pre-numeracy is 4% which is statistically significant at the 5% level. Expressed in standard deviations, treatment students are .15 standard deviations above control students for pre-numeracy at endline.</w:t>
-      </w:r>
-    </w:p>
-    <w:p>
-      <w:pPr>
-        <w:spacing w:before="240" w:after="240"/>
-        <w:jc w:val="both"/>
-      </w:pPr>
-      <w:r>
-        <w:t>At baseline, the percentage difference between treatment and control students for motor skills is -2.88% which is statistically insignificant from zero. At endline, the percentage difference between treatment and control students for motor skills is 9.14% which is statistically significant at the 5% level. Expressed in standard deviations, treatment students are .31 standard deviations above control students for motor skills at endline.</w:t>
-      </w:r>
-    </w:p>
-    <w:p>
-      <w:pPr>
-        <w:spacing w:before="240" w:after="240"/>
-        <w:jc w:val="both"/>
-      </w:pPr>
-      <w:r>
-        <w:rPr>
-          <w:b/>
-          <w:bCs/>
-        </w:rPr>
-        <w:t>3.5. School Level Analysis</w:t>
-      </w:r>
-    </w:p>
-    <w:p>
-      <w:pPr>
-        <w:spacing w:before="240" w:after="240"/>
-        <w:jc w:val="both"/>
-      </w:pPr>
-      <w:r>
-        <w:t>The following analysis is at the school level and evaluates the impact of the Taleemabad program on the student learning outcomes by comparing the mean differences in scores, in percentages, between the treatment and control schools at baseline and endline, and testing whether these differences are statistically significant. The following results pertain to the full sample of 97 schools. The figures plot results by Taleemabad and CERP for comparison.</w:t>
-      </w:r>
-    </w:p>
-    <w:p>
-      <w:pPr>
-        <w:spacing w:before="240" w:after="240"/>
-        <w:jc w:val="both"/>
-      </w:pPr>
-      <w:r>
-        <w:rPr>
-          <w:b/>
-          <w:bCs/>
-        </w:rPr>
-        <w:t>3.5.1. ASER Grades 1 - 3</w:t>
-      </w:r>
-    </w:p>
-    <w:p>
-      <w:pPr>
-        <w:spacing w:before="0" w:after="0"/>
-        <w:ind w:left="0" w:right="0"/>
-        <w:jc w:val="center"/>
-      </w:pPr>
-      <w:r>
-        <w:rPr>
-          <w:strike w:val="0"/>
-          <w:u w:val="none"/>
-        </w:rPr>
-        <w:drawing>
-          <wp:inline>
-            <wp:extent cx="5715000" cy="3433782"/>
-            <wp:docPr id="100013" name="" descr="tab1"/>
-            <wp:cNvGraphicFramePr>
-              <a:graphicFrameLocks xmlns:a="http://schemas.openxmlformats.org/drawingml/2006/main" noChangeAspect="1"/>
-            </wp:cNvGraphicFramePr>
-            <a:graphic xmlns:a="http://schemas.openxmlformats.org/drawingml/2006/main">
-              <a:graphicData uri="http://schemas.openxmlformats.org/drawingml/2006/picture">
-                <pic:pic xmlns:pic="http://schemas.openxmlformats.org/drawingml/2006/picture">
-                  <pic:nvPicPr>
-                    <pic:cNvPr id="2005114111" name=""/>
-                    <pic:cNvPicPr>
-                      <a:picLocks noChangeAspect="1"/>
-                    </pic:cNvPicPr>
-                  </pic:nvPicPr>
-                  <pic:blipFill>
-                    <a:blip xmlns:r="http://schemas.openxmlformats.org/officeDocument/2006/relationships" r:embed="rId16"/>
-                    <a:stretch>
-                      <a:fillRect/>
-                    </a:stretch>
-                  </pic:blipFill>
-                  <pic:spPr>
-                    <a:xfrm>
-                      <a:off x="0" y="0"/>
-                      <a:ext cx="5715000" cy="3433782"/>
-                    </a:xfrm>
-                    <a:prstGeom prst="rect">
-                      <a:avLst/>
-                    </a:prstGeom>
-                  </pic:spPr>
-                </pic:pic>
-              </a:graphicData>
-            </a:graphic>
-          </wp:inline>
-        </w:drawing>
-      </w:r>
-    </w:p>
-    <w:p>
-      <w:pPr>
-        <w:spacing w:before="15" w:after="300"/>
-        <w:ind w:left="0" w:right="0"/>
-        <w:jc w:val="center"/>
-        <w:rPr>
-          <w:i/>
-          <w:iCs/>
-          <w:sz w:val="20"/>
-          <w:szCs w:val="20"/>
-        </w:rPr>
-      </w:pPr>
-      <w:r>
-        <w:rPr>
-          <w:i/>
-          <w:iCs/>
-          <w:sz w:val="20"/>
-          <w:szCs w:val="20"/>
-        </w:rPr>
-        <w:t xml:space="preserve">Figure 7: % Difference in Grade Threshold Clearing Between Treatment and Control Schools at Baseline and Endline using ASER Grades 1 - 3 instrument </w:t>
-      </w:r>
-    </w:p>
-    <w:p>
-      <w:pPr>
-        <w:spacing w:before="240" w:after="240"/>
-        <w:jc w:val="both"/>
-      </w:pPr>
-      <w:r>
-        <w:t>At endline, 2.54% of treatment schools met the criteria for all 3 subjects compared to 1.06% of control schools. This represents a difference of .45 standard deviations compared to the control group, which is equivalent to 3.46 LAYS.</w:t>
-      </w:r>
-    </w:p>
-    <w:p>
-      <w:pPr>
-        <w:spacing w:before="240" w:after="240"/>
-        <w:jc w:val="both"/>
-      </w:pPr>
-      <w:r>
-        <w:t>At baseline, the percentage difference between treatment and control schools for English is 27.65% which is statistically significant at the 5% level. At endline, the percentage difference between treatment and control schools for English is 17.25% which is statistically significant at 5%. Expressed in standard deviations, treatment schools are 1.07 standard deviations above control schools for English at endline.</w:t>
-      </w:r>
-    </w:p>
-    <w:p>
-      <w:pPr>
-        <w:spacing w:before="240" w:after="240"/>
-        <w:jc w:val="both"/>
-      </w:pPr>
-      <w:r>
-        <w:t>At baseline, the percentage difference between treatment and control schools for Maths is -.98% which is statistically insignificant from zero. At endline, the percentage difference between treatment and control schools for Maths is -3.17% which is statistically insignificant from zero. Expressed in standard deviations, treatment schools are .16 standard deviations below control schools for Maths at endline.</w:t>
-      </w:r>
-    </w:p>
-    <w:p>
-      <w:pPr>
-        <w:spacing w:before="240" w:after="240"/>
-        <w:jc w:val="both"/>
-      </w:pPr>
-      <w:r>
-        <w:t>At baseline, the percentage difference between treatment and control schools for Urdu is 17.33% which is statistically significant at the 5% level. At endline, the percentage difference between treatment and control schools for Urdu is 8.26% which is statistically insignificant from zero. Expressed in standard deviations, treatment schools are .37 standard deviations above control schools for Urdu at endline.</w:t>
-      </w:r>
-    </w:p>
-    <w:p>
-      <w:pPr>
-        <w:spacing w:before="240" w:after="240"/>
-        <w:jc w:val="both"/>
-      </w:pPr>
-      <w:r>
-        <w:rPr>
-          <w:b/>
-          <w:bCs/>
-        </w:rPr>
-        <w:t>3.5.2. ASER Grades 4 - 5</w:t>
-      </w:r>
-    </w:p>
-    <w:p>
-      <w:pPr>
-        <w:spacing w:before="0" w:after="0"/>
-        <w:ind w:left="0" w:right="0"/>
-        <w:jc w:val="center"/>
-      </w:pPr>
-      <w:r>
-        <w:rPr>
-          <w:strike w:val="0"/>
-          <w:u w:val="none"/>
-        </w:rPr>
-        <w:drawing>
-          <wp:inline>
-            <wp:extent cx="5715000" cy="3117273"/>
-            <wp:docPr id="100014" name="" descr="tab1"/>
-            <wp:cNvGraphicFramePr>
-              <a:graphicFrameLocks xmlns:a="http://schemas.openxmlformats.org/drawingml/2006/main" noChangeAspect="1"/>
-            </wp:cNvGraphicFramePr>
-            <a:graphic xmlns:a="http://schemas.openxmlformats.org/drawingml/2006/main">
-              <a:graphicData uri="http://schemas.openxmlformats.org/drawingml/2006/picture">
-                <pic:pic xmlns:pic="http://schemas.openxmlformats.org/drawingml/2006/picture">
-                  <pic:nvPicPr>
-                    <pic:cNvPr id="1329419463" name=""/>
-                    <pic:cNvPicPr>
-                      <a:picLocks noChangeAspect="1"/>
-                    </pic:cNvPicPr>
-                  </pic:nvPicPr>
-                  <pic:blipFill>
-                    <a:blip xmlns:r="http://schemas.openxmlformats.org/officeDocument/2006/relationships" r:embed="rId17"/>
-                    <a:stretch>
-                      <a:fillRect/>
-                    </a:stretch>
-                  </pic:blipFill>
-                  <pic:spPr>
-                    <a:xfrm>
-                      <a:off x="0" y="0"/>
-                      <a:ext cx="5715000" cy="3117273"/>
-                    </a:xfrm>
-                    <a:prstGeom prst="rect">
-                      <a:avLst/>
-                    </a:prstGeom>
-                  </pic:spPr>
-                </pic:pic>
-              </a:graphicData>
-            </a:graphic>
-          </wp:inline>
-        </w:drawing>
-      </w:r>
-    </w:p>
-    <w:p>
-      <w:pPr>
-        <w:spacing w:before="15" w:after="300"/>
-        <w:ind w:left="0" w:right="0"/>
-        <w:jc w:val="center"/>
-        <w:rPr>
-          <w:i/>
-          <w:iCs/>
-          <w:sz w:val="20"/>
-          <w:szCs w:val="20"/>
-        </w:rPr>
-      </w:pPr>
-      <w:r>
-        <w:rPr>
-          <w:i/>
-          <w:iCs/>
-          <w:sz w:val="20"/>
-          <w:szCs w:val="20"/>
-        </w:rPr>
-        <w:t xml:space="preserve">Figure 8: % Difference in Grade Threshold Clearing Between Treatment and Control Schools at Baseline and Endline using ASER Grades 4 - 5 instrument </w:t>
-      </w:r>
-    </w:p>
-    <w:p>
-      <w:pPr>
-        <w:spacing w:before="240" w:after="240"/>
-        <w:jc w:val="both"/>
-      </w:pPr>
-      <w:r>
-        <w:t>At endline, 6.77% of treatment schools met the criteria for all 3 subjects compared to 4.41% of control schools. This represents a difference of .23 standard deviations compared to the control group, which is equivalent to 1.77 LAYS.</w:t>
-      </w:r>
-    </w:p>
-    <w:p>
-      <w:pPr>
-        <w:spacing w:before="240" w:after="240"/>
-        <w:jc w:val="both"/>
-      </w:pPr>
-      <w:r>
-        <w:t>At baseline, the percentage difference between treatment and control schools for English is -3.56% which is statistically insignificant from zero. At endline, the percentage difference between treatment and control schools for English is 2.55% which is statistically insignificant from zero. Expressed in standard deviations, treatment schools are .16 standard deviations above control schools for English at endline.</w:t>
-      </w:r>
-    </w:p>
-    <w:p>
-      <w:pPr>
-        <w:spacing w:before="240" w:after="240"/>
-        <w:jc w:val="both"/>
-      </w:pPr>
-      <w:r>
-        <w:t>At baseline, the percentage difference between treatment and control schools for Maths is 27.09% which is statistically significant at the 5% level. At endline, the percentage difference between treatment and control schools for Maths is 4.77% which is statistically insignificant from zero. Expressed in standard deviations, treatment schools are .18 standard deviations above control schools for Maths at endline.</w:t>
-      </w:r>
-    </w:p>
-    <w:p>
-      <w:pPr>
-        <w:spacing w:before="240" w:after="240"/>
-        <w:jc w:val="both"/>
-      </w:pPr>
-      <w:r>
-        <w:t>At baseline, the percentage difference between treatment and control schools for Urdu is 10.76% which is statistically insignificant from zero. At endline, the percentage difference between treatment and control schools for Urdu is 13.48% which is statistically insignificant from zero. Expressed in standard deviations, treatment schools are .38 standard deviations above control schools for Urdu at endline.</w:t>
-      </w:r>
-    </w:p>
-    <w:p>
-      <w:pPr>
-        <w:spacing w:before="240" w:after="240"/>
-        <w:jc w:val="both"/>
-      </w:pPr>
-      <w:r>
-        <w:rPr>
-          <w:b/>
-          <w:bCs/>
-        </w:rPr>
-        <w:t>3.5.3. MELQO</w:t>
-      </w:r>
-    </w:p>
-    <w:p>
-      <w:pPr>
-        <w:spacing w:before="0" w:after="0"/>
-        <w:ind w:left="0" w:right="0"/>
-        <w:jc w:val="center"/>
-      </w:pPr>
-      <w:r>
-        <w:rPr>
-          <w:strike w:val="0"/>
-          <w:u w:val="none"/>
-        </w:rPr>
-        <w:drawing>
-          <wp:inline>
-            <wp:extent cx="5715000" cy="2836489"/>
-            <wp:docPr id="100015" name="" descr="tab1"/>
-            <wp:cNvGraphicFramePr>
-              <a:graphicFrameLocks xmlns:a="http://schemas.openxmlformats.org/drawingml/2006/main" noChangeAspect="1"/>
-            </wp:cNvGraphicFramePr>
-            <a:graphic xmlns:a="http://schemas.openxmlformats.org/drawingml/2006/main">
-              <a:graphicData uri="http://schemas.openxmlformats.org/drawingml/2006/picture">
-                <pic:pic xmlns:pic="http://schemas.openxmlformats.org/drawingml/2006/picture">
-                  <pic:nvPicPr>
-                    <pic:cNvPr id="1326081730" name=""/>
-                    <pic:cNvPicPr>
-                      <a:picLocks noChangeAspect="1"/>
-                    </pic:cNvPicPr>
-                  </pic:nvPicPr>
-                  <pic:blipFill>
-                    <a:blip xmlns:r="http://schemas.openxmlformats.org/officeDocument/2006/relationships" r:embed="rId18"/>
-                    <a:stretch>
-                      <a:fillRect/>
-                    </a:stretch>
-                  </pic:blipFill>
-                  <pic:spPr>
-                    <a:xfrm>
-                      <a:off x="0" y="0"/>
-                      <a:ext cx="5715000" cy="2836489"/>
-                    </a:xfrm>
-                    <a:prstGeom prst="rect">
-                      <a:avLst/>
-                    </a:prstGeom>
-                  </pic:spPr>
-                </pic:pic>
-              </a:graphicData>
-            </a:graphic>
-          </wp:inline>
-        </w:drawing>
-      </w:r>
-    </w:p>
-    <w:p>
-      <w:pPr>
-        <w:spacing w:before="15" w:after="300"/>
-        <w:ind w:left="0" w:right="0"/>
-        <w:jc w:val="center"/>
-        <w:rPr>
-          <w:i/>
-          <w:iCs/>
-          <w:sz w:val="20"/>
-          <w:szCs w:val="20"/>
-        </w:rPr>
-      </w:pPr>
-      <w:r>
-        <w:rPr>
-          <w:i/>
-          <w:iCs/>
-          <w:sz w:val="20"/>
-          <w:szCs w:val="20"/>
-        </w:rPr>
-        <w:t xml:space="preserve">Figure 9: % Difference in Scores between Treatment and Control Schools at Baseline and Endline using MELQO </w:t>
-      </w:r>
-    </w:p>
-    <w:p>
-      <w:pPr>
-        <w:spacing w:before="240" w:after="240"/>
-        <w:jc w:val="both"/>
-      </w:pPr>
-      <w:r>
-        <w:t>At baseline, the percentage difference between treatment and control schools for pre-literacy is 5.81% which is statistically insignificant from zero. At endline, the percentage difference between treatment and control schools for pre-literacy is -.55% which is statistically insignificant from zero. Expressed in standard deviations, treatment schools are .04 standard deviations below control schools for pre-literacy at endline.</w:t>
-      </w:r>
-    </w:p>
-    <w:p>
-      <w:pPr>
-        <w:spacing w:before="240" w:after="240"/>
-        <w:jc w:val="both"/>
-      </w:pPr>
-      <w:r>
-        <w:t>At baseline, the percentage difference between treatment and control schools for pre-numeracy is 2.64% which is statistically insignificant from zero. At endline, the percentage difference between treatment and control schools for pre-numeracy is 3.74% which is statistically insignificant from zero. Expressed in standard deviations, treatment schools are .2 standard deviations above control schools for pre-numeracy at endline.</w:t>
-      </w:r>
-    </w:p>
-    <w:p>
-      <w:pPr>
-        <w:spacing w:before="240" w:after="240"/>
-        <w:jc w:val="both"/>
-      </w:pPr>
-      <w:r>
-        <w:t>At baseline, the percentage difference between treatment and control schools for motor skills is 1.05% which is statistically insignificant from zero. At endline, the percentage difference between treatment and control schools for motor skills is 3.95% which is statistically insignificant from zero. Expressed in standard deviations, treatment schools are .29 standard deviations above control schools for motor skills at endline.</w:t>
-      </w:r>
-    </w:p>
-    <w:p>
-      <w:pPr>
-        <w:spacing w:before="240" w:after="240"/>
-        <w:jc w:val="both"/>
-      </w:pPr>
-      <w:r>
-        <w:rPr>
-          <w:b/>
-          <w:bCs/>
-        </w:rPr>
-        <w:t>3.6. School Level Analysis using Truncated Sample</w:t>
-      </w:r>
-    </w:p>
-    <w:p>
-      <w:pPr>
-        <w:spacing w:before="240" w:after="240"/>
-        <w:jc w:val="both"/>
-      </w:pPr>
-      <w:r>
-        <w:t>The following results pertain to the truncated sample of 42 consistent schools, with 21 schools part of the treatment group and an equivalent number part of the control group.</w:t>
-      </w:r>
-    </w:p>
-    <w:p>
-      <w:pPr>
-        <w:spacing w:before="240" w:after="240"/>
-        <w:jc w:val="both"/>
-      </w:pPr>
-      <w:r>
-        <w:rPr>
-          <w:b/>
-          <w:bCs/>
-        </w:rPr>
-        <w:t>3.6.1. ASER Grades 1 - 3</w:t>
-      </w:r>
-    </w:p>
-    <w:p>
-      <w:pPr>
-        <w:spacing w:before="0" w:after="0"/>
-        <w:ind w:left="0" w:right="0"/>
-        <w:jc w:val="center"/>
-      </w:pPr>
-      <w:r>
-        <w:rPr>
-          <w:strike w:val="0"/>
-          <w:u w:val="none"/>
-        </w:rPr>
-        <w:drawing>
-          <wp:inline>
-            <wp:extent cx="5715000" cy="3443974"/>
-            <wp:docPr id="100016" name="" descr="tab1"/>
-            <wp:cNvGraphicFramePr>
-              <a:graphicFrameLocks xmlns:a="http://schemas.openxmlformats.org/drawingml/2006/main" noChangeAspect="1"/>
-            </wp:cNvGraphicFramePr>
-            <a:graphic xmlns:a="http://schemas.openxmlformats.org/drawingml/2006/main">
-              <a:graphicData uri="http://schemas.openxmlformats.org/drawingml/2006/picture">
-                <pic:pic xmlns:pic="http://schemas.openxmlformats.org/drawingml/2006/picture">
-                  <pic:nvPicPr>
-                    <pic:cNvPr id="1792271765" name=""/>
+                    <pic:cNvPr id="1450184801" name=""/>
                     <pic:cNvPicPr>
                       <a:picLocks noChangeAspect="1"/>
                     </pic:cNvPicPr>
@@ -2247,7 +2399,7 @@
                   <pic:spPr>
                     <a:xfrm>
                       <a:off x="0" y="0"/>
-                      <a:ext cx="5715000" cy="3443974"/>
+                      <a:ext cx="6000750" cy="3400956"/>
                     </a:xfrm>
                     <a:prstGeom prst="rect">
                       <a:avLst/>
@@ -2279,573 +2431,25 @@
           <w:sz w:val="20"/>
           <w:szCs w:val="20"/>
         </w:rPr>
-        <w:t xml:space="preserve">Figure 10: % Difference in Grade Threshold Clearing Between Treatment and Control Schools at Baseline and Endline using ASER Grades 1 - 3 instrument </w:t>
-      </w:r>
-    </w:p>
-    <w:p>
-      <w:pPr>
-        <w:spacing w:before="240" w:after="240"/>
-        <w:jc w:val="both"/>
-      </w:pPr>
-      <w:r>
-        <w:t>At endline, 3.02% of treatment schools met the criteria for all 3 subjects compared to 1.15% of control schools. This represents a difference of .58 standard deviations compared to the control group.</w:t>
-      </w:r>
-    </w:p>
-    <w:p>
-      <w:pPr>
-        <w:spacing w:before="240" w:after="240"/>
-        <w:jc w:val="both"/>
-      </w:pPr>
-      <w:r>
-        <w:t>At baseline, the percentage difference between treatment and control schools for English is 22% which is statistically significant at the 5% level. At endline, the percentage difference between treatment and control schools for English is 17.85% which is statistically significant at 5%. Expressed in standard deviations, treatment schools are 1.37 standard deviations above control schools for English at endline.</w:t>
-      </w:r>
-    </w:p>
-    <w:p>
-      <w:pPr>
-        <w:spacing w:before="240" w:after="240"/>
-        <w:jc w:val="both"/>
-      </w:pPr>
-      <w:r>
-        <w:t>At baseline, the percentage difference between treatment and control schools for Maths is -.06% which is statistically insignificant from zero. At endline, the percentage difference between treatment and control schools for Maths is 3.99% which is statistically insignificant from zero. Expressed in standard deviations, treatment schools are .28 standard deviations above control schools for Maths at endline.</w:t>
-      </w:r>
-    </w:p>
-    <w:p>
-      <w:pPr>
-        <w:spacing w:before="240" w:after="240"/>
-        <w:jc w:val="both"/>
-      </w:pPr>
-      <w:r>
-        <w:t>At baseline, the percentage difference between treatment and control schools for Urdu is 13.18% which is statistically significant at the 5% level. At endline, the percentage difference between treatment and control schools for Urdu is 11.57% which is statistically insignificant from zero. Expressed in standard deviations, treatment schools are .57 standard deviations above control schools for Urdu at endline.</w:t>
-      </w:r>
-    </w:p>
-    <w:p>
-      <w:pPr>
-        <w:spacing w:before="240" w:after="240"/>
-        <w:jc w:val="both"/>
-      </w:pPr>
-      <w:r>
-        <w:rPr>
-          <w:b/>
-          <w:bCs/>
-        </w:rPr>
-        <w:t>3.6.2. ASER Grades 4 - 5</w:t>
-      </w:r>
-    </w:p>
-    <w:p>
-      <w:pPr>
-        <w:spacing w:before="0" w:after="0"/>
-        <w:ind w:left="0" w:right="0"/>
-        <w:jc w:val="center"/>
-      </w:pPr>
-      <w:r>
-        <w:rPr>
-          <w:strike w:val="0"/>
-          <w:u w:val="none"/>
-        </w:rPr>
-        <w:drawing>
-          <wp:inline>
-            <wp:extent cx="5715000" cy="3095374"/>
-            <wp:docPr id="100017" name="" descr="tab1"/>
-            <wp:cNvGraphicFramePr>
-              <a:graphicFrameLocks xmlns:a="http://schemas.openxmlformats.org/drawingml/2006/main" noChangeAspect="1"/>
-            </wp:cNvGraphicFramePr>
-            <a:graphic xmlns:a="http://schemas.openxmlformats.org/drawingml/2006/main">
-              <a:graphicData uri="http://schemas.openxmlformats.org/drawingml/2006/picture">
-                <pic:pic xmlns:pic="http://schemas.openxmlformats.org/drawingml/2006/picture">
-                  <pic:nvPicPr>
-                    <pic:cNvPr id="905568757" name=""/>
-                    <pic:cNvPicPr>
-                      <a:picLocks noChangeAspect="1"/>
-                    </pic:cNvPicPr>
-                  </pic:nvPicPr>
-                  <pic:blipFill>
-                    <a:blip xmlns:r="http://schemas.openxmlformats.org/officeDocument/2006/relationships" r:embed="rId20"/>
-                    <a:stretch>
-                      <a:fillRect/>
-                    </a:stretch>
-                  </pic:blipFill>
-                  <pic:spPr>
-                    <a:xfrm>
-                      <a:off x="0" y="0"/>
-                      <a:ext cx="5715000" cy="3095374"/>
-                    </a:xfrm>
-                    <a:prstGeom prst="rect">
-                      <a:avLst/>
-                    </a:prstGeom>
-                  </pic:spPr>
-                </pic:pic>
-              </a:graphicData>
-            </a:graphic>
-          </wp:inline>
-        </w:drawing>
-      </w:r>
-    </w:p>
-    <w:p>
-      <w:pPr>
-        <w:spacing w:before="15" w:after="300"/>
-        <w:ind w:left="0" w:right="0"/>
-        <w:jc w:val="center"/>
-        <w:rPr>
-          <w:i/>
-          <w:iCs/>
-          <w:sz w:val="20"/>
-          <w:szCs w:val="20"/>
-        </w:rPr>
-      </w:pPr>
-      <w:r>
-        <w:rPr>
-          <w:i/>
-          <w:iCs/>
-          <w:sz w:val="20"/>
-          <w:szCs w:val="20"/>
-        </w:rPr>
-        <w:t xml:space="preserve">Figure 11: % Difference in Grade Threshold Clearing Between Treatment and Control Schools at Baseline and Endline using ASER Grades 4 - 5 instrument </w:t>
-      </w:r>
-    </w:p>
-    <w:p>
-      <w:pPr>
-        <w:spacing w:before="240" w:after="240"/>
-        <w:jc w:val="both"/>
-      </w:pPr>
-      <w:r>
-        <w:t>At endline, 7.66% of treatment schools met the criteria for all 3 subjects compared to 1.67% of control schools. This represents a difference of 1.61 standard deviations compared to the control group.</w:t>
-      </w:r>
-    </w:p>
-    <w:p>
-      <w:pPr>
-        <w:spacing w:before="240" w:after="240"/>
-        <w:jc w:val="both"/>
-      </w:pPr>
-      <w:r>
-        <w:t>At baseline, the percentage difference between treatment and control schools for English is -4.18% which is statistically insignificant from zero. At endline, the percentage difference between treatment and control schools for English is 7.71% which is statistically insignificant from zero. Expressed in standard deviations, treatment schools are .91 standard deviations above control schools for English at endline.</w:t>
-      </w:r>
-    </w:p>
-    <w:p>
-      <w:pPr>
-        <w:spacing w:before="240" w:after="240"/>
-        <w:jc w:val="both"/>
-      </w:pPr>
-      <w:r>
-        <w:t>At baseline, the percentage difference between treatment and control schools for Maths is 25.19% which is statistically significant at the 5% level. At endline, the percentage difference between treatment and control schools for Maths is 7.5% which is statistically insignificant from zero. Expressed in standard deviations, treatment schools are .27 standard deviations above control schools for Maths at endline.</w:t>
-      </w:r>
-    </w:p>
-    <w:p>
-      <w:pPr>
-        <w:spacing w:before="240" w:after="240"/>
-        <w:jc w:val="both"/>
-      </w:pPr>
-      <w:r>
-        <w:t>At baseline, the percentage difference between treatment and control schools for Urdu is 6.55% which is statistically insignificant from zero. At endline, the percentage difference between treatment and control schools for Urdu is 19.85% which is statistically insignificant from zero. Expressed in standard deviations, treatment schools are .64 standard deviations above control schools for Urdu at endline.</w:t>
-      </w:r>
-    </w:p>
-    <w:p>
-      <w:pPr>
-        <w:spacing w:before="240" w:after="240"/>
-        <w:jc w:val="both"/>
-      </w:pPr>
-      <w:r>
-        <w:rPr>
-          <w:b/>
-          <w:bCs/>
-        </w:rPr>
-        <w:t>3.6.3. MELQO</w:t>
-      </w:r>
-    </w:p>
-    <w:p>
-      <w:pPr>
-        <w:spacing w:before="0" w:after="0"/>
-        <w:ind w:left="0" w:right="0"/>
-        <w:jc w:val="center"/>
-      </w:pPr>
-      <w:r>
-        <w:rPr>
-          <w:strike w:val="0"/>
-          <w:u w:val="none"/>
-        </w:rPr>
-        <w:drawing>
-          <wp:inline>
-            <wp:extent cx="5715000" cy="3439004"/>
-            <wp:docPr id="100018" name="" descr="tab1"/>
-            <wp:cNvGraphicFramePr>
-              <a:graphicFrameLocks xmlns:a="http://schemas.openxmlformats.org/drawingml/2006/main" noChangeAspect="1"/>
-            </wp:cNvGraphicFramePr>
-            <a:graphic xmlns:a="http://schemas.openxmlformats.org/drawingml/2006/main">
-              <a:graphicData uri="http://schemas.openxmlformats.org/drawingml/2006/picture">
-                <pic:pic xmlns:pic="http://schemas.openxmlformats.org/drawingml/2006/picture">
-                  <pic:nvPicPr>
-                    <pic:cNvPr id="199784934" name=""/>
-                    <pic:cNvPicPr>
-                      <a:picLocks noChangeAspect="1"/>
-                    </pic:cNvPicPr>
-                  </pic:nvPicPr>
-                  <pic:blipFill>
-                    <a:blip xmlns:r="http://schemas.openxmlformats.org/officeDocument/2006/relationships" r:embed="rId21"/>
-                    <a:stretch>
-                      <a:fillRect/>
-                    </a:stretch>
-                  </pic:blipFill>
-                  <pic:spPr>
-                    <a:xfrm>
-                      <a:off x="0" y="0"/>
-                      <a:ext cx="5715000" cy="3439004"/>
-                    </a:xfrm>
-                    <a:prstGeom prst="rect">
-                      <a:avLst/>
-                    </a:prstGeom>
-                  </pic:spPr>
-                </pic:pic>
-              </a:graphicData>
-            </a:graphic>
-          </wp:inline>
-        </w:drawing>
-      </w:r>
-    </w:p>
-    <w:p>
-      <w:pPr>
-        <w:spacing w:before="15" w:after="300"/>
-        <w:ind w:left="0" w:right="0"/>
-        <w:jc w:val="center"/>
-        <w:rPr>
-          <w:i/>
-          <w:iCs/>
-          <w:sz w:val="20"/>
-          <w:szCs w:val="20"/>
-        </w:rPr>
-      </w:pPr>
-      <w:r>
-        <w:rPr>
-          <w:i/>
-          <w:iCs/>
-          <w:sz w:val="20"/>
-          <w:szCs w:val="20"/>
-        </w:rPr>
-        <w:t xml:space="preserve">Figure 12: % Difference in Scores between Treatment and Control Schools at Baseline and Endline using MELQO </w:t>
-      </w:r>
-    </w:p>
-    <w:p>
-      <w:pPr>
-        <w:spacing w:before="240" w:after="240"/>
-        <w:jc w:val="both"/>
-      </w:pPr>
-      <w:r>
-        <w:t>At baseline, the percentage difference between treatment and control schools for pre-literacy is 7.96% which is statistically insignificant from zero. At endline, the percentage difference between treatment and control schools for pre-literacy is 6.06% which is statistically insignificant from zero. Expressed in standard deviations, treatment schools are .38 standard deviations above control schools for pre-literacy at endline.</w:t>
-      </w:r>
-    </w:p>
-    <w:p>
-      <w:pPr>
-        <w:spacing w:before="240" w:after="240"/>
-        <w:jc w:val="both"/>
-      </w:pPr>
-      <w:r>
-        <w:t>At baseline, the percentage difference between treatment and control schools for pre-numeracy is 2.31% which is statistically insignificant from zero. At endline, the percentage difference between treatment and control schools for pre-numeracy is 2.62% which is statistically insignificant from zero. Expressed in standard deviations, treatment schools are .17 standard deviations above control schools for pre-numeracy at endline.</w:t>
-      </w:r>
-    </w:p>
-    <w:p>
-      <w:pPr>
-        <w:spacing w:before="240" w:after="240"/>
-        <w:jc w:val="both"/>
-      </w:pPr>
-      <w:r>
-        <w:t>At baseline, the percentage difference between treatment and control schools for motor skills is 5.5% which is statistically insignificant from zero. At endline, the percentage difference between treatment and control schools for motor skills is 3.53% which is statistically insignificant from zero. Expressed in standard deviations, treatment schools are .26 standard deviations above control schools for motor skills at endline.</w:t>
-      </w:r>
-    </w:p>
-    <w:p>
-      <w:pPr>
-        <w:spacing w:before="240" w:after="240"/>
-        <w:jc w:val="both"/>
-      </w:pPr>
-      <w:r>
-        <w:rPr>
-          <w:b/>
-          <w:bCs/>
-        </w:rPr>
-        <w:t>4. Limitations of the design</w:t>
-      </w:r>
-    </w:p>
-    <w:p>
-      <w:pPr>
-        <w:numPr>
-          <w:ilvl w:val="0"/>
-          <w:numId w:val="3"/>
-        </w:numPr>
-        <w:tabs>
-          <w:tab w:val="left" w:pos="388"/>
-        </w:tabs>
-        <w:spacing w:before="240"/>
-        <w:ind w:left="0" w:firstLine="0"/>
-        <w:jc w:val="both"/>
-      </w:pPr>
-      <w:r>
-        <w:t xml:space="preserve">Inability to Track Test Scores for the Same Student at Baseline and Endline: </w:t>
-      </w:r>
-    </w:p>
-    <w:p>
-      <w:pPr>
-        <w:spacing w:before="240" w:after="240"/>
-        <w:ind w:left="0"/>
-        <w:jc w:val="both"/>
-      </w:pPr>
-      <w:r>
-        <w:t xml:space="preserve">One of the significant limitations of the evaluation design is the inability to consistently track test scores for the same student at both baseline and endline assessments. This constraint hinders our capacity to conduct comprehensive child-level analyses, which could provide valuable insights into individual progress over the course of the intervention. </w:t>
-      </w:r>
-    </w:p>
-    <w:p>
-      <w:pPr>
-        <w:spacing w:before="240" w:after="240"/>
-        <w:ind w:left="0"/>
-        <w:jc w:val="both"/>
-      </w:pPr>
-      <w:r>
-        <w:t>Additionally, due to the unavailability of test scores for the same student at baseline and endline, we are compelled to aggregate test scores at the school level for analysis. However, collapsing on the school level introduces a potential distortion in our findings as the average test scores at the school level may not accurately represent how individual children within the same school are actually performing. Variability in student performance is obscured, and the aggregated school-level analysis may provide a skewed representation of Taleemabad program's impact on educational outcomes.</w:t>
-      </w:r>
-    </w:p>
-    <w:p>
-      <w:pPr>
-        <w:numPr>
-          <w:ilvl w:val="0"/>
-          <w:numId w:val="3"/>
-        </w:numPr>
-        <w:tabs>
-          <w:tab w:val="left" w:pos="532"/>
-        </w:tabs>
-        <w:ind w:left="0" w:firstLine="0"/>
-        <w:jc w:val="both"/>
-      </w:pPr>
-      <w:r>
-        <w:t xml:space="preserve">Lack of Sufficient Data on External Factors: </w:t>
-      </w:r>
-    </w:p>
-    <w:p>
-      <w:pPr>
-        <w:spacing w:before="240" w:after="240"/>
-        <w:ind w:left="0"/>
-        <w:jc w:val="both"/>
-      </w:pPr>
-      <w:r>
-        <w:t>The evaluation design faces a challenge due to the insufficient availability of data on external factors. The absence of comprehensive information on variables, such as socio-economic status, family support, or prior educational experiences, poses a substantial obstacle to effectively isolating the treatment effect from other potential influences.</w:t>
-      </w:r>
-    </w:p>
-    <w:p>
-      <w:pPr>
-        <w:spacing w:before="240" w:after="240"/>
-        <w:ind w:left="0"/>
-        <w:jc w:val="both"/>
-      </w:pPr>
-      <w:r>
-        <w:t>For instance, without detailed data on socio-economic status, we may overlook how financial resources within households could independently impact a student's academic performance. If a student's improved outcomes align with an increase in parental involvement, discerning the isolated impact of the program becomes intricate. Household characteristics, including parental education levels or the availability of educational resources at home, could significantly influence a student's performance, but our current design lacks the granularity to account for these nuances.</w:t>
-      </w:r>
-    </w:p>
-    <w:p>
-      <w:pPr>
-        <w:spacing w:before="240" w:after="240"/>
-        <w:ind w:left="0"/>
-        <w:jc w:val="both"/>
-      </w:pPr>
-      <w:r>
-        <w:t>Consequently, the observed differences in means cannot be conclusively attributed to the treatment alone. This limitation not only undermines the internal validity of our study but also restricts the extent to which causal inferences can be drawn. The complexity introduced by unaccounted household characteristics highlights the need for more comprehensive data collection strategies to strengthen the robustness of our analysis and enhance the validity of our conclusions.</w:t>
-      </w:r>
-    </w:p>
-    <w:p>
-      <w:pPr>
-        <w:numPr>
-          <w:ilvl w:val="0"/>
-          <w:numId w:val="3"/>
-        </w:numPr>
-        <w:tabs>
-          <w:tab w:val="left" w:pos="676"/>
-        </w:tabs>
-        <w:ind w:left="0" w:firstLine="0"/>
-        <w:jc w:val="both"/>
-      </w:pPr>
-      <w:r>
-        <w:t xml:space="preserve">Inherent Difficulty in Establishing Causation: </w:t>
-      </w:r>
-    </w:p>
-    <w:p>
-      <w:pPr>
-        <w:spacing w:before="240" w:after="240"/>
-        <w:ind w:left="0"/>
-        <w:jc w:val="both"/>
-      </w:pPr>
-      <w:r>
-        <w:t>The design's limitations extend to the broader issue of establishing causation. The lack of a controlled environment and comprehensive data on confounding variables, such as teacher quality or school resources, introduces complexities in confidently attributing changes in outcomes solely to the implemented treatment. For instance, improved educational outcomes may be linked not only to the Taleemabad program but also to unaccounted variations in teaching methods or additional resources allocated to specific schools.</w:t>
-      </w:r>
-    </w:p>
-    <w:p>
-      <w:pPr>
-        <w:numPr>
-          <w:ilvl w:val="0"/>
-          <w:numId w:val="3"/>
-        </w:numPr>
-        <w:tabs>
-          <w:tab w:val="left" w:pos="532"/>
-        </w:tabs>
-        <w:ind w:left="0" w:firstLine="0"/>
-        <w:jc w:val="both"/>
-      </w:pPr>
-      <w:r>
-        <w:t xml:space="preserve">Potential for Selection Bias in Selection of Control Schools: </w:t>
-      </w:r>
-    </w:p>
-    <w:p>
-      <w:pPr>
-        <w:spacing w:before="240" w:after="240"/>
-        <w:ind w:left="0"/>
-        <w:jc w:val="both"/>
-      </w:pPr>
-      <w:r>
-        <w:t xml:space="preserve">A notable limitation in our study arises from the process of selecting control schools based on proximity to treatment schools. This method, though practical, introduces the potential for selection bias. The proximity-based selection of control schools may inadvertently lead to differences in contextual factors between treatment and control groups. Local variations in community characteristics and educational resources may exist impacting the baseline comparability of the two groups. Variations in characteristics between treatment and control groups may confound our ability to attribute observed changes solely to the Taleemabad program. </w:t>
-      </w:r>
-    </w:p>
-    <w:p>
-      <w:pPr>
-        <w:spacing w:before="240" w:after="240"/>
-        <w:jc w:val="both"/>
-      </w:pPr>
-      <w:r>
-        <w:t>One potential way to counter the lack of data on external factors would be to make use of existing village level and household level data</w:t>
-      </w:r>
-    </w:p>
-    <w:p>
-      <w:pPr>
-        <w:spacing w:before="240" w:after="240"/>
-        <w:jc w:val="both"/>
-      </w:pPr>
-      <w:r>
-        <w:rPr>
-          <w:b/>
-          <w:bCs/>
-        </w:rPr>
-        <w:t>5. Conclusion</w:t>
-      </w:r>
-    </w:p>
-    <w:p>
-      <w:pPr>
-        <w:spacing w:before="240" w:after="240"/>
-        <w:jc w:val="both"/>
-      </w:pPr>
-      <w:r>
-        <w:t>There is lack of balance between treatment and control groups at baseline in terms of the number of students, proportion of male students, and outcome variables evaluated. This imbalance can be attributed to the non-random selection of control schools that is carried out based on proximity to treatment schools in this evaluation design.</w:t>
-      </w:r>
-    </w:p>
-    <w:p>
-      <w:pPr>
-        <w:spacing w:before="240" w:after="240"/>
-        <w:jc w:val="both"/>
-      </w:pPr>
-      <w:r>
-        <w:t>By evaluating using the full sample of 97 schools, at endline, we observe better results in grades 1 - 3 and grades 4 -5 of the magnitude 0.45 standard deviations and 0.23 standard deviations respectively compared to the control group. This corresponds to approximately 3.48 years of Learning Adjusted Years of Schooling for grades 1 - 3 and 1.8 years of Learning Adjusted Years of Schooling for grades 4 - 5. Evaluating using the full sample, at endline, we observe better results in pre-primary for pre-numeracy and motor skills for treatment schools compared to control schools to the order 0.20 standard deviations and 0.29 standard deviations. In contrast, treatment schools are 0.04 standard deviations below control schools for pre-literacy at endline. Similar results are observed in the truncated sample of 42 schools.</w:t>
-      </w:r>
-    </w:p>
-    <w:p>
-      <w:pPr>
-        <w:keepNext w:val="0"/>
-        <w:jc w:val="both"/>
-      </w:pPr>
-      <w:r>
-        <w:t xml:space="preserve">The design of the evaluation study could be further strengthened by gathering data on relevant external factors (e.g., family support, socio-economic status, school-level resources) that would allow future analyses to test baseline comparability between treatment and control groups. Moreover, implementing unique student identifiers and consistent data recording procedures would not only minimize tracking errors but enable a deeper understanding of individual learning trajectories. Furthermore, if the schools in Taleemabad’s cohort can be included, if not already, as part of ASER or other evaluation studies that gather household, child-level, school-level or village-level information, it would enable more nuanced analysis of the program effectiveness. </w:t>
-      </w:r>
-    </w:p>
-    <w:p>
-      <w:pPr>
-        <w:jc w:val="both"/>
-        <w:sectPr>
-          <w:type w:val="nextPage"/>
-          <w:pgMar w:header="708" w:footer="708"/>
-          <w:cols w:space="708"/>
-        </w:sectPr>
-      </w:pPr>
-    </w:p>
-    <w:p>
-      <w:pPr>
-        <w:spacing w:before="240" w:after="240"/>
-        <w:jc w:val="both"/>
-      </w:pPr>
-      <w:r>
-        <w:rPr>
-          <w:b/>
-          <w:bCs/>
-        </w:rPr>
-        <w:t>Appendix</w:t>
-      </w:r>
-    </w:p>
-    <w:p>
-      <w:pPr>
-        <w:spacing w:before="0" w:after="0"/>
-        <w:ind w:left="0" w:right="0"/>
-        <w:jc w:val="center"/>
-      </w:pPr>
-      <w:r>
-        <w:rPr>
-          <w:strike w:val="0"/>
-          <w:u w:val="none"/>
-        </w:rPr>
-        <w:drawing>
-          <wp:inline>
-            <wp:extent cx="6000750" cy="3392537"/>
-            <wp:docPr id="100019" name="" descr="top schools Image"/>
-            <wp:cNvGraphicFramePr>
-              <a:graphicFrameLocks xmlns:a="http://schemas.openxmlformats.org/drawingml/2006/main" noChangeAspect="1"/>
-            </wp:cNvGraphicFramePr>
-            <a:graphic xmlns:a="http://schemas.openxmlformats.org/drawingml/2006/main">
-              <a:graphicData uri="http://schemas.openxmlformats.org/drawingml/2006/picture">
-                <pic:pic xmlns:pic="http://schemas.openxmlformats.org/drawingml/2006/picture">
-                  <pic:nvPicPr>
-                    <pic:cNvPr id="2092709911" name=""/>
-                    <pic:cNvPicPr>
-                      <a:picLocks noChangeAspect="1"/>
-                    </pic:cNvPicPr>
-                  </pic:nvPicPr>
-                  <pic:blipFill>
-                    <a:blip xmlns:r="http://schemas.openxmlformats.org/officeDocument/2006/relationships" r:embed="rId22"/>
-                    <a:stretch>
-                      <a:fillRect/>
-                    </a:stretch>
-                  </pic:blipFill>
-                  <pic:spPr>
-                    <a:xfrm>
-                      <a:off x="0" y="0"/>
-                      <a:ext cx="6000750" cy="3392537"/>
-                    </a:xfrm>
-                    <a:prstGeom prst="rect">
-                      <a:avLst/>
-                    </a:prstGeom>
-                  </pic:spPr>
-                </pic:pic>
-              </a:graphicData>
-            </a:graphic>
-          </wp:inline>
-        </w:drawing>
-      </w:r>
-    </w:p>
-    <w:p>
-      <w:pPr>
-        <w:spacing w:before="15" w:after="300"/>
-        <w:ind w:left="0" w:right="0"/>
-        <w:jc w:val="center"/>
-        <w:rPr>
-          <w:i/>
-          <w:iCs/>
-          <w:sz w:val="20"/>
-          <w:szCs w:val="20"/>
-        </w:rPr>
-      </w:pPr>
-      <w:r>
-        <w:rPr>
-          <w:i/>
-          <w:iCs/>
-          <w:sz w:val="20"/>
-          <w:szCs w:val="20"/>
-        </w:rPr>
         <w:t xml:space="preserve">Table 4: Top 20% best performing consistent schools for each outcome variable </w:t>
       </w:r>
     </w:p>
     <w:p>
       <w:pPr>
-        <w:jc w:val="both"/>
-      </w:pPr>
-      <w:r>
-        <w:t xml:space="preserve">Table 4 identifies the top 20% best performing consistent schools in the treatment group for each outcome variables using the ASER and MELQO instruments. For each outcome variable, the difference in mean scores at endline compared to baseline was calculated for each school and the top 20% of schools which had the highest difference in means were picked. Subsequently, the number of times each school appeared in the top 20% best performing school was counted. Notably, out of the 21 consistent treatment schools, SRM School, DOA 12 and My School most often appeared in the top 20% best performing schools. </w:t>
+        <w:spacing w:before="240" w:after="240"/>
+        <w:jc w:val="both"/>
+      </w:pPr>
+      <w:r>
+        <w:t>Furthermore, no consistent treatment school had a positive treatment effect across all subjects of the ASER and MELQO instruments. Additionally, no consistent treatment school had a positive treatment effect across all subjects of the ASER instruments specifically. However, 3 consistent treatment schools had a positive treatment in all subjects of ASER Grades 1 - 3 instrument, 5 consistent treatment schools had a positive treatment in all subjects of ASER Grades 4 - 5 instrument, and 3 consistent treatment schools had a positive treatment in all subjects of MELQO instrument. This equates to 14.3%, 23.8% and 14.3% of consistent treatment schools improving on the ASER Grades 1 - 3, ASER Grades 4 - 5 and MELQO instruments respectively. Table 5 highlights the names of these specific consistent treatment schools which had a positive treatment effect across all subjects of the specific instruments.</w:t>
+      </w:r>
+    </w:p>
+    <w:p>
+      <w:pPr>
+        <w:spacing w:before="240" w:after="240"/>
+        <w:jc w:val="both"/>
+      </w:pPr>
+      <w:r>
+        <w:t>Comparatively, no consistent control school had a positive change in mean scores from baseline to endline across all subjects of the ASER and MELQO instruments combined. However, 3 consistent control school had a positive change in mean scores across all subjects of the ASER instruments specifically. Moreover, 6 consistent control schools had a positive change in mean scores in all subjects of ASER Grades 1 - 3 instrument, 7 consistent control schools had a positive change in mean scores in all subjects of ASER Grades 4 - 5 instrument, and 5 consistent control schools had a positive change in mean scores in all subjects of MELQO instrument. Table 6 highlights the names of these specific consistent control schools.</w:t>
       </w:r>
     </w:p>
     <w:sectPr>

</xml_diff>

<commit_message>
limittaion, conclusion and appendix B
</commit_message>
<xml_diff>
--- a/Code/TaleemabadEvaluation_by_CERP.docx
+++ b/Code/TaleemabadEvaluation_by_CERP.docx
@@ -178,7 +178,7 @@
         <w:jc w:val="both"/>
       </w:pPr>
       <w:r>
-        <w:t>Limitations of the design</w:t>
+        <w:t>Limitations</w:t>
       </w:r>
     </w:p>
     <w:p>
@@ -357,7 +357,7 @@
               <a:graphicData uri="http://schemas.openxmlformats.org/drawingml/2006/picture">
                 <pic:pic xmlns:pic="http://schemas.openxmlformats.org/drawingml/2006/picture">
                   <pic:nvPicPr>
-                    <pic:cNvPr id="884246604" name=""/>
+                    <pic:cNvPr id="1931494880" name=""/>
                     <pic:cNvPicPr>
                       <a:picLocks noChangeAspect="1"/>
                     </pic:cNvPicPr>
@@ -624,7 +624,7 @@
               <a:graphicData uri="http://schemas.openxmlformats.org/drawingml/2006/picture">
                 <pic:pic xmlns:pic="http://schemas.openxmlformats.org/drawingml/2006/picture">
                   <pic:nvPicPr>
-                    <pic:cNvPr id="1658828264" name=""/>
+                    <pic:cNvPr id="1401969759" name=""/>
                     <pic:cNvPicPr>
                       <a:picLocks noChangeAspect="1"/>
                     </pic:cNvPicPr>
@@ -744,7 +744,7 @@
               <a:graphicData uri="http://schemas.openxmlformats.org/drawingml/2006/picture">
                 <pic:pic xmlns:pic="http://schemas.openxmlformats.org/drawingml/2006/picture">
                   <pic:nvPicPr>
-                    <pic:cNvPr id="438702178" name=""/>
+                    <pic:cNvPr id="1049236275" name=""/>
                     <pic:cNvPicPr>
                       <a:picLocks noChangeAspect="1"/>
                     </pic:cNvPicPr>
@@ -815,7 +815,7 @@
               <a:graphicData uri="http://schemas.openxmlformats.org/drawingml/2006/picture">
                 <pic:pic xmlns:pic="http://schemas.openxmlformats.org/drawingml/2006/picture">
                   <pic:nvPicPr>
-                    <pic:cNvPr id="617044103" name=""/>
+                    <pic:cNvPr id="2066140409" name=""/>
                     <pic:cNvPicPr>
                       <a:picLocks noChangeAspect="1"/>
                     </pic:cNvPicPr>
@@ -877,7 +877,7 @@
         </w:rPr>
         <w:drawing>
           <wp:inline>
-            <wp:extent cx="5905500" cy="2418443"/>
+            <wp:extent cx="5905500" cy="2452021"/>
             <wp:docPr id="100005" name="" descr="tab1"/>
             <wp:cNvGraphicFramePr>
               <a:graphicFrameLocks xmlns:a="http://schemas.openxmlformats.org/drawingml/2006/main" noChangeAspect="1"/>
@@ -886,84 +886,13 @@
               <a:graphicData uri="http://schemas.openxmlformats.org/drawingml/2006/picture">
                 <pic:pic xmlns:pic="http://schemas.openxmlformats.org/drawingml/2006/picture">
                   <pic:nvPicPr>
-                    <pic:cNvPr id="795448873" name=""/>
+                    <pic:cNvPr id="138052399" name=""/>
                     <pic:cNvPicPr>
                       <a:picLocks noChangeAspect="1"/>
                     </pic:cNvPicPr>
                   </pic:nvPicPr>
                   <pic:blipFill>
                     <a:blip xmlns:r="http://schemas.openxmlformats.org/officeDocument/2006/relationships" r:embed="rId8"/>
-                    <a:stretch>
-                      <a:fillRect/>
-                    </a:stretch>
-                  </pic:blipFill>
-                  <pic:spPr>
-                    <a:xfrm>
-                      <a:off x="0" y="0"/>
-                      <a:ext cx="5905500" cy="2418443"/>
-                    </a:xfrm>
-                    <a:prstGeom prst="rect">
-                      <a:avLst/>
-                    </a:prstGeom>
-                  </pic:spPr>
-                </pic:pic>
-              </a:graphicData>
-            </a:graphic>
-          </wp:inline>
-        </w:drawing>
-      </w:r>
-    </w:p>
-    <w:p>
-      <w:pPr>
-        <w:spacing w:before="15" w:after="300"/>
-        <w:ind w:left="0" w:right="0"/>
-        <w:jc w:val="center"/>
-        <w:rPr>
-          <w:i/>
-          <w:iCs/>
-          <w:sz w:val="20"/>
-          <w:szCs w:val="20"/>
-        </w:rPr>
-      </w:pPr>
-      <w:r>
-        <w:rPr>
-          <w:i/>
-          <w:iCs/>
-          <w:sz w:val="20"/>
-          <w:szCs w:val="20"/>
-        </w:rPr>
-        <w:t xml:space="preserve">Table 3.3: Balance Test at Student Level using outcome variables </w:t>
-      </w:r>
-    </w:p>
-    <w:p>
-      <w:pPr>
-        <w:spacing w:before="0" w:after="0"/>
-        <w:ind w:left="0" w:right="0"/>
-        <w:jc w:val="center"/>
-      </w:pPr>
-      <w:r>
-        <w:rPr>
-          <w:strike w:val="0"/>
-          <w:u w:val="none"/>
-        </w:rPr>
-        <w:drawing>
-          <wp:inline>
-            <wp:extent cx="5905500" cy="2452021"/>
-            <wp:docPr id="100006" name="" descr="tab1"/>
-            <wp:cNvGraphicFramePr>
-              <a:graphicFrameLocks xmlns:a="http://schemas.openxmlformats.org/drawingml/2006/main" noChangeAspect="1"/>
-            </wp:cNvGraphicFramePr>
-            <a:graphic xmlns:a="http://schemas.openxmlformats.org/drawingml/2006/main">
-              <a:graphicData uri="http://schemas.openxmlformats.org/drawingml/2006/picture">
-                <pic:pic xmlns:pic="http://schemas.openxmlformats.org/drawingml/2006/picture">
-                  <pic:nvPicPr>
-                    <pic:cNvPr id="81309013" name=""/>
-                    <pic:cNvPicPr>
-                      <a:picLocks noChangeAspect="1"/>
-                    </pic:cNvPicPr>
-                  </pic:nvPicPr>
-                  <pic:blipFill>
-                    <a:blip xmlns:r="http://schemas.openxmlformats.org/officeDocument/2006/relationships" r:embed="rId9"/>
                     <a:stretch>
                       <a:fillRect/>
                     </a:stretch>
@@ -1003,16 +932,16 @@
           <w:sz w:val="20"/>
           <w:szCs w:val="20"/>
         </w:rPr>
-        <w:t xml:space="preserve">Table 3.4: Balance Test at School Level using outcome variables </w:t>
-      </w:r>
-    </w:p>
-    <w:p>
-      <w:pPr>
-        <w:spacing w:before="240" w:after="240"/>
-        <w:jc w:val="both"/>
-      </w:pPr>
-      <w:r>
-        <w:t>Table 3.1, Table 3.2, Table 3.3 and Table 3.4 demonstrate a lack of balance between treatment and control groups at baseline. Notably, differences in the number of students, proportion of male students, and outcome variables are evident. This imbalance can be attributed to the non-random selection of control schools currently done based on proximity to treatment schools.</w:t>
+        <w:t xml:space="preserve">Table 3.3: Balance Test at School Level using outcome variables </w:t>
+      </w:r>
+    </w:p>
+    <w:p>
+      <w:pPr>
+        <w:spacing w:before="240" w:after="240"/>
+        <w:jc w:val="both"/>
+      </w:pPr>
+      <w:r>
+        <w:t>Table 3.1, Table 3.2 and Table 3.3 demonstrate a lack of balance between treatment and control groups at baseline. Notably, differences in the number of students, proportion of male students, and outcome variables are evident. This imbalance can be attributed to the non-random selection of control schools currently done based on proximity to treatment schools.</w:t>
       </w:r>
     </w:p>
     <w:p>
@@ -1064,7 +993,7 @@
         <w:drawing>
           <wp:inline>
             <wp:extent cx="5715000" cy="3433782"/>
-            <wp:docPr id="100007" name="" descr="tab1"/>
+            <wp:docPr id="100006" name="" descr="tab1"/>
             <wp:cNvGraphicFramePr>
               <a:graphicFrameLocks xmlns:a="http://schemas.openxmlformats.org/drawingml/2006/main" noChangeAspect="1"/>
             </wp:cNvGraphicFramePr>
@@ -1072,13 +1001,13 @@
               <a:graphicData uri="http://schemas.openxmlformats.org/drawingml/2006/picture">
                 <pic:pic xmlns:pic="http://schemas.openxmlformats.org/drawingml/2006/picture">
                   <pic:nvPicPr>
-                    <pic:cNvPr id="1403095484" name=""/>
+                    <pic:cNvPr id="1795563504" name=""/>
                     <pic:cNvPicPr>
                       <a:picLocks noChangeAspect="1"/>
                     </pic:cNvPicPr>
                   </pic:nvPicPr>
                   <pic:blipFill>
-                    <a:blip xmlns:r="http://schemas.openxmlformats.org/officeDocument/2006/relationships" r:embed="rId10"/>
+                    <a:blip xmlns:r="http://schemas.openxmlformats.org/officeDocument/2006/relationships" r:embed="rId9"/>
                     <a:stretch>
                       <a:fillRect/>
                     </a:stretch>
@@ -1184,7 +1113,7 @@
         <w:drawing>
           <wp:inline>
             <wp:extent cx="5715000" cy="3117273"/>
-            <wp:docPr id="100008" name="" descr="tab1"/>
+            <wp:docPr id="100007" name="" descr="tab1"/>
             <wp:cNvGraphicFramePr>
               <a:graphicFrameLocks xmlns:a="http://schemas.openxmlformats.org/drawingml/2006/main" noChangeAspect="1"/>
             </wp:cNvGraphicFramePr>
@@ -1192,13 +1121,13 @@
               <a:graphicData uri="http://schemas.openxmlformats.org/drawingml/2006/picture">
                 <pic:pic xmlns:pic="http://schemas.openxmlformats.org/drawingml/2006/picture">
                   <pic:nvPicPr>
-                    <pic:cNvPr id="1369707892" name=""/>
+                    <pic:cNvPr id="217210456" name=""/>
                     <pic:cNvPicPr>
                       <a:picLocks noChangeAspect="1"/>
                     </pic:cNvPicPr>
                   </pic:nvPicPr>
                   <pic:blipFill>
-                    <a:blip xmlns:r="http://schemas.openxmlformats.org/officeDocument/2006/relationships" r:embed="rId11"/>
+                    <a:blip xmlns:r="http://schemas.openxmlformats.org/officeDocument/2006/relationships" r:embed="rId10"/>
                     <a:stretch>
                       <a:fillRect/>
                     </a:stretch>
@@ -1304,7 +1233,7 @@
         <w:drawing>
           <wp:inline>
             <wp:extent cx="5715000" cy="2836489"/>
-            <wp:docPr id="100009" name="" descr="tab1"/>
+            <wp:docPr id="100008" name="" descr="tab1"/>
             <wp:cNvGraphicFramePr>
               <a:graphicFrameLocks xmlns:a="http://schemas.openxmlformats.org/drawingml/2006/main" noChangeAspect="1"/>
             </wp:cNvGraphicFramePr>
@@ -1312,13 +1241,13 @@
               <a:graphicData uri="http://schemas.openxmlformats.org/drawingml/2006/picture">
                 <pic:pic xmlns:pic="http://schemas.openxmlformats.org/drawingml/2006/picture">
                   <pic:nvPicPr>
-                    <pic:cNvPr id="418060802" name=""/>
+                    <pic:cNvPr id="221142828" name=""/>
                     <pic:cNvPicPr>
                       <a:picLocks noChangeAspect="1"/>
                     </pic:cNvPicPr>
                   </pic:nvPicPr>
                   <pic:blipFill>
-                    <a:blip xmlns:r="http://schemas.openxmlformats.org/officeDocument/2006/relationships" r:embed="rId12"/>
+                    <a:blip xmlns:r="http://schemas.openxmlformats.org/officeDocument/2006/relationships" r:embed="rId11"/>
                     <a:stretch>
                       <a:fillRect/>
                     </a:stretch>
@@ -1437,7 +1366,7 @@
         <w:drawing>
           <wp:inline>
             <wp:extent cx="5715000" cy="3443974"/>
-            <wp:docPr id="100010" name="" descr="tab1"/>
+            <wp:docPr id="100009" name="" descr="tab1"/>
             <wp:cNvGraphicFramePr>
               <a:graphicFrameLocks xmlns:a="http://schemas.openxmlformats.org/drawingml/2006/main" noChangeAspect="1"/>
             </wp:cNvGraphicFramePr>
@@ -1445,13 +1374,13 @@
               <a:graphicData uri="http://schemas.openxmlformats.org/drawingml/2006/picture">
                 <pic:pic xmlns:pic="http://schemas.openxmlformats.org/drawingml/2006/picture">
                   <pic:nvPicPr>
-                    <pic:cNvPr id="270528406" name=""/>
+                    <pic:cNvPr id="880335246" name=""/>
                     <pic:cNvPicPr>
                       <a:picLocks noChangeAspect="1"/>
                     </pic:cNvPicPr>
                   </pic:nvPicPr>
                   <pic:blipFill>
-                    <a:blip xmlns:r="http://schemas.openxmlformats.org/officeDocument/2006/relationships" r:embed="rId13"/>
+                    <a:blip xmlns:r="http://schemas.openxmlformats.org/officeDocument/2006/relationships" r:embed="rId12"/>
                     <a:stretch>
                       <a:fillRect/>
                     </a:stretch>
@@ -1557,7 +1486,7 @@
         <w:drawing>
           <wp:inline>
             <wp:extent cx="5715000" cy="3095374"/>
-            <wp:docPr id="100011" name="" descr="tab1"/>
+            <wp:docPr id="100010" name="" descr="tab1"/>
             <wp:cNvGraphicFramePr>
               <a:graphicFrameLocks xmlns:a="http://schemas.openxmlformats.org/drawingml/2006/main" noChangeAspect="1"/>
             </wp:cNvGraphicFramePr>
@@ -1565,13 +1494,13 @@
               <a:graphicData uri="http://schemas.openxmlformats.org/drawingml/2006/picture">
                 <pic:pic xmlns:pic="http://schemas.openxmlformats.org/drawingml/2006/picture">
                   <pic:nvPicPr>
-                    <pic:cNvPr id="1757137390" name=""/>
+                    <pic:cNvPr id="505869239" name=""/>
                     <pic:cNvPicPr>
                       <a:picLocks noChangeAspect="1"/>
                     </pic:cNvPicPr>
                   </pic:nvPicPr>
                   <pic:blipFill>
-                    <a:blip xmlns:r="http://schemas.openxmlformats.org/officeDocument/2006/relationships" r:embed="rId14"/>
+                    <a:blip xmlns:r="http://schemas.openxmlformats.org/officeDocument/2006/relationships" r:embed="rId13"/>
                     <a:stretch>
                       <a:fillRect/>
                     </a:stretch>
@@ -1677,7 +1606,7 @@
         <w:drawing>
           <wp:inline>
             <wp:extent cx="5715000" cy="3439004"/>
-            <wp:docPr id="100012" name="" descr="tab1"/>
+            <wp:docPr id="100011" name="" descr="tab1"/>
             <wp:cNvGraphicFramePr>
               <a:graphicFrameLocks xmlns:a="http://schemas.openxmlformats.org/drawingml/2006/main" noChangeAspect="1"/>
             </wp:cNvGraphicFramePr>
@@ -1685,13 +1614,13 @@
               <a:graphicData uri="http://schemas.openxmlformats.org/drawingml/2006/picture">
                 <pic:pic xmlns:pic="http://schemas.openxmlformats.org/drawingml/2006/picture">
                   <pic:nvPicPr>
-                    <pic:cNvPr id="451042191" name=""/>
+                    <pic:cNvPr id="1244076470" name=""/>
                     <pic:cNvPicPr>
                       <a:picLocks noChangeAspect="1"/>
                     </pic:cNvPicPr>
                   </pic:nvPicPr>
                   <pic:blipFill>
-                    <a:blip xmlns:r="http://schemas.openxmlformats.org/officeDocument/2006/relationships" r:embed="rId15"/>
+                    <a:blip xmlns:r="http://schemas.openxmlformats.org/officeDocument/2006/relationships" r:embed="rId14"/>
                     <a:stretch>
                       <a:fillRect/>
                     </a:stretch>
@@ -1771,7 +1700,7 @@
           <w:b/>
           <w:bCs/>
         </w:rPr>
-        <w:t>4. Limitations of the design</w:t>
+        <w:t>4. Limitations</w:t>
       </w:r>
     </w:p>
     <w:p>
@@ -1915,7 +1844,7 @@
         <w:jc w:val="both"/>
       </w:pPr>
       <w:r>
-        <w:t>One potential way to counter the lack of data on external factors would be to make use of existing village level and household level data</w:t>
+        <w:t>One potential way to counter the lack of data on external factors would be to explore the availability of relevant external data sources, such as census data or educational databases, that may provide insights into village level and household level characteristics. Implementing a more extensive data collection to gather information on socio-economic status, family support, and prior educational experiences of students could be another potential, however, costly, solution.</w:t>
       </w:r>
     </w:p>
     <w:p>
@@ -1946,20 +1875,21 @@
         <w:jc w:val="both"/>
       </w:pPr>
       <w:r>
-        <w:t>By evaluating using the full sample of 97 schools, at endline, we observe better results in grades 1 - 3 and grades 4 -5 of the magnitude 0.45 standard deviations and 0.23 standard deviations respectively compared to the control group. This corresponds to approximately 3.48 years of Learning Adjusted Years of Schooling for grades 1 - 3 and 1.8 years of Learning Adjusted Years of Schooling for grades 4 - 5. Evaluating using the full sample, at endline, we observe better results in pre-primary for pre-numeracy and motor skills for treatment schools compared to control schools to the order 0.20 standard deviations and 0.29 standard deviations. In contrast, treatment schools are 0.04 standard deviations below control schools for pre-literacy at endline. Similar results are observed in the truncated sample of 42 schools.</w:t>
+        <w:t>By evaluating using the full sample of 97 schools, at endline, we observe better results in grades 1 - 3 and grades 4 - 5 of the magnitude 0.45 standard deviations and 0.23 standard deviations respectively compared to the control group. This corresponds to approximately 3.5 years of Learning Adjusted Years of Schooling for grades 1 - 3 and 1.8 years of Learning Adjusted Years of Schooling for grades 4 - 5. Moreover, evaluating using the full sample, at endline, we observe better results in pre-primary for pre-numeracy and motor skills for treatment schools compared to control schools to the order 0.20 standard deviations and 0.29 standard deviations. In contrast, treatment schools are 0.04 standard deviations below control schools for pre-literacy at endline.</w:t>
+      </w:r>
+    </w:p>
+    <w:p>
+      <w:pPr>
+        <w:spacing w:before="240" w:after="240"/>
+        <w:jc w:val="both"/>
+      </w:pPr>
+      <w:r>
+        <w:t>Furthermore, by evaluating using the truncated sample of 42 schools, at endline, we observe better results in grades 1 - 3 and grades 4 - 5 of the magnitude 0.58 standard deviations and 1.61 standard deviations respectively compared to the control group. Moreover, evaluating using the truncated sample, at endline, we observe better results in pre-primary for pre-literacy, pre-numeracy and motor skills for treatment schools compared to control schools to the order 0.38 standard deviations, 0.17 standard deviations and 0.26 standard deviations. Notably, out of the 21 consistent treatment schools, SRM School, DOA 12 and My School most often appeared in the top 20% best performing schools.</w:t>
       </w:r>
     </w:p>
     <w:p>
       <w:pPr>
         <w:keepNext w:val="0"/>
-        <w:jc w:val="both"/>
-      </w:pPr>
-      <w:r>
-        <w:t xml:space="preserve">The design of the evaluation study could be further strengthened by gathering data on relevant external factors (e.g., family support, socio-economic status, school-level resources) that would allow future analyses to test baseline comparability between treatment and control groups. Moreover, implementing unique student identifiers and consistent data recording procedures would not only minimize tracking errors but enable a deeper understanding of individual learning trajectories. Furthermore, if the schools in Taleemabad’s cohort can be included, if not already, as part of ASER or other evaluation studies that gather household, child-level, school-level or village-level information, it would enable more nuanced analysis of the program effectiveness. </w:t>
-      </w:r>
-    </w:p>
-    <w:p>
-      <w:pPr>
         <w:jc w:val="both"/>
         <w:sectPr>
           <w:type w:val="nextPage"/>
@@ -1967,6 +1897,9 @@
           <w:cols w:space="708"/>
         </w:sectPr>
       </w:pPr>
+      <w:r>
+        <w:t xml:space="preserve">The design of the evaluation study could be further strengthened by gathering data on relevant external factors (e.g., family support, socio-economic status, school-level resources) that would allow future analyses to test baseline comparability between treatment and control groups. Moreover, implementing unique student identifiers and consistent data recording procedures would not only minimize tracking errors but enable a deeper understanding of individual learning trajectories. </w:t>
+      </w:r>
     </w:p>
     <w:p>
       <w:pPr>
@@ -2017,7 +1950,7 @@
         <w:drawing>
           <wp:inline>
             <wp:extent cx="5715000" cy="2995182"/>
-            <wp:docPr id="100013" name="" descr="tab1"/>
+            <wp:docPr id="100012" name="" descr="tab1"/>
             <wp:cNvGraphicFramePr>
               <a:graphicFrameLocks xmlns:a="http://schemas.openxmlformats.org/drawingml/2006/main" noChangeAspect="1"/>
             </wp:cNvGraphicFramePr>
@@ -2025,13 +1958,13 @@
               <a:graphicData uri="http://schemas.openxmlformats.org/drawingml/2006/picture">
                 <pic:pic xmlns:pic="http://schemas.openxmlformats.org/drawingml/2006/picture">
                   <pic:nvPicPr>
-                    <pic:cNvPr id="512091417" name=""/>
+                    <pic:cNvPr id="224750231" name=""/>
                     <pic:cNvPicPr>
                       <a:picLocks noChangeAspect="1"/>
                     </pic:cNvPicPr>
                   </pic:nvPicPr>
                   <pic:blipFill>
-                    <a:blip xmlns:r="http://schemas.openxmlformats.org/officeDocument/2006/relationships" r:embed="rId16"/>
+                    <a:blip xmlns:r="http://schemas.openxmlformats.org/officeDocument/2006/relationships" r:embed="rId15"/>
                     <a:stretch>
                       <a:fillRect/>
                     </a:stretch>
@@ -2137,7 +2070,7 @@
         <w:drawing>
           <wp:inline>
             <wp:extent cx="5715000" cy="2917481"/>
-            <wp:docPr id="100014" name="" descr="tab1"/>
+            <wp:docPr id="100013" name="" descr="tab1"/>
             <wp:cNvGraphicFramePr>
               <a:graphicFrameLocks xmlns:a="http://schemas.openxmlformats.org/drawingml/2006/main" noChangeAspect="1"/>
             </wp:cNvGraphicFramePr>
@@ -2145,13 +2078,13 @@
               <a:graphicData uri="http://schemas.openxmlformats.org/drawingml/2006/picture">
                 <pic:pic xmlns:pic="http://schemas.openxmlformats.org/drawingml/2006/picture">
                   <pic:nvPicPr>
-                    <pic:cNvPr id="582743136" name=""/>
+                    <pic:cNvPr id="122966572" name=""/>
                     <pic:cNvPicPr>
                       <a:picLocks noChangeAspect="1"/>
                     </pic:cNvPicPr>
                   </pic:nvPicPr>
                   <pic:blipFill>
-                    <a:blip xmlns:r="http://schemas.openxmlformats.org/officeDocument/2006/relationships" r:embed="rId17"/>
+                    <a:blip xmlns:r="http://schemas.openxmlformats.org/officeDocument/2006/relationships" r:embed="rId16"/>
                     <a:stretch>
                       <a:fillRect/>
                     </a:stretch>
@@ -2257,7 +2190,7 @@
         <w:drawing>
           <wp:inline>
             <wp:extent cx="5715000" cy="2804989"/>
-            <wp:docPr id="100015" name="" descr="tab1"/>
+            <wp:docPr id="100014" name="" descr="tab1"/>
             <wp:cNvGraphicFramePr>
               <a:graphicFrameLocks xmlns:a="http://schemas.openxmlformats.org/drawingml/2006/main" noChangeAspect="1"/>
             </wp:cNvGraphicFramePr>
@@ -2265,13 +2198,13 @@
               <a:graphicData uri="http://schemas.openxmlformats.org/drawingml/2006/picture">
                 <pic:pic xmlns:pic="http://schemas.openxmlformats.org/drawingml/2006/picture">
                   <pic:nvPicPr>
-                    <pic:cNvPr id="2106281922" name=""/>
+                    <pic:cNvPr id="658378491" name=""/>
                     <pic:cNvPicPr>
                       <a:picLocks noChangeAspect="1"/>
                     </pic:cNvPicPr>
                   </pic:nvPicPr>
                   <pic:blipFill>
-                    <a:blip xmlns:r="http://schemas.openxmlformats.org/officeDocument/2006/relationships" r:embed="rId18"/>
+                    <a:blip xmlns:r="http://schemas.openxmlformats.org/officeDocument/2006/relationships" r:embed="rId17"/>
                     <a:stretch>
                       <a:fillRect/>
                     </a:stretch>
@@ -2377,7 +2310,7 @@
         <w:drawing>
           <wp:inline>
             <wp:extent cx="6000750" cy="3400956"/>
-            <wp:docPr id="100016" name="" descr="top schools Image"/>
+            <wp:docPr id="100015" name="" descr="top schools Image"/>
             <wp:cNvGraphicFramePr>
               <a:graphicFrameLocks xmlns:a="http://schemas.openxmlformats.org/drawingml/2006/main" noChangeAspect="1"/>
             </wp:cNvGraphicFramePr>
@@ -2385,13 +2318,13 @@
               <a:graphicData uri="http://schemas.openxmlformats.org/drawingml/2006/picture">
                 <pic:pic xmlns:pic="http://schemas.openxmlformats.org/drawingml/2006/picture">
                   <pic:nvPicPr>
-                    <pic:cNvPr id="1450184801" name=""/>
+                    <pic:cNvPr id="1760174818" name=""/>
                     <pic:cNvPicPr>
                       <a:picLocks noChangeAspect="1"/>
                     </pic:cNvPicPr>
                   </pic:nvPicPr>
                   <pic:blipFill>
-                    <a:blip xmlns:r="http://schemas.openxmlformats.org/officeDocument/2006/relationships" r:embed="rId19"/>
+                    <a:blip xmlns:r="http://schemas.openxmlformats.org/officeDocument/2006/relationships" r:embed="rId18"/>
                     <a:stretch>
                       <a:fillRect/>
                     </a:stretch>
@@ -2440,16 +2373,158 @@
         <w:jc w:val="both"/>
       </w:pPr>
       <w:r>
-        <w:t>Furthermore, no consistent treatment school had a positive treatment effect across all subjects of the ASER and MELQO instruments. Additionally, no consistent treatment school had a positive treatment effect across all subjects of the ASER instruments specifically. However, 3 consistent treatment schools had a positive treatment in all subjects of ASER Grades 1 - 3 instrument, 5 consistent treatment schools had a positive treatment in all subjects of ASER Grades 4 - 5 instrument, and 3 consistent treatment schools had a positive treatment in all subjects of MELQO instrument. This equates to 14.3%, 23.8% and 14.3% of consistent treatment schools improving on the ASER Grades 1 - 3, ASER Grades 4 - 5 and MELQO instruments respectively. Table 5 highlights the names of these specific consistent treatment schools which had a positive treatment effect across all subjects of the specific instruments.</w:t>
-      </w:r>
-    </w:p>
-    <w:p>
-      <w:pPr>
-        <w:spacing w:before="240" w:after="240"/>
-        <w:jc w:val="both"/>
-      </w:pPr>
-      <w:r>
-        <w:t>Comparatively, no consistent control school had a positive change in mean scores from baseline to endline across all subjects of the ASER and MELQO instruments combined. However, 3 consistent control school had a positive change in mean scores across all subjects of the ASER instruments specifically. Moreover, 6 consistent control schools had a positive change in mean scores in all subjects of ASER Grades 1 - 3 instrument, 7 consistent control schools had a positive change in mean scores in all subjects of ASER Grades 4 - 5 instrument, and 5 consistent control schools had a positive change in mean scores in all subjects of MELQO instrument. Table 6 highlights the names of these specific consistent control schools.</w:t>
+        <w:t>Furthermore, no consistent treatment school had a positive treatment effect across all subjects of the ASER and MELQO instruments. Additionally, no consistent treatment school had a positive treatment effect across all subjects of the ASER instruments specifically. However, 3 consistent treatment schools had a positive treatment in all subjects of ASER Grades 1 - 3 instrument, 5 consistent treatment schools had a positive treatment in all subjects of ASER Grades 4 - 5 instrument, and 3 consistent treatment schools had a positive treatment in all subjects of MELQO instrument. Hence, 14.3%, 23.8% and 14.3% of consistent treatment schools improved on the ASER Grades 1 - 3, ASER Grades 4 - 5 and MELQO instruments respectively. Table 5 highlights the names of these specific consistent treatment schools which had a positive treatment effect across all subjects of the specific instruments.</w:t>
+      </w:r>
+    </w:p>
+    <w:p>
+      <w:pPr>
+        <w:spacing w:before="0" w:after="0"/>
+        <w:ind w:left="0" w:right="0"/>
+        <w:jc w:val="center"/>
+      </w:pPr>
+      <w:r>
+        <w:rPr>
+          <w:strike w:val="0"/>
+          <w:u w:val="none"/>
+        </w:rPr>
+        <w:drawing>
+          <wp:inline>
+            <wp:extent cx="6000750" cy="1225505"/>
+            <wp:docPr id="100016" name="" descr="top schools Image"/>
+            <wp:cNvGraphicFramePr>
+              <a:graphicFrameLocks xmlns:a="http://schemas.openxmlformats.org/drawingml/2006/main" noChangeAspect="1"/>
+            </wp:cNvGraphicFramePr>
+            <a:graphic xmlns:a="http://schemas.openxmlformats.org/drawingml/2006/main">
+              <a:graphicData uri="http://schemas.openxmlformats.org/drawingml/2006/picture">
+                <pic:pic xmlns:pic="http://schemas.openxmlformats.org/drawingml/2006/picture">
+                  <pic:nvPicPr>
+                    <pic:cNvPr id="979144093" name=""/>
+                    <pic:cNvPicPr>
+                      <a:picLocks noChangeAspect="1"/>
+                    </pic:cNvPicPr>
+                  </pic:nvPicPr>
+                  <pic:blipFill>
+                    <a:blip xmlns:r="http://schemas.openxmlformats.org/officeDocument/2006/relationships" r:embed="rId19"/>
+                    <a:stretch>
+                      <a:fillRect/>
+                    </a:stretch>
+                  </pic:blipFill>
+                  <pic:spPr>
+                    <a:xfrm>
+                      <a:off x="0" y="0"/>
+                      <a:ext cx="6000750" cy="1225505"/>
+                    </a:xfrm>
+                    <a:prstGeom prst="rect">
+                      <a:avLst/>
+                    </a:prstGeom>
+                  </pic:spPr>
+                </pic:pic>
+              </a:graphicData>
+            </a:graphic>
+          </wp:inline>
+        </w:drawing>
+      </w:r>
+    </w:p>
+    <w:p>
+      <w:pPr>
+        <w:spacing w:before="15" w:after="300"/>
+        <w:ind w:left="0" w:right="0"/>
+        <w:jc w:val="center"/>
+        <w:rPr>
+          <w:i/>
+          <w:iCs/>
+          <w:sz w:val="20"/>
+          <w:szCs w:val="20"/>
+        </w:rPr>
+      </w:pPr>
+      <w:r>
+        <w:rPr>
+          <w:i/>
+          <w:iCs/>
+          <w:sz w:val="20"/>
+          <w:szCs w:val="20"/>
+        </w:rPr>
+        <w:t xml:space="preserve">Table 5: Consistent Treatment Schools which improved from baseline to endline </w:t>
+      </w:r>
+    </w:p>
+    <w:p>
+      <w:pPr>
+        <w:spacing w:before="240" w:after="240"/>
+        <w:jc w:val="both"/>
+      </w:pPr>
+      <w:r>
+        <w:t>Comparatively, no consistent control school had a positive change in mean scores from baseline to endline across all subjects of the ASER and MELQO instruments combined. However, 3 consistent control school had a positive change in mean scores across all subjects of the ASER instruments specifically which means 14.3% of the consistent control schools improved on the ASER instruments. Moreover, 6 consistent control schools had a positive change in mean scores in all subjects of ASER Grades 1 - 3 instrument, 7 consistent control schools had a positive change in mean scores in all subjects of ASER Grades 4 - 5 instrument, and 5 consistent control schools had a positive change in mean scores in all subjects of MELQO instrument. Hence, 28.6%, 33.3% and 23.8% of consistent control schools improved on the ASER Grades 1 - 3, ASER Grades 4 - 5 and MELQO instruments respectively. Table 6 highlights the names of these specific consistent control schools.</w:t>
+      </w:r>
+    </w:p>
+    <w:p>
+      <w:pPr>
+        <w:spacing w:before="0" w:after="0"/>
+        <w:ind w:left="0" w:right="0"/>
+        <w:jc w:val="center"/>
+      </w:pPr>
+      <w:r>
+        <w:rPr>
+          <w:strike w:val="0"/>
+          <w:u w:val="none"/>
+        </w:rPr>
+        <w:drawing>
+          <wp:inline>
+            <wp:extent cx="6000750" cy="1843668"/>
+            <wp:docPr id="100017" name="" descr="top schools Image"/>
+            <wp:cNvGraphicFramePr>
+              <a:graphicFrameLocks xmlns:a="http://schemas.openxmlformats.org/drawingml/2006/main" noChangeAspect="1"/>
+            </wp:cNvGraphicFramePr>
+            <a:graphic xmlns:a="http://schemas.openxmlformats.org/drawingml/2006/main">
+              <a:graphicData uri="http://schemas.openxmlformats.org/drawingml/2006/picture">
+                <pic:pic xmlns:pic="http://schemas.openxmlformats.org/drawingml/2006/picture">
+                  <pic:nvPicPr>
+                    <pic:cNvPr id="191260134" name=""/>
+                    <pic:cNvPicPr>
+                      <a:picLocks noChangeAspect="1"/>
+                    </pic:cNvPicPr>
+                  </pic:nvPicPr>
+                  <pic:blipFill>
+                    <a:blip xmlns:r="http://schemas.openxmlformats.org/officeDocument/2006/relationships" r:embed="rId20"/>
+                    <a:stretch>
+                      <a:fillRect/>
+                    </a:stretch>
+                  </pic:blipFill>
+                  <pic:spPr>
+                    <a:xfrm>
+                      <a:off x="0" y="0"/>
+                      <a:ext cx="6000750" cy="1843668"/>
+                    </a:xfrm>
+                    <a:prstGeom prst="rect">
+                      <a:avLst/>
+                    </a:prstGeom>
+                  </pic:spPr>
+                </pic:pic>
+              </a:graphicData>
+            </a:graphic>
+          </wp:inline>
+        </w:drawing>
+      </w:r>
+    </w:p>
+    <w:p>
+      <w:pPr>
+        <w:spacing w:before="15" w:after="300"/>
+        <w:ind w:left="0" w:right="0"/>
+        <w:jc w:val="center"/>
+        <w:rPr>
+          <w:i/>
+          <w:iCs/>
+          <w:sz w:val="20"/>
+          <w:szCs w:val="20"/>
+        </w:rPr>
+      </w:pPr>
+      <w:r>
+        <w:rPr>
+          <w:i/>
+          <w:iCs/>
+          <w:sz w:val="20"/>
+          <w:szCs w:val="20"/>
+        </w:rPr>
+        <w:t xml:space="preserve">Table 6: Consistent Control Schools which improved from baseline to endline </w:t>
       </w:r>
     </w:p>
     <w:sectPr>

</xml_diff>